<commit_message>
Added: - Mitch's changes to Milestone 3
</commit_message>
<xml_diff>
--- a/Documentation/Milestone 3 - Achievatron Unlimited.docx
+++ b/Documentation/Milestone 3 - Achievatron Unlimited.docx
@@ -42,15 +42,7 @@
         <w:ind w:firstLine="709"/>
       </w:pPr>
       <w:r>
-        <w:t xml:space="preserve">Our company, </w:t>
-      </w:r>
-      <w:proofErr w:type="spellStart"/>
-      <w:r>
-        <w:t>Achievatron</w:t>
-      </w:r>
-      <w:proofErr w:type="spellEnd"/>
-      <w:r>
-        <w:t xml:space="preserve"> Unlimited, will create a piece of software designed to assist the Producer of a small-scale film production company. These companies rely heavily on volunteer cast or crew members as well as volunteered equipment in order to film the scenes.</w:t>
+        <w:t>Our company, Achievatron Unlimited, will create a piece of software designed to assist the Producer of a small-scale film production company. These companies rely heavily on volunteer cast or crew members as well as volunteered equipment in order to film the scenes.</w:t>
       </w:r>
     </w:p>
     <w:p>
@@ -98,14 +90,6 @@
       </w:pPr>
       <w:r>
         <w:t>User-Level Goals</w:t>
-      </w:r>
-    </w:p>
-    <w:p>
-      <w:pPr>
-        <w:pStyle w:val="Heading1"/>
-      </w:pPr>
-      <w:r>
-        <w:t>USER REQUIREMENTS – MILESTONE 3</w:t>
       </w:r>
     </w:p>
     <w:p>
@@ -115,240 +99,227 @@
           <w:szCs w:val="24"/>
         </w:rPr>
       </w:pPr>
-    </w:p>
-    <w:p>
-      <w:pPr>
+      <w:r>
         <w:rPr>
           <w:sz w:val="24"/>
           <w:szCs w:val="24"/>
         </w:rPr>
-      </w:pPr>
-      <w:r>
+        <w:t>The producer and volunteers would have access to the system; however, both have different requirements. This can be achieved by simply limiting the privileges of the volunteer. The producer’s expectations are as follows:</w:t>
+      </w:r>
+    </w:p>
+    <w:p>
+      <w:pPr>
         <w:rPr>
           <w:sz w:val="24"/>
           <w:szCs w:val="24"/>
         </w:rPr>
-        <w:t xml:space="preserve">The producer and volunteers would have access to the system; however, both have different requirements. This can be achieved by simply limiting the privileges of the volunteer. The producer’s </w:t>
-      </w:r>
+      </w:pPr>
+    </w:p>
+    <w:p>
+      <w:pPr>
+        <w:rPr>
+          <w:sz w:val="24"/>
+          <w:szCs w:val="24"/>
+        </w:rPr>
+      </w:pPr>
       <w:r>
         <w:rPr>
           <w:sz w:val="24"/>
           <w:szCs w:val="24"/>
         </w:rPr>
         <w:lastRenderedPageBreak/>
-        <w:t>expectations are as follows:</w:t>
+        <w:tab/>
+        <w:t>He or she needs to be able t</w:t>
       </w:r>
       <w:r>
         <w:rPr>
           <w:sz w:val="24"/>
           <w:szCs w:val="24"/>
         </w:rPr>
-        <w:br/>
-      </w:r>
-      <w:r>
+        <w:t>o</w:t>
+      </w:r>
+    </w:p>
+    <w:p>
+      <w:pPr>
+        <w:pStyle w:val="ListParagraph"/>
+        <w:numPr>
+          <w:ilvl w:val="0"/>
+          <w:numId w:val="12"/>
+        </w:numPr>
         <w:rPr>
           <w:sz w:val="24"/>
           <w:szCs w:val="24"/>
         </w:rPr>
-        <w:tab/>
-        <w:t xml:space="preserve">He or she needs to be able to </w:t>
-      </w:r>
+      </w:pPr>
       <w:r>
         <w:rPr>
           <w:sz w:val="24"/>
           <w:szCs w:val="24"/>
         </w:rPr>
-        <w:br/>
-        <w:t xml:space="preserve"> </w:t>
+        <w:t>add, remove, and edit new cast/ cr</w:t>
       </w:r>
       <w:r>
         <w:rPr>
           <w:sz w:val="24"/>
           <w:szCs w:val="24"/>
         </w:rPr>
-        <w:tab/>
-      </w:r>
-      <w:r>
+        <w:t>ew members into the database</w:t>
+      </w:r>
+    </w:p>
+    <w:p>
+      <w:pPr>
+        <w:pStyle w:val="ListParagraph"/>
+        <w:numPr>
+          <w:ilvl w:val="0"/>
+          <w:numId w:val="12"/>
+        </w:numPr>
         <w:rPr>
           <w:sz w:val="24"/>
           <w:szCs w:val="24"/>
         </w:rPr>
-        <w:tab/>
-        <w:t>-add, remove, and edit new cast/ crew members into the database</w:t>
-      </w:r>
+      </w:pPr>
       <w:r>
         <w:rPr>
           <w:sz w:val="24"/>
           <w:szCs w:val="24"/>
         </w:rPr>
-        <w:br/>
-      </w:r>
-      <w:r>
+        <w:t>add, remove and edit new equipment to the database</w:t>
+      </w:r>
+    </w:p>
+    <w:p>
+      <w:pPr>
+        <w:pStyle w:val="ListParagraph"/>
+        <w:numPr>
+          <w:ilvl w:val="0"/>
+          <w:numId w:val="12"/>
+        </w:numPr>
         <w:rPr>
           <w:sz w:val="24"/>
           <w:szCs w:val="24"/>
         </w:rPr>
-        <w:tab/>
-      </w:r>
+      </w:pPr>
       <w:r>
         <w:rPr>
           <w:sz w:val="24"/>
           <w:szCs w:val="24"/>
         </w:rPr>
-        <w:tab/>
-        <w:t>-add, remove and edit new equipment to the database</w:t>
-      </w:r>
-      <w:r>
+        <w:t>freely edit the script and scene information as well as their requirements</w:t>
+      </w:r>
+    </w:p>
+    <w:p>
+      <w:pPr>
+        <w:pStyle w:val="ListParagraph"/>
+        <w:numPr>
+          <w:ilvl w:val="0"/>
+          <w:numId w:val="12"/>
+        </w:numPr>
         <w:rPr>
           <w:sz w:val="24"/>
           <w:szCs w:val="24"/>
         </w:rPr>
-        <w:br/>
-      </w:r>
+      </w:pPr>
       <w:r>
         <w:rPr>
           <w:sz w:val="24"/>
           <w:szCs w:val="24"/>
         </w:rPr>
-        <w:tab/>
-      </w:r>
-      <w:r>
+        <w:t>track progress easily</w:t>
+      </w:r>
+    </w:p>
+    <w:p>
+      <w:pPr>
+        <w:pStyle w:val="ListParagraph"/>
+        <w:numPr>
+          <w:ilvl w:val="0"/>
+          <w:numId w:val="12"/>
+        </w:numPr>
         <w:rPr>
           <w:sz w:val="24"/>
           <w:szCs w:val="24"/>
         </w:rPr>
-        <w:tab/>
-        <w:t xml:space="preserve">-freely edit the script and scene information as well as their requirements </w:t>
-      </w:r>
+      </w:pPr>
       <w:r>
         <w:rPr>
           <w:sz w:val="24"/>
           <w:szCs w:val="24"/>
         </w:rPr>
-        <w:br/>
-        <w:t xml:space="preserve"> </w:t>
+        <w:t>customize his or her own schedule</w:t>
       </w:r>
       <w:r>
         <w:rPr>
           <w:sz w:val="24"/>
           <w:szCs w:val="24"/>
         </w:rPr>
-        <w:tab/>
-        <w:t xml:space="preserve"> </w:t>
-      </w:r>
-      <w:r>
+        <w:t>, with our system’s assistance</w:t>
+      </w:r>
+    </w:p>
+    <w:p>
+      <w:pPr>
+        <w:pStyle w:val="ListParagraph"/>
+        <w:numPr>
+          <w:ilvl w:val="0"/>
+          <w:numId w:val="12"/>
+        </w:numPr>
         <w:rPr>
           <w:sz w:val="24"/>
           <w:szCs w:val="24"/>
         </w:rPr>
-        <w:tab/>
-        <w:t>-track progress easily</w:t>
-      </w:r>
+      </w:pPr>
       <w:r>
         <w:rPr>
           <w:sz w:val="24"/>
           <w:szCs w:val="24"/>
         </w:rPr>
-        <w:br/>
-        <w:t xml:space="preserve"> </w:t>
-      </w:r>
-      <w:r>
+        <w:t>generate a schedule based on the availabilities of persons and equipment</w:t>
+      </w:r>
+    </w:p>
+    <w:p>
+      <w:pPr>
+        <w:pStyle w:val="ListParagraph"/>
+        <w:numPr>
+          <w:ilvl w:val="0"/>
+          <w:numId w:val="12"/>
+        </w:numPr>
         <w:rPr>
           <w:sz w:val="24"/>
           <w:szCs w:val="24"/>
         </w:rPr>
-        <w:tab/>
-      </w:r>
+      </w:pPr>
       <w:r>
         <w:rPr>
           <w:sz w:val="24"/>
           <w:szCs w:val="24"/>
         </w:rPr>
-        <w:tab/>
-        <w:t>-customize his or her own schedule, with our system’s assistance.</w:t>
+        <w:t>give each volunteer a personal schedule detailing which s</w:t>
       </w:r>
       <w:r>
         <w:rPr>
           <w:sz w:val="24"/>
           <w:szCs w:val="24"/>
         </w:rPr>
-        <w:br/>
-        <w:t xml:space="preserve"> </w:t>
-      </w:r>
-      <w:r>
+        <w:t>cenes he or she will be working on</w:t>
+      </w:r>
+    </w:p>
+    <w:p>
+      <w:pPr>
         <w:rPr>
           <w:sz w:val="24"/>
           <w:szCs w:val="24"/>
         </w:rPr>
-        <w:tab/>
-      </w:r>
+      </w:pPr>
       <w:r>
         <w:rPr>
           <w:sz w:val="24"/>
           <w:szCs w:val="24"/>
         </w:rPr>
-        <w:tab/>
-        <w:t>-generate a schedule based on the availabilities of persons and equipment</w:t>
-      </w:r>
-      <w:r>
+        <w:t>The producer also expects to be informed of any conflicts, and be given possible solutions to deal with issues in a timely manner.</w:t>
+      </w:r>
+    </w:p>
+    <w:p>
+      <w:pPr>
         <w:rPr>
           <w:sz w:val="24"/>
           <w:szCs w:val="24"/>
-        </w:rPr>
-        <w:br/>
-        <w:t xml:space="preserve"> </w:t>
-      </w:r>
-      <w:r>
-        <w:rPr>
-          <w:sz w:val="24"/>
-          <w:szCs w:val="24"/>
-        </w:rPr>
-        <w:tab/>
-      </w:r>
-      <w:r>
-        <w:rPr>
-          <w:sz w:val="24"/>
-          <w:szCs w:val="24"/>
-        </w:rPr>
-        <w:tab/>
-        <w:t xml:space="preserve">-give each volunteer a personal schedule detailing which scenes he or she will be        </w:t>
-      </w:r>
-      <w:r>
-        <w:rPr>
-          <w:sz w:val="24"/>
-          <w:szCs w:val="24"/>
-        </w:rPr>
-        <w:br/>
-        <w:t xml:space="preserve"> </w:t>
-      </w:r>
-      <w:r>
-        <w:rPr>
-          <w:sz w:val="24"/>
-          <w:szCs w:val="24"/>
-        </w:rPr>
-        <w:tab/>
-      </w:r>
-      <w:r>
-        <w:rPr>
-          <w:sz w:val="24"/>
-          <w:szCs w:val="24"/>
-        </w:rPr>
-        <w:tab/>
-        <w:t xml:space="preserve">  working on </w:t>
-      </w:r>
-      <w:r>
-        <w:rPr>
-          <w:sz w:val="24"/>
-          <w:szCs w:val="24"/>
-        </w:rPr>
-        <w:br/>
-        <w:t>The producer also expects to be informed of any conflicts, and be given possible solutions to deal with issues in a timely manner.</w:t>
-      </w:r>
-    </w:p>
-    <w:p>
-      <w:pPr>
-        <w:rPr>
-          <w:rFonts w:asciiTheme="majorHAnsi" w:hAnsiTheme="majorHAnsi"/>
         </w:rPr>
       </w:pPr>
       <w:r>
@@ -385,51 +356,72 @@
           <w:sz w:val="24"/>
           <w:szCs w:val="24"/>
         </w:rPr>
-        <w:br/>
-        <w:t xml:space="preserve"> </w:t>
-      </w:r>
-      <w:r>
+        <w:t>:</w:t>
+      </w:r>
+    </w:p>
+    <w:p>
+      <w:pPr>
+        <w:pStyle w:val="ListParagraph"/>
+        <w:numPr>
+          <w:ilvl w:val="0"/>
+          <w:numId w:val="13"/>
+        </w:numPr>
         <w:rPr>
           <w:sz w:val="24"/>
           <w:szCs w:val="24"/>
         </w:rPr>
-        <w:tab/>
-        <w:t>-have access to their schedule</w:t>
-      </w:r>
+      </w:pPr>
       <w:r>
         <w:rPr>
           <w:sz w:val="24"/>
           <w:szCs w:val="24"/>
         </w:rPr>
-        <w:br/>
-        <w:t xml:space="preserve"> </w:t>
-      </w:r>
-      <w:r>
+        <w:t>have access to their schedule</w:t>
+      </w:r>
+    </w:p>
+    <w:p>
+      <w:pPr>
+        <w:pStyle w:val="ListParagraph"/>
+        <w:numPr>
+          <w:ilvl w:val="0"/>
+          <w:numId w:val="13"/>
+        </w:numPr>
         <w:rPr>
           <w:sz w:val="24"/>
           <w:szCs w:val="24"/>
         </w:rPr>
-        <w:tab/>
-        <w:t xml:space="preserve">-be able to edit their available time  </w:t>
-      </w:r>
+      </w:pPr>
       <w:r>
         <w:rPr>
           <w:sz w:val="24"/>
           <w:szCs w:val="24"/>
         </w:rPr>
-        <w:br/>
-        <w:t xml:space="preserve"> </w:t>
-      </w:r>
+        <w:t xml:space="preserve">be able to edit their available time  </w:t>
+      </w:r>
+    </w:p>
+    <w:p>
+      <w:pPr>
+        <w:pStyle w:val="ListParagraph"/>
+        <w:numPr>
+          <w:ilvl w:val="0"/>
+          <w:numId w:val="13"/>
+        </w:numPr>
+      </w:pPr>
       <w:r>
         <w:rPr>
           <w:sz w:val="24"/>
           <w:szCs w:val="24"/>
         </w:rPr>
-        <w:tab/>
-        <w:t>-be able to edit their contact information</w:t>
-      </w:r>
-    </w:p>
-    <w:p/>
+        <w:t>be able t</w:t>
+      </w:r>
+      <w:r>
+        <w:rPr>
+          <w:sz w:val="24"/>
+          <w:szCs w:val="24"/>
+        </w:rPr>
+        <w:t>o edit their contact information</w:t>
+      </w:r>
+    </w:p>
     <w:p>
       <w:pPr>
         <w:pStyle w:val="Heading3"/>
@@ -446,11 +438,9 @@
       <w:r>
         <w:t xml:space="preserve">In our project we have identified one major use case and one minor use case. The primary users will be one or more producers </w:t>
       </w:r>
-      <w:proofErr w:type="gramStart"/>
-      <w:r>
-        <w:t>who's</w:t>
-      </w:r>
-      <w:proofErr w:type="gramEnd"/>
+      <w:r>
+        <w:t>whose</w:t>
+      </w:r>
       <w:r>
         <w:t xml:space="preserve"> primary uses of the software will be to organize scheduling and resolving conflicts involving volunteers/equipment. The secondary use of the software will be for volunteers to easily edit contact info and availability to resolve conflicts.</w:t>
       </w:r>
@@ -465,7 +455,13 @@
         <w:pStyle w:val="Heading5"/>
       </w:pPr>
       <w:r>
-        <w:t>Use Case: Enter new volunteer/equipment information</w:t>
+        <w:rPr>
+          <w:b/>
+        </w:rPr>
+        <w:t>Use Case</w:t>
+      </w:r>
+      <w:r>
+        <w:t>: Enter new volunteer/equipment information</w:t>
       </w:r>
     </w:p>
     <w:p>
@@ -510,7 +506,13 @@
         <w:pStyle w:val="Heading5"/>
       </w:pPr>
       <w:r>
-        <w:t>Use Case: Enter new equipment information</w:t>
+        <w:rPr>
+          <w:b/>
+        </w:rPr>
+        <w:t>Use Case</w:t>
+      </w:r>
+      <w:r>
+        <w:t>: Enter new equipment information</w:t>
       </w:r>
     </w:p>
     <w:p>
@@ -533,18 +535,14 @@
       <w:pPr>
         <w:pStyle w:val="Heading5"/>
       </w:pPr>
-      <w:proofErr w:type="spellStart"/>
-      <w:r>
-        <w:t>Activity</w:t>
-      </w:r>
-      <w:proofErr w:type="gramStart"/>
-      <w:r>
-        <w:t>:The</w:t>
-      </w:r>
-      <w:proofErr w:type="spellEnd"/>
-      <w:proofErr w:type="gramEnd"/>
-      <w:r>
-        <w:t xml:space="preserve"> producer receives equipment rental information time availability, and they enter the attributes and times for the equipment. Should be efficient</w:t>
+      <w:r>
+        <w:t>Activity:</w:t>
+      </w:r>
+      <w:r>
+        <w:t xml:space="preserve"> </w:t>
+      </w:r>
+      <w:r>
+        <w:t>The producer receives equipment rental information time availability, and they enter the attributes and times for the equipment. Should be efficient</w:t>
       </w:r>
     </w:p>
     <w:p>
@@ -565,7 +563,13 @@
         <w:pStyle w:val="Heading5"/>
       </w:pPr>
       <w:r>
-        <w:t xml:space="preserve">Use Case: Enter/Edit scene requirements </w:t>
+        <w:rPr>
+          <w:b/>
+        </w:rPr>
+        <w:t>Use Case</w:t>
+      </w:r>
+      <w:r>
+        <w:t xml:space="preserve">: Enter/Edit scene requirements </w:t>
       </w:r>
     </w:p>
     <w:p>
@@ -610,7 +614,13 @@
         <w:pStyle w:val="Heading5"/>
       </w:pPr>
       <w:r>
-        <w:t>Use Case: Edit/Update Information</w:t>
+        <w:rPr>
+          <w:b/>
+        </w:rPr>
+        <w:t>Use Case</w:t>
+      </w:r>
+      <w:r>
+        <w:t>: Edit/Update Information</w:t>
       </w:r>
     </w:p>
     <w:p>
@@ -655,7 +665,13 @@
         <w:pStyle w:val="Heading5"/>
       </w:pPr>
       <w:r>
-        <w:t>Use Case: View Schedule</w:t>
+        <w:rPr>
+          <w:b/>
+        </w:rPr>
+        <w:t>Use Case</w:t>
+      </w:r>
+      <w:r>
+        <w:t>: View Schedule</w:t>
       </w:r>
     </w:p>
     <w:p>
@@ -701,7 +717,13 @@
         <w:pStyle w:val="Heading5"/>
       </w:pPr>
       <w:r>
-        <w:t>Use Case: Export schedule</w:t>
+        <w:rPr>
+          <w:b/>
+        </w:rPr>
+        <w:t>Use Case</w:t>
+      </w:r>
+      <w:r>
+        <w:t>: Export schedule</w:t>
       </w:r>
     </w:p>
     <w:p>
@@ -725,23 +747,7 @@
         <w:pStyle w:val="Heading5"/>
       </w:pPr>
       <w:r>
-        <w:t xml:space="preserve">Activity: Allow the producer to export the schedule data into </w:t>
-      </w:r>
-      <w:proofErr w:type="gramStart"/>
-      <w:r>
-        <w:t>a</w:t>
-      </w:r>
-      <w:proofErr w:type="gramEnd"/>
-      <w:r>
-        <w:t xml:space="preserve"> </w:t>
-      </w:r>
-      <w:proofErr w:type="spellStart"/>
-      <w:r>
-        <w:t>xls</w:t>
-      </w:r>
-      <w:proofErr w:type="spellEnd"/>
-      <w:r>
-        <w:t>, or similar format that would allow printing the schedule.</w:t>
+        <w:t>Activity: Allow the producer to export the schedule data into a xls, or similar format that would allow printing the schedule.</w:t>
       </w:r>
     </w:p>
     <w:p>
@@ -762,7 +768,13 @@
         <w:pStyle w:val="Heading5"/>
       </w:pPr>
       <w:r>
-        <w:t>Use Case: Conflict resolution</w:t>
+        <w:rPr>
+          <w:b/>
+        </w:rPr>
+        <w:t>Use Case:</w:t>
+      </w:r>
+      <w:r>
+        <w:t xml:space="preserve"> Conflict resolution</w:t>
       </w:r>
     </w:p>
     <w:p>
@@ -815,7 +827,321 @@
         <w:t>Project plan – rough estimates</w:t>
       </w:r>
     </w:p>
-    <w:p/>
+    <w:tbl>
+      <w:tblPr>
+        <w:tblStyle w:val="PlainTable5"/>
+        <w:tblW w:w="0" w:type="auto"/>
+        <w:tblLook w:val="04A0" w:firstRow="1" w:lastRow="0" w:firstColumn="1" w:lastColumn="0" w:noHBand="0" w:noVBand="1"/>
+      </w:tblPr>
+      <w:tblGrid>
+        <w:gridCol w:w="4675"/>
+        <w:gridCol w:w="4675"/>
+      </w:tblGrid>
+      <w:tr>
+        <w:trPr>
+          <w:cnfStyle w:val="100000000000" w:firstRow="1" w:lastRow="0" w:firstColumn="0" w:lastColumn="0" w:oddVBand="0" w:evenVBand="0" w:oddHBand="0" w:evenHBand="0" w:firstRowFirstColumn="0" w:firstRowLastColumn="0" w:lastRowFirstColumn="0" w:lastRowLastColumn="0"/>
+        </w:trPr>
+        <w:tc>
+          <w:tcPr>
+            <w:cnfStyle w:val="001000000100" w:firstRow="0" w:lastRow="0" w:firstColumn="1" w:lastColumn="0" w:oddVBand="0" w:evenVBand="0" w:oddHBand="0" w:evenHBand="0" w:firstRowFirstColumn="1" w:firstRowLastColumn="0" w:lastRowFirstColumn="0" w:lastRowLastColumn="0"/>
+            <w:tcW w:w="4675" w:type="dxa"/>
+          </w:tcPr>
+          <w:p>
+            <w:r>
+              <w:t>Task</w:t>
+            </w:r>
+          </w:p>
+        </w:tc>
+        <w:tc>
+          <w:tcPr>
+            <w:tcW w:w="4675" w:type="dxa"/>
+          </w:tcPr>
+          <w:p>
+            <w:pPr>
+              <w:cnfStyle w:val="100000000000" w:firstRow="1" w:lastRow="0" w:firstColumn="0" w:lastColumn="0" w:oddVBand="0" w:evenVBand="0" w:oddHBand="0" w:evenHBand="0" w:firstRowFirstColumn="0" w:firstRowLastColumn="0" w:lastRowFirstColumn="0" w:lastRowLastColumn="0"/>
+            </w:pPr>
+            <w:r>
+              <w:t>Estimated Time</w:t>
+            </w:r>
+          </w:p>
+        </w:tc>
+      </w:tr>
+      <w:tr>
+        <w:trPr>
+          <w:cnfStyle w:val="000000100000" w:firstRow="0" w:lastRow="0" w:firstColumn="0" w:lastColumn="0" w:oddVBand="0" w:evenVBand="0" w:oddHBand="1" w:evenHBand="0" w:firstRowFirstColumn="0" w:firstRowLastColumn="0" w:lastRowFirstColumn="0" w:lastRowLastColumn="0"/>
+        </w:trPr>
+        <w:tc>
+          <w:tcPr>
+            <w:cnfStyle w:val="001000000000" w:firstRow="0" w:lastRow="0" w:firstColumn="1" w:lastColumn="0" w:oddVBand="0" w:evenVBand="0" w:oddHBand="0" w:evenHBand="0" w:firstRowFirstColumn="0" w:firstRowLastColumn="0" w:lastRowFirstColumn="0" w:lastRowLastColumn="0"/>
+            <w:tcW w:w="4675" w:type="dxa"/>
+          </w:tcPr>
+          <w:p>
+            <w:r>
+              <w:t>Create and populate Database/API</w:t>
+            </w:r>
+          </w:p>
+        </w:tc>
+        <w:tc>
+          <w:tcPr>
+            <w:tcW w:w="4675" w:type="dxa"/>
+          </w:tcPr>
+          <w:p>
+            <w:pPr>
+              <w:cnfStyle w:val="000000100000" w:firstRow="0" w:lastRow="0" w:firstColumn="0" w:lastColumn="0" w:oddVBand="0" w:evenVBand="0" w:oddHBand="1" w:evenHBand="0" w:firstRowFirstColumn="0" w:firstRowLastColumn="0" w:lastRowFirstColumn="0" w:lastRowLastColumn="0"/>
+            </w:pPr>
+            <w:r>
+              <w:t>4h</w:t>
+            </w:r>
+          </w:p>
+        </w:tc>
+      </w:tr>
+      <w:tr>
+        <w:tc>
+          <w:tcPr>
+            <w:cnfStyle w:val="001000000000" w:firstRow="0" w:lastRow="0" w:firstColumn="1" w:lastColumn="0" w:oddVBand="0" w:evenVBand="0" w:oddHBand="0" w:evenHBand="0" w:firstRowFirstColumn="0" w:firstRowLastColumn="0" w:lastRowFirstColumn="0" w:lastRowLastColumn="0"/>
+            <w:tcW w:w="4675" w:type="dxa"/>
+          </w:tcPr>
+          <w:p>
+            <w:r>
+              <w:t>Code: Buisness objects</w:t>
+            </w:r>
+          </w:p>
+        </w:tc>
+        <w:tc>
+          <w:tcPr>
+            <w:tcW w:w="4675" w:type="dxa"/>
+          </w:tcPr>
+          <w:p>
+            <w:pPr>
+              <w:cnfStyle w:val="000000000000" w:firstRow="0" w:lastRow="0" w:firstColumn="0" w:lastColumn="0" w:oddVBand="0" w:evenVBand="0" w:oddHBand="0" w:evenHBand="0" w:firstRowFirstColumn="0" w:firstRowLastColumn="0" w:lastRowFirstColumn="0" w:lastRowLastColumn="0"/>
+            </w:pPr>
+            <w:r>
+              <w:t>3-4h</w:t>
+            </w:r>
+          </w:p>
+        </w:tc>
+      </w:tr>
+      <w:tr>
+        <w:trPr>
+          <w:cnfStyle w:val="000000100000" w:firstRow="0" w:lastRow="0" w:firstColumn="0" w:lastColumn="0" w:oddVBand="0" w:evenVBand="0" w:oddHBand="1" w:evenHBand="0" w:firstRowFirstColumn="0" w:firstRowLastColumn="0" w:lastRowFirstColumn="0" w:lastRowLastColumn="0"/>
+        </w:trPr>
+        <w:tc>
+          <w:tcPr>
+            <w:cnfStyle w:val="001000000000" w:firstRow="0" w:lastRow="0" w:firstColumn="1" w:lastColumn="0" w:oddVBand="0" w:evenVBand="0" w:oddHBand="0" w:evenHBand="0" w:firstRowFirstColumn="0" w:firstRowLastColumn="0" w:lastRowFirstColumn="0" w:lastRowLastColumn="0"/>
+            <w:tcW w:w="4675" w:type="dxa"/>
+          </w:tcPr>
+          <w:p>
+            <w:r>
+              <w:t>Code: Volunteer/Equipment Availability</w:t>
+            </w:r>
+          </w:p>
+        </w:tc>
+        <w:tc>
+          <w:tcPr>
+            <w:tcW w:w="4675" w:type="dxa"/>
+          </w:tcPr>
+          <w:p>
+            <w:pPr>
+              <w:cnfStyle w:val="000000100000" w:firstRow="0" w:lastRow="0" w:firstColumn="0" w:lastColumn="0" w:oddVBand="0" w:evenVBand="0" w:oddHBand="1" w:evenHBand="0" w:firstRowFirstColumn="0" w:firstRowLastColumn="0" w:lastRowFirstColumn="0" w:lastRowLastColumn="0"/>
+            </w:pPr>
+            <w:r>
+              <w:t>8h</w:t>
+            </w:r>
+          </w:p>
+        </w:tc>
+      </w:tr>
+      <w:tr>
+        <w:tc>
+          <w:tcPr>
+            <w:cnfStyle w:val="001000000000" w:firstRow="0" w:lastRow="0" w:firstColumn="1" w:lastColumn="0" w:oddVBand="0" w:evenVBand="0" w:oddHBand="0" w:evenHBand="0" w:firstRowFirstColumn="0" w:firstRowLastColumn="0" w:lastRowFirstColumn="0" w:lastRowLastColumn="0"/>
+            <w:tcW w:w="4675" w:type="dxa"/>
+          </w:tcPr>
+          <w:p>
+            <w:r>
+              <w:t>Code: Scene Requirements</w:t>
+            </w:r>
+          </w:p>
+        </w:tc>
+        <w:tc>
+          <w:tcPr>
+            <w:tcW w:w="4675" w:type="dxa"/>
+          </w:tcPr>
+          <w:p>
+            <w:pPr>
+              <w:cnfStyle w:val="000000000000" w:firstRow="0" w:lastRow="0" w:firstColumn="0" w:lastColumn="0" w:oddVBand="0" w:evenVBand="0" w:oddHBand="0" w:evenHBand="0" w:firstRowFirstColumn="0" w:firstRowLastColumn="0" w:lastRowFirstColumn="0" w:lastRowLastColumn="0"/>
+            </w:pPr>
+            <w:r>
+              <w:t>8h</w:t>
+            </w:r>
+          </w:p>
+        </w:tc>
+      </w:tr>
+      <w:tr>
+        <w:trPr>
+          <w:cnfStyle w:val="000000100000" w:firstRow="0" w:lastRow="0" w:firstColumn="0" w:lastColumn="0" w:oddVBand="0" w:evenVBand="0" w:oddHBand="1" w:evenHBand="0" w:firstRowFirstColumn="0" w:firstRowLastColumn="0" w:lastRowFirstColumn="0" w:lastRowLastColumn="0"/>
+        </w:trPr>
+        <w:tc>
+          <w:tcPr>
+            <w:cnfStyle w:val="001000000000" w:firstRow="0" w:lastRow="0" w:firstColumn="1" w:lastColumn="0" w:oddVBand="0" w:evenVBand="0" w:oddHBand="0" w:evenHBand="0" w:firstRowFirstColumn="0" w:firstRowLastColumn="0" w:lastRowFirstColumn="0" w:lastRowLastColumn="0"/>
+            <w:tcW w:w="4675" w:type="dxa"/>
+          </w:tcPr>
+          <w:p>
+            <w:r>
+              <w:t>Code: Schedule generation</w:t>
+            </w:r>
+          </w:p>
+        </w:tc>
+        <w:tc>
+          <w:tcPr>
+            <w:tcW w:w="4675" w:type="dxa"/>
+          </w:tcPr>
+          <w:p>
+            <w:pPr>
+              <w:cnfStyle w:val="000000100000" w:firstRow="0" w:lastRow="0" w:firstColumn="0" w:lastColumn="0" w:oddVBand="0" w:evenVBand="0" w:oddHBand="1" w:evenHBand="0" w:firstRowFirstColumn="0" w:firstRowLastColumn="0" w:lastRowFirstColumn="0" w:lastRowLastColumn="0"/>
+            </w:pPr>
+            <w:r>
+              <w:t>10h</w:t>
+            </w:r>
+          </w:p>
+        </w:tc>
+      </w:tr>
+      <w:tr>
+        <w:tc>
+          <w:tcPr>
+            <w:cnfStyle w:val="001000000000" w:firstRow="0" w:lastRow="0" w:firstColumn="1" w:lastColumn="0" w:oddVBand="0" w:evenVBand="0" w:oddHBand="0" w:evenHBand="0" w:firstRowFirstColumn="0" w:firstRowLastColumn="0" w:lastRowFirstColumn="0" w:lastRowLastColumn="0"/>
+            <w:tcW w:w="4675" w:type="dxa"/>
+          </w:tcPr>
+          <w:p>
+            <w:r>
+              <w:t>Code: Conflict Resolution</w:t>
+            </w:r>
+          </w:p>
+        </w:tc>
+        <w:tc>
+          <w:tcPr>
+            <w:tcW w:w="4675" w:type="dxa"/>
+          </w:tcPr>
+          <w:p>
+            <w:pPr>
+              <w:cnfStyle w:val="000000000000" w:firstRow="0" w:lastRow="0" w:firstColumn="0" w:lastColumn="0" w:oddVBand="0" w:evenVBand="0" w:oddHBand="0" w:evenHBand="0" w:firstRowFirstColumn="0" w:firstRowLastColumn="0" w:lastRowFirstColumn="0" w:lastRowLastColumn="0"/>
+            </w:pPr>
+            <w:r>
+              <w:t>9h</w:t>
+            </w:r>
+          </w:p>
+        </w:tc>
+      </w:tr>
+      <w:tr>
+        <w:trPr>
+          <w:cnfStyle w:val="000000100000" w:firstRow="0" w:lastRow="0" w:firstColumn="0" w:lastColumn="0" w:oddVBand="0" w:evenVBand="0" w:oddHBand="1" w:evenHBand="0" w:firstRowFirstColumn="0" w:firstRowLastColumn="0" w:lastRowFirstColumn="0" w:lastRowLastColumn="0"/>
+        </w:trPr>
+        <w:tc>
+          <w:tcPr>
+            <w:cnfStyle w:val="001000000000" w:firstRow="0" w:lastRow="0" w:firstColumn="1" w:lastColumn="0" w:oddVBand="0" w:evenVBand="0" w:oddHBand="0" w:evenHBand="0" w:firstRowFirstColumn="0" w:firstRowLastColumn="0" w:lastRowFirstColumn="0" w:lastRowLastColumn="0"/>
+            <w:tcW w:w="4675" w:type="dxa"/>
+          </w:tcPr>
+          <w:p>
+            <w:r>
+              <w:t>Code: Applet Prototype</w:t>
+            </w:r>
+          </w:p>
+        </w:tc>
+        <w:tc>
+          <w:tcPr>
+            <w:tcW w:w="4675" w:type="dxa"/>
+          </w:tcPr>
+          <w:p>
+            <w:pPr>
+              <w:cnfStyle w:val="000000100000" w:firstRow="0" w:lastRow="0" w:firstColumn="0" w:lastColumn="0" w:oddVBand="0" w:evenVBand="0" w:oddHBand="1" w:evenHBand="0" w:firstRowFirstColumn="0" w:firstRowLastColumn="0" w:lastRowFirstColumn="0" w:lastRowLastColumn="0"/>
+            </w:pPr>
+            <w:r>
+              <w:t>10h</w:t>
+            </w:r>
+          </w:p>
+        </w:tc>
+      </w:tr>
+      <w:tr>
+        <w:tc>
+          <w:tcPr>
+            <w:cnfStyle w:val="001000000000" w:firstRow="0" w:lastRow="0" w:firstColumn="1" w:lastColumn="0" w:oddVBand="0" w:evenVBand="0" w:oddHBand="0" w:evenHBand="0" w:firstRowFirstColumn="0" w:firstRowLastColumn="0" w:lastRowFirstColumn="0" w:lastRowLastColumn="0"/>
+            <w:tcW w:w="4675" w:type="dxa"/>
+          </w:tcPr>
+          <w:p>
+            <w:r>
+              <w:t xml:space="preserve">Code: Central UI </w:t>
+            </w:r>
+          </w:p>
+        </w:tc>
+        <w:tc>
+          <w:tcPr>
+            <w:tcW w:w="4675" w:type="dxa"/>
+          </w:tcPr>
+          <w:p>
+            <w:pPr>
+              <w:cnfStyle w:val="000000000000" w:firstRow="0" w:lastRow="0" w:firstColumn="0" w:lastColumn="0" w:oddVBand="0" w:evenVBand="0" w:oddHBand="0" w:evenHBand="0" w:firstRowFirstColumn="0" w:firstRowLastColumn="0" w:lastRowFirstColumn="0" w:lastRowLastColumn="0"/>
+            </w:pPr>
+            <w:r>
+              <w:t>3h</w:t>
+            </w:r>
+          </w:p>
+        </w:tc>
+      </w:tr>
+      <w:tr>
+        <w:trPr>
+          <w:cnfStyle w:val="000000100000" w:firstRow="0" w:lastRow="0" w:firstColumn="0" w:lastColumn="0" w:oddVBand="0" w:evenVBand="0" w:oddHBand="1" w:evenHBand="0" w:firstRowFirstColumn="0" w:firstRowLastColumn="0" w:lastRowFirstColumn="0" w:lastRowLastColumn="0"/>
+        </w:trPr>
+        <w:tc>
+          <w:tcPr>
+            <w:cnfStyle w:val="001000000000" w:firstRow="0" w:lastRow="0" w:firstColumn="1" w:lastColumn="0" w:oddVBand="0" w:evenVBand="0" w:oddHBand="0" w:evenHBand="0" w:firstRowFirstColumn="0" w:firstRowLastColumn="0" w:lastRowFirstColumn="0" w:lastRowLastColumn="0"/>
+            <w:tcW w:w="4675" w:type="dxa"/>
+          </w:tcPr>
+          <w:p>
+            <w:r>
+              <w:t>Usability testing</w:t>
+            </w:r>
+          </w:p>
+        </w:tc>
+        <w:tc>
+          <w:tcPr>
+            <w:tcW w:w="4675" w:type="dxa"/>
+          </w:tcPr>
+          <w:p>
+            <w:pPr>
+              <w:cnfStyle w:val="000000100000" w:firstRow="0" w:lastRow="0" w:firstColumn="0" w:lastColumn="0" w:oddVBand="0" w:evenVBand="0" w:oddHBand="1" w:evenHBand="0" w:firstRowFirstColumn="0" w:firstRowLastColumn="0" w:lastRowFirstColumn="0" w:lastRowLastColumn="0"/>
+            </w:pPr>
+            <w:r>
+              <w:t>2h</w:t>
+            </w:r>
+          </w:p>
+        </w:tc>
+      </w:tr>
+      <w:tr>
+        <w:tc>
+          <w:tcPr>
+            <w:cnfStyle w:val="001000000000" w:firstRow="0" w:lastRow="0" w:firstColumn="1" w:lastColumn="0" w:oddVBand="0" w:evenVBand="0" w:oddHBand="0" w:evenHBand="0" w:firstRowFirstColumn="0" w:firstRowLastColumn="0" w:lastRowFirstColumn="0" w:lastRowLastColumn="0"/>
+            <w:tcW w:w="4675" w:type="dxa"/>
+          </w:tcPr>
+          <w:p>
+            <w:r>
+              <w:t>Design and Final report</w:t>
+            </w:r>
+          </w:p>
+        </w:tc>
+        <w:tc>
+          <w:tcPr>
+            <w:tcW w:w="4675" w:type="dxa"/>
+          </w:tcPr>
+          <w:p>
+            <w:pPr>
+              <w:cnfStyle w:val="000000000000" w:firstRow="0" w:lastRow="0" w:firstColumn="0" w:lastColumn="0" w:oddVBand="0" w:evenVBand="0" w:oddHBand="0" w:evenHBand="0" w:firstRowFirstColumn="0" w:firstRowLastColumn="0" w:lastRowFirstColumn="0" w:lastRowLastColumn="0"/>
+            </w:pPr>
+            <w:r>
+              <w:t>5h</w:t>
+            </w:r>
+          </w:p>
+        </w:tc>
+      </w:tr>
+    </w:tbl>
     <w:p>
       <w:pPr>
         <w:pStyle w:val="Heading3"/>
@@ -830,84 +1156,77 @@
         <w:pStyle w:val="Heading5"/>
       </w:pPr>
       <w:r>
-        <w:t xml:space="preserve">Dead Prairies Productions is a movie company located in </w:t>
-      </w:r>
-      <w:proofErr w:type="spellStart"/>
-      <w:r>
-        <w:t>Swiftcurrent</w:t>
-      </w:r>
-      <w:proofErr w:type="spellEnd"/>
-      <w:r>
-        <w:t>, SK who one of our group members worked</w:t>
+        <w:t>Dead Prairies Productions is a</w:t>
+      </w:r>
+      <w:r>
+        <w:t xml:space="preserve"> movie company located in Swift C</w:t>
+      </w:r>
+      <w:r>
+        <w:t xml:space="preserve">urrent, SK who one of our group members worked with a few summers ago. A volunteer producer and various cast/crew members </w:t>
+      </w:r>
+      <w:r>
+        <w:t>from this production group have</w:t>
+      </w:r>
+      <w:r>
+        <w:t xml:space="preserve"> agreed to help test our Movie Scheduler product. This will occur over thre</w:t>
+      </w:r>
+      <w:r>
+        <w:t>e phases during the development</w:t>
+      </w:r>
+      <w:r>
+        <w:t xml:space="preserve"> of the project.</w:t>
       </w:r>
     </w:p>
     <w:p>
       <w:pPr>
         <w:pStyle w:val="Heading5"/>
       </w:pPr>
-      <w:r>
-        <w:t xml:space="preserve">  </w:t>
-      </w:r>
-      <w:proofErr w:type="gramStart"/>
-      <w:r>
-        <w:t>with</w:t>
-      </w:r>
-      <w:proofErr w:type="gramEnd"/>
-      <w:r>
-        <w:t xml:space="preserve"> a few summers ago. A volunteer producer and various cast/crew members from this production group have </w:t>
-      </w:r>
     </w:p>
     <w:p>
       <w:pPr>
         <w:pStyle w:val="Heading5"/>
-      </w:pPr>
-      <w:r>
-        <w:t xml:space="preserve">  </w:t>
-      </w:r>
-      <w:proofErr w:type="gramStart"/>
-      <w:r>
-        <w:t>agreed</w:t>
-      </w:r>
-      <w:proofErr w:type="gramEnd"/>
-      <w:r>
-        <w:t xml:space="preserve"> to help test our Movie Scheduler product. This will occur over three phases during the development </w:t>
+        <w:rPr>
+          <w:rStyle w:val="Strong"/>
+          <w:sz w:val="24"/>
+        </w:rPr>
+      </w:pPr>
+      <w:r>
+        <w:rPr>
+          <w:rStyle w:val="Strong"/>
+          <w:sz w:val="24"/>
+        </w:rPr>
+        <w:t xml:space="preserve">  PHASE 1: PROTOTYPE</w:t>
       </w:r>
     </w:p>
     <w:p>
       <w:pPr>
         <w:pStyle w:val="Heading5"/>
-      </w:pPr>
-      <w:r>
-        <w:t xml:space="preserve">  </w:t>
-      </w:r>
-      <w:proofErr w:type="gramStart"/>
-      <w:r>
-        <w:t>of</w:t>
-      </w:r>
-      <w:proofErr w:type="gramEnd"/>
-      <w:r>
-        <w:t xml:space="preserve"> the project.</w:t>
+        <w:ind w:firstLine="709"/>
+      </w:pPr>
+      <w:r>
+        <w:t xml:space="preserve">This phase involves testing the usability and flow of a basic GUI with the prototype movie scheduler. </w:t>
       </w:r>
     </w:p>
     <w:p>
       <w:pPr>
         <w:pStyle w:val="Heading5"/>
-      </w:pPr>
+        <w:ind w:firstLine="709"/>
+      </w:pPr>
+      <w:r>
+        <w:t>The producer and a few cast or crew members will test out the prototype. The main benefit of this phase is that the volunteers will be able to offer suggestions towards the look and feel of the interface which will aid in improving overall user experience as we continue to develop.</w:t>
+      </w:r>
     </w:p>
     <w:p>
       <w:pPr>
         <w:pStyle w:val="Heading5"/>
       </w:pPr>
-      <w:r>
-        <w:t xml:space="preserve">  Phase 1: Prototype</w:t>
-      </w:r>
     </w:p>
     <w:p>
       <w:pPr>
         <w:pStyle w:val="Heading5"/>
       </w:pPr>
       <w:r>
-        <w:t xml:space="preserve">  This phase involves testing the usability and flow of a basic GUI with the prototype movie scheduler. </w:t>
+        <w:t xml:space="preserve">  Users: 1 Producer, 2-3 cast / crew members</w:t>
       </w:r>
     </w:p>
     <w:p>
@@ -915,7 +1234,7 @@
         <w:pStyle w:val="Heading5"/>
       </w:pPr>
       <w:r>
-        <w:t xml:space="preserve">  The producer and a few cast or crew members will test out the prototype. The main benefit of this phase is that</w:t>
+        <w:t xml:space="preserve">  Time required: 15-30 minutes.</w:t>
       </w:r>
     </w:p>
     <w:p>
@@ -923,52 +1242,67 @@
         <w:pStyle w:val="Heading5"/>
       </w:pPr>
       <w:r>
-        <w:t xml:space="preserve">  </w:t>
-      </w:r>
-      <w:proofErr w:type="gramStart"/>
-      <w:r>
-        <w:t>the</w:t>
-      </w:r>
-      <w:proofErr w:type="gramEnd"/>
-      <w:r>
-        <w:t xml:space="preserve"> volunteers will be able to offer suggestions towards the look and feel of the interface which will aid in</w:t>
+        <w:t xml:space="preserve">  Date: Early October upon completion of a prototype with basic functionality.</w:t>
       </w:r>
     </w:p>
     <w:p>
       <w:pPr>
         <w:pStyle w:val="Heading5"/>
       </w:pPr>
-      <w:r>
-        <w:t xml:space="preserve">  </w:t>
-      </w:r>
-      <w:proofErr w:type="gramStart"/>
-      <w:r>
-        <w:t>improving</w:t>
-      </w:r>
-      <w:proofErr w:type="gramEnd"/>
-      <w:r>
-        <w:t xml:space="preserve"> overall user experience as we continue to develop.</w:t>
+    </w:p>
+    <w:p>
+      <w:pPr>
+        <w:pStyle w:val="Heading3"/>
+        <w:rPr>
+          <w:rStyle w:val="Strong"/>
+          <w:sz w:val="24"/>
+        </w:rPr>
+      </w:pPr>
+      <w:r>
+        <w:rPr>
+          <w:rStyle w:val="Strong"/>
+          <w:sz w:val="24"/>
+        </w:rPr>
+        <w:t xml:space="preserve">  Phase 2: Implementation</w:t>
       </w:r>
     </w:p>
     <w:p>
       <w:pPr>
         <w:pStyle w:val="Heading5"/>
       </w:pPr>
+      <w:r>
+        <w:t xml:space="preserve"> </w:t>
+      </w:r>
+      <w:r>
+        <w:tab/>
+      </w:r>
+      <w:r>
+        <w:t>This phase involves users testing some major features of the project during the implementation. The Producer and various</w:t>
+      </w:r>
+      <w:r>
+        <w:t xml:space="preserve"> </w:t>
+      </w:r>
+      <w:r>
+        <w:t>cast/crew will be asked to use the movie scheduler and cast/crew availability interfaces. This will allow us to catch any major issues that we may have overlooked.</w:t>
+      </w:r>
     </w:p>
     <w:p>
       <w:pPr>
         <w:pStyle w:val="Heading5"/>
       </w:pPr>
-      <w:r>
-        <w:t xml:space="preserve">  Users: 1 Producer, 2-3 cast / crew members</w:t>
-      </w:r>
     </w:p>
     <w:p>
       <w:pPr>
         <w:pStyle w:val="Heading5"/>
       </w:pPr>
       <w:r>
-        <w:t xml:space="preserve">  Time required: 15-30 minutes.</w:t>
+        <w:rPr>
+          <w:b/>
+        </w:rPr>
+        <w:t>Users:</w:t>
+      </w:r>
+      <w:r>
+        <w:t xml:space="preserve"> 1 Producer, 5-6 cast / crew members</w:t>
       </w:r>
     </w:p>
     <w:p>
@@ -976,13 +1310,28 @@
         <w:pStyle w:val="Heading5"/>
       </w:pPr>
       <w:r>
-        <w:t xml:space="preserve">  Date: Early October upon completion of a prototype with basic functionality.</w:t>
+        <w:rPr>
+          <w:b/>
+        </w:rPr>
+        <w:t xml:space="preserve">Time required: </w:t>
+      </w:r>
+      <w:r>
+        <w:t>30-60 minutes for the producer, 15-30 minutes for each cast/crew member</w:t>
       </w:r>
     </w:p>
     <w:p>
       <w:pPr>
         <w:pStyle w:val="Heading5"/>
       </w:pPr>
+      <w:r>
+        <w:rPr>
+          <w:b/>
+        </w:rPr>
+        <w:t>Date:</w:t>
+      </w:r>
+      <w:r>
+        <w:t xml:space="preserve"> Early - Mid November, upon completion of major features, before actual completion and deployment of our product. </w:t>
+      </w:r>
     </w:p>
     <w:p>
       <w:pPr>
@@ -992,9 +1341,17 @@
     <w:p>
       <w:pPr>
         <w:pStyle w:val="Heading5"/>
-      </w:pPr>
-      <w:r>
-        <w:t xml:space="preserve">  Phase 2: Implementation</w:t>
+        <w:rPr>
+          <w:rStyle w:val="Strong"/>
+          <w:sz w:val="24"/>
+        </w:rPr>
+      </w:pPr>
+      <w:r>
+        <w:rPr>
+          <w:rStyle w:val="Strong"/>
+          <w:sz w:val="24"/>
+        </w:rPr>
+        <w:t>PHASE 3: FINISHED PRODUCT</w:t>
       </w:r>
     </w:p>
     <w:p>
@@ -1002,240 +1359,2743 @@
         <w:pStyle w:val="Heading5"/>
       </w:pPr>
       <w:r>
-        <w:t xml:space="preserve">  This phase involves users testing some major features of the project during the implementation. The Producer and various</w:t>
+        <w:t xml:space="preserve">  This phase involves a trial run - Dead Prairie Productions has agreed to use our Movie Scheduler for a short film.</w:t>
+      </w:r>
+      <w:r>
+        <w:t xml:space="preserve"> </w:t>
+      </w:r>
+      <w:r>
+        <w:t>This will allow us to evaluate the product before the development process is over, as we will work with users to fine-tune the product - with the user input we can make slight tweaks to the interface to improve the overall flow</w:t>
+      </w:r>
+      <w:r>
+        <w:t xml:space="preserve"> and feel of the program.  </w:t>
       </w:r>
     </w:p>
     <w:p>
       <w:pPr>
         <w:pStyle w:val="Heading5"/>
       </w:pPr>
-      <w:r>
-        <w:t xml:space="preserve">  </w:t>
-      </w:r>
-      <w:proofErr w:type="gramStart"/>
-      <w:r>
-        <w:t>cast/crew</w:t>
-      </w:r>
-      <w:proofErr w:type="gramEnd"/>
-      <w:r>
-        <w:t xml:space="preserve"> will be asked to use the movie scheduler and cast/crew availability interfaces. This will allow us to catch</w:t>
-      </w:r>
     </w:p>
     <w:p>
       <w:pPr>
         <w:pStyle w:val="Heading5"/>
       </w:pPr>
       <w:r>
-        <w:t xml:space="preserve">  </w:t>
-      </w:r>
-      <w:proofErr w:type="gramStart"/>
-      <w:r>
-        <w:t>any</w:t>
-      </w:r>
-      <w:proofErr w:type="gramEnd"/>
-      <w:r>
-        <w:t xml:space="preserve"> major issues that we may have overlooked.</w:t>
+        <w:t xml:space="preserve">  Users: 1 Producer, a number of cast / crew.</w:t>
       </w:r>
     </w:p>
     <w:p>
       <w:pPr>
         <w:pStyle w:val="Heading5"/>
       </w:pPr>
+      <w:r>
+        <w:t xml:space="preserve">  Time required: The length of the filming of a short film (</w:t>
+      </w:r>
+      <w:r>
+        <w:t>3-4 weeks</w:t>
+      </w:r>
+      <w:r>
+        <w:t xml:space="preserve">). </w:t>
+      </w:r>
     </w:p>
     <w:p>
       <w:pPr>
         <w:pStyle w:val="Heading5"/>
       </w:pPr>
       <w:r>
-        <w:t xml:space="preserve">  Users: 1 Producer, 5-6 cast / crew members</w:t>
-      </w:r>
-    </w:p>
-    <w:p>
-      <w:pPr>
-        <w:pStyle w:val="Heading5"/>
-      </w:pPr>
-      <w:r>
-        <w:t xml:space="preserve">  Time required: 30-60 minutes for the producer, 15-30 minutes for each cast/crew member</w:t>
-      </w:r>
-    </w:p>
-    <w:p>
-      <w:pPr>
-        <w:pStyle w:val="Heading5"/>
-      </w:pPr>
-      <w:r>
-        <w:t xml:space="preserve">  Date: Early - Mid November, upon completion of major features, before actual completion and deployment of our product. </w:t>
-      </w:r>
-    </w:p>
-    <w:p>
-      <w:pPr>
-        <w:pStyle w:val="Heading5"/>
-      </w:pPr>
-    </w:p>
-    <w:p>
-      <w:pPr>
-        <w:pStyle w:val="Heading5"/>
-      </w:pPr>
-      <w:r>
-        <w:t xml:space="preserve">  Phase 3: Finished Product</w:t>
-      </w:r>
-    </w:p>
-    <w:p>
-      <w:pPr>
-        <w:pStyle w:val="Heading5"/>
-      </w:pPr>
-      <w:r>
-        <w:t xml:space="preserve">  This phase involves a trial run - Dead Prairie Productions has agreed to use our Movie Scheduler for a short film.</w:t>
-      </w:r>
-    </w:p>
-    <w:p>
-      <w:pPr>
-        <w:pStyle w:val="Heading5"/>
-      </w:pPr>
-      <w:r>
-        <w:t xml:space="preserve">  This will allow us to evaluate the product before the development process is over, as we will work with users to </w:t>
-      </w:r>
-    </w:p>
-    <w:p>
-      <w:pPr>
-        <w:pStyle w:val="Heading5"/>
+        <w:t xml:space="preserve">  Date: </w:t>
+      </w:r>
+      <w:r>
+        <w:t>Mid</w:t>
+      </w:r>
+      <w:r>
+        <w:t xml:space="preserve"> November - Early December, before deployment of our product.</w:t>
+      </w:r>
+    </w:p>
+    <w:p/>
+    <w:p>
+      <w:pPr>
+        <w:pStyle w:val="Heading3"/>
       </w:pPr>
       <w:r>
         <w:lastRenderedPageBreak/>
-        <w:t xml:space="preserve">  </w:t>
-      </w:r>
-      <w:proofErr w:type="gramStart"/>
-      <w:r>
-        <w:t>fine-tune</w:t>
-      </w:r>
-      <w:proofErr w:type="gramEnd"/>
-      <w:r>
-        <w:t xml:space="preserve"> the product - with the user input we can make slight tweaks to the interface to improve the overall flow </w:t>
-      </w:r>
-    </w:p>
-    <w:p>
-      <w:pPr>
-        <w:pStyle w:val="Heading5"/>
-      </w:pPr>
-      <w:r>
-        <w:t xml:space="preserve">  </w:t>
-      </w:r>
-      <w:proofErr w:type="gramStart"/>
-      <w:r>
-        <w:t>and</w:t>
-      </w:r>
-      <w:proofErr w:type="gramEnd"/>
-      <w:r>
-        <w:t xml:space="preserve"> feel of the program.   [REWRITE THIS PARAGRAPH FOR SURE, IT COULD USE SOME WORK - OR </w:t>
-      </w:r>
-      <w:proofErr w:type="gramStart"/>
-      <w:r>
-        <w:t>-  SCRATCH</w:t>
-      </w:r>
-      <w:proofErr w:type="gramEnd"/>
-      <w:r>
-        <w:t xml:space="preserve"> PHASE 3 AND CHANGE PHASE 2]</w:t>
-      </w:r>
-    </w:p>
-    <w:p>
-      <w:pPr>
-        <w:pStyle w:val="Heading5"/>
-      </w:pPr>
-    </w:p>
-    <w:p>
-      <w:pPr>
-        <w:pStyle w:val="Heading5"/>
-      </w:pPr>
-      <w:r>
-        <w:t xml:space="preserve">  Users: 1 Producer, a number of cast / crew.</w:t>
-      </w:r>
-    </w:p>
-    <w:p>
-      <w:pPr>
-        <w:pStyle w:val="Heading5"/>
-      </w:pPr>
-      <w:r>
-        <w:t xml:space="preserve">  Time required: The length of the filming of a short film (3-14 days). [DOES THIS SEEM REASONABLE?]</w:t>
-      </w:r>
-    </w:p>
-    <w:p>
-      <w:pPr>
-        <w:pStyle w:val="Heading5"/>
-      </w:pPr>
-      <w:r>
-        <w:t xml:space="preserve">  Date: Late November - Early December, before deployment of our product. [CHANGE THIS?]</w:t>
-      </w:r>
-    </w:p>
-    <w:p>
-      <w:pPr>
-        <w:pStyle w:val="Heading5"/>
-      </w:pPr>
-      <w:r>
-        <w:t xml:space="preserve">    [A problem with this proposed phase 3 is the idea that we'd be the... *support specialists* for the course of a film production. The risk is that this will</w:t>
-      </w:r>
-    </w:p>
-    <w:p>
-      <w:pPr>
-        <w:pStyle w:val="Heading5"/>
-      </w:pPr>
-      <w:r>
-        <w:t xml:space="preserve">    </w:t>
-      </w:r>
-      <w:proofErr w:type="gramStart"/>
-      <w:r>
-        <w:t>take</w:t>
-      </w:r>
-      <w:proofErr w:type="gramEnd"/>
-      <w:r>
-        <w:t xml:space="preserve"> a lot of our time]</w:t>
+        <w:t>low fidelity prototypes</w:t>
+      </w:r>
+    </w:p>
+    <w:p>
+      <w:r>
+        <w:t>The main screen:</w:t>
       </w:r>
     </w:p>
     <w:p/>
+    <w:p/>
+    <w:p>
+      <w:r>
+        <w:t>Volunteer/Equipment info</w:t>
+      </w:r>
+    </w:p>
+    <w:p>
+      <w:r>
+        <w:t>Scene requirements</w:t>
+      </w:r>
+    </w:p>
+    <w:p>
+      <w:r>
+        <w:t>Schedule</w:t>
+      </w:r>
+    </w:p>
+    <w:p>
+      <w:r>
+        <w:t>Conflict Resolution</w:t>
+      </w:r>
+    </w:p>
+    <w:p>
+      <w:r>
+        <w:rPr>
+          <w:noProof/>
+          <w:lang w:eastAsia="en-CA" w:bidi="ar-SA"/>
+        </w:rPr>
+        <w:drawing>
+          <wp:anchor distT="0" distB="0" distL="114300" distR="114300" simplePos="0" relativeHeight="251659264" behindDoc="0" locked="0" layoutInCell="1" allowOverlap="1" wp14:anchorId="29B89AD8" wp14:editId="2A191C26">
+            <wp:simplePos x="0" y="0"/>
+            <wp:positionH relativeFrom="column">
+              <wp:posOffset>-110490</wp:posOffset>
+            </wp:positionH>
+            <wp:positionV relativeFrom="paragraph">
+              <wp:posOffset>278130</wp:posOffset>
+            </wp:positionV>
+            <wp:extent cx="2819400" cy="4867910"/>
+            <wp:effectExtent l="0" t="0" r="0" b="8890"/>
+            <wp:wrapThrough wrapText="bothSides">
+              <wp:wrapPolygon edited="0">
+                <wp:start x="0" y="0"/>
+                <wp:lineTo x="0" y="21555"/>
+                <wp:lineTo x="21454" y="21555"/>
+                <wp:lineTo x="21454" y="0"/>
+                <wp:lineTo x="0" y="0"/>
+              </wp:wrapPolygon>
+            </wp:wrapThrough>
+            <wp:docPr id="4" name="Picture 4"/>
+            <wp:cNvGraphicFramePr>
+              <a:graphicFrameLocks xmlns:a="http://schemas.openxmlformats.org/drawingml/2006/main" noChangeAspect="1"/>
+            </wp:cNvGraphicFramePr>
+            <a:graphic xmlns:a="http://schemas.openxmlformats.org/drawingml/2006/main">
+              <a:graphicData uri="http://schemas.openxmlformats.org/drawingml/2006/picture">
+                <pic:pic xmlns:pic="http://schemas.openxmlformats.org/drawingml/2006/picture">
+                  <pic:nvPicPr>
+                    <pic:cNvPr id="4" name="Logon Mockup.jpg"/>
+                    <pic:cNvPicPr/>
+                  </pic:nvPicPr>
+                  <pic:blipFill>
+                    <a:blip r:embed="rId8">
+                      <a:extLst>
+                        <a:ext uri="{28A0092B-C50C-407E-A947-70E740481C1C}">
+                          <a14:useLocalDpi xmlns:a14="http://schemas.microsoft.com/office/drawing/2010/main" val="0"/>
+                        </a:ext>
+                      </a:extLst>
+                    </a:blip>
+                    <a:stretch>
+                      <a:fillRect/>
+                    </a:stretch>
+                  </pic:blipFill>
+                  <pic:spPr>
+                    <a:xfrm>
+                      <a:off x="0" y="0"/>
+                      <a:ext cx="2819400" cy="4867910"/>
+                    </a:xfrm>
+                    <a:prstGeom prst="rect">
+                      <a:avLst/>
+                    </a:prstGeom>
+                  </pic:spPr>
+                </pic:pic>
+              </a:graphicData>
+            </a:graphic>
+            <wp14:sizeRelH relativeFrom="margin">
+              <wp14:pctWidth>0</wp14:pctWidth>
+            </wp14:sizeRelH>
+            <wp14:sizeRelV relativeFrom="margin">
+              <wp14:pctHeight>0</wp14:pctHeight>
+            </wp14:sizeRelV>
+          </wp:anchor>
+        </w:drawing>
+      </w:r>
+      <w:r>
+        <w:t>Web Applet Prototype</w:t>
+      </w:r>
+    </w:p>
+    <w:p/>
     <w:p>
       <w:pPr>
         <w:pStyle w:val="Heading3"/>
       </w:pPr>
-      <w:r>
-        <w:t>low fidelity prototypes</w:t>
-      </w:r>
-    </w:p>
-    <w:p/>
+    </w:p>
     <w:p>
       <w:pPr>
         <w:pStyle w:val="Heading3"/>
       </w:pPr>
-      <w:r>
-        <w:t>project management report</w:t>
-      </w:r>
-    </w:p>
-    <w:p/>
+    </w:p>
     <w:p>
       <w:pPr>
         <w:pStyle w:val="Heading3"/>
       </w:pPr>
-      <w:r>
-        <w:t>project plan</w:t>
-      </w:r>
-    </w:p>
-    <w:p/>
+    </w:p>
     <w:p>
       <w:pPr>
         <w:pStyle w:val="Heading3"/>
       </w:pPr>
-      <w:r>
-        <w:t>toy example</w:t>
-      </w:r>
-    </w:p>
-    <w:p>
+    </w:p>
+    <w:p>
+      <w:pPr>
+        <w:pStyle w:val="Heading3"/>
+      </w:pPr>
+    </w:p>
+    <w:p>
+      <w:pPr>
+        <w:pStyle w:val="Heading3"/>
+      </w:pPr>
+    </w:p>
+    <w:p>
+      <w:pPr>
+        <w:pStyle w:val="Heading3"/>
+      </w:pPr>
+    </w:p>
+    <w:p>
+      <w:pPr>
+        <w:pStyle w:val="Heading3"/>
+      </w:pPr>
+    </w:p>
+    <w:p>
+      <w:pPr>
+        <w:pStyle w:val="Heading3"/>
+      </w:pPr>
+    </w:p>
+    <w:p>
+      <w:pPr>
+        <w:pStyle w:val="Heading3"/>
+      </w:pPr>
+    </w:p>
+    <w:p>
+      <w:pPr>
+        <w:pStyle w:val="Heading3"/>
+      </w:pPr>
+    </w:p>
+    <w:p>
+      <w:pPr>
+        <w:pStyle w:val="Heading3"/>
+      </w:pPr>
+    </w:p>
+    <w:p>
+      <w:pPr>
+        <w:pStyle w:val="Heading3"/>
+      </w:pPr>
+    </w:p>
+    <w:p>
+      <w:pPr>
+        <w:pStyle w:val="Heading3"/>
+      </w:pPr>
+    </w:p>
+    <w:p>
+      <w:pPr>
+        <w:pStyle w:val="Heading3"/>
+      </w:pPr>
+    </w:p>
+    <w:p>
+      <w:pPr>
+        <w:pStyle w:val="Heading3"/>
+      </w:pPr>
+    </w:p>
+    <w:p>
+      <w:pPr>
+        <w:pStyle w:val="Heading3"/>
+      </w:pPr>
+    </w:p>
+    <w:p>
+      <w:pPr>
+        <w:pStyle w:val="Heading3"/>
+      </w:pPr>
+    </w:p>
+    <w:p>
+      <w:pPr>
+        <w:pStyle w:val="Heading3"/>
+      </w:pPr>
       <w:bookmarkStart w:id="0" w:name="_GoBack"/>
       <w:bookmarkEnd w:id="0"/>
+      <w:r>
+        <w:t>project management report</w:t>
+      </w:r>
+    </w:p>
+    <w:p>
+      <w:r>
+        <w:t>Time spent:</w:t>
+      </w:r>
+    </w:p>
+    <w:tbl>
+      <w:tblPr>
+        <w:tblStyle w:val="TableGrid"/>
+        <w:tblW w:w="0" w:type="auto"/>
+        <w:tblLook w:val="04A0" w:firstRow="1" w:lastRow="0" w:firstColumn="1" w:lastColumn="0" w:noHBand="0" w:noVBand="1"/>
+      </w:tblPr>
+      <w:tblGrid>
+        <w:gridCol w:w="3320"/>
+        <w:gridCol w:w="3321"/>
+        <w:gridCol w:w="3321"/>
+      </w:tblGrid>
+      <w:tr>
+        <w:tc>
+          <w:tcPr>
+            <w:tcW w:w="3320" w:type="dxa"/>
+          </w:tcPr>
+          <w:p>
+            <w:r>
+              <w:t>Iain</w:t>
+            </w:r>
+          </w:p>
+        </w:tc>
+        <w:tc>
+          <w:tcPr>
+            <w:tcW w:w="3321" w:type="dxa"/>
+          </w:tcPr>
+          <w:p>
+            <w:r>
+              <w:t>10h</w:t>
+            </w:r>
+          </w:p>
+        </w:tc>
+        <w:tc>
+          <w:tcPr>
+            <w:tcW w:w="3321" w:type="dxa"/>
+          </w:tcPr>
+          <w:p>
+            <w:r>
+              <w:t>Database API and Github</w:t>
+            </w:r>
+          </w:p>
+        </w:tc>
+      </w:tr>
+      <w:tr>
+        <w:tc>
+          <w:tcPr>
+            <w:tcW w:w="3320" w:type="dxa"/>
+          </w:tcPr>
+          <w:p>
+            <w:r>
+              <w:lastRenderedPageBreak/>
+              <w:t>Mitchell</w:t>
+            </w:r>
+          </w:p>
+        </w:tc>
+        <w:tc>
+          <w:tcPr>
+            <w:tcW w:w="3321" w:type="dxa"/>
+          </w:tcPr>
+          <w:p>
+            <w:r>
+              <w:t>6</w:t>
+            </w:r>
+            <w:r>
+              <w:t xml:space="preserve">h </w:t>
+            </w:r>
+          </w:p>
+        </w:tc>
+        <w:tc>
+          <w:tcPr>
+            <w:tcW w:w="3321" w:type="dxa"/>
+          </w:tcPr>
+          <w:p>
+            <w:r>
+              <w:t>Administrative</w:t>
+            </w:r>
+            <w:r>
+              <w:t>/project planning</w:t>
+            </w:r>
+            <w:r>
+              <w:t xml:space="preserve"> and putting milestone together</w:t>
+            </w:r>
+          </w:p>
+        </w:tc>
+      </w:tr>
+      <w:tr>
+        <w:tc>
+          <w:tcPr>
+            <w:tcW w:w="3320" w:type="dxa"/>
+          </w:tcPr>
+          <w:p>
+            <w:r>
+              <w:t>John</w:t>
+            </w:r>
+          </w:p>
+        </w:tc>
+        <w:tc>
+          <w:tcPr>
+            <w:tcW w:w="3321" w:type="dxa"/>
+          </w:tcPr>
+          <w:p/>
+        </w:tc>
+        <w:tc>
+          <w:tcPr>
+            <w:tcW w:w="3321" w:type="dxa"/>
+          </w:tcPr>
+          <w:p/>
+        </w:tc>
+      </w:tr>
+      <w:tr>
+        <w:tc>
+          <w:tcPr>
+            <w:tcW w:w="3320" w:type="dxa"/>
+          </w:tcPr>
+          <w:p>
+            <w:r>
+              <w:t>Ryan</w:t>
+            </w:r>
+          </w:p>
+        </w:tc>
+        <w:tc>
+          <w:tcPr>
+            <w:tcW w:w="3321" w:type="dxa"/>
+          </w:tcPr>
+          <w:p/>
+        </w:tc>
+        <w:tc>
+          <w:tcPr>
+            <w:tcW w:w="3321" w:type="dxa"/>
+          </w:tcPr>
+          <w:p/>
+        </w:tc>
+      </w:tr>
+      <w:tr>
+        <w:tc>
+          <w:tcPr>
+            <w:tcW w:w="3320" w:type="dxa"/>
+          </w:tcPr>
+          <w:p>
+            <w:r>
+              <w:t>Matt</w:t>
+            </w:r>
+          </w:p>
+        </w:tc>
+        <w:tc>
+          <w:tcPr>
+            <w:tcW w:w="3321" w:type="dxa"/>
+          </w:tcPr>
+          <w:p/>
+        </w:tc>
+        <w:tc>
+          <w:tcPr>
+            <w:tcW w:w="3321" w:type="dxa"/>
+          </w:tcPr>
+          <w:p/>
+        </w:tc>
+      </w:tr>
+    </w:tbl>
+    <w:p>
+      <w:r>
+        <w:t xml:space="preserve"> </w:t>
+      </w:r>
+    </w:p>
+    <w:p>
+      <w:pPr>
+        <w:pStyle w:val="Heading5"/>
+      </w:pPr>
+      <w:r>
+        <w:t xml:space="preserve">A potential risk of our project is that </w:t>
+      </w:r>
+      <w:r>
+        <w:t>we will not be able to implement all features, but the division of work requires that all components be at least functional for the proper implementation of the successful use cases. Administrative time is overseen by Mitchell, and he’s aggressive about time management, so worrying about administrative time is not an issue.</w:t>
+      </w:r>
+    </w:p>
+    <w:p>
+      <w:pPr>
+        <w:pStyle w:val="Heading3"/>
+      </w:pPr>
+      <w:r>
+        <w:t>project plan</w:t>
+      </w:r>
+    </w:p>
+    <w:tbl>
+      <w:tblPr>
+        <w:tblStyle w:val="PlainTable1"/>
+        <w:tblW w:w="0" w:type="auto"/>
+        <w:tblLook w:val="04A0" w:firstRow="1" w:lastRow="0" w:firstColumn="1" w:lastColumn="0" w:noHBand="0" w:noVBand="1"/>
+      </w:tblPr>
+      <w:tblGrid>
+        <w:gridCol w:w="2229"/>
+        <w:gridCol w:w="1499"/>
+        <w:gridCol w:w="1497"/>
+        <w:gridCol w:w="1369"/>
+        <w:gridCol w:w="1445"/>
+        <w:gridCol w:w="1368"/>
+      </w:tblGrid>
+      <w:tr>
+        <w:trPr>
+          <w:cnfStyle w:val="100000000000" w:firstRow="1" w:lastRow="0" w:firstColumn="0" w:lastColumn="0" w:oddVBand="0" w:evenVBand="0" w:oddHBand="0" w:evenHBand="0" w:firstRowFirstColumn="0" w:firstRowLastColumn="0" w:lastRowFirstColumn="0" w:lastRowLastColumn="0"/>
+        </w:trPr>
+        <w:tc>
+          <w:tcPr>
+            <w:cnfStyle w:val="001000000000" w:firstRow="0" w:lastRow="0" w:firstColumn="1" w:lastColumn="0" w:oddVBand="0" w:evenVBand="0" w:oddHBand="0" w:evenHBand="0" w:firstRowFirstColumn="0" w:firstRowLastColumn="0" w:lastRowFirstColumn="0" w:lastRowLastColumn="0"/>
+            <w:tcW w:w="2229" w:type="dxa"/>
+          </w:tcPr>
+          <w:p>
+            <w:r>
+              <w:t>Task Description</w:t>
+            </w:r>
+          </w:p>
+        </w:tc>
+        <w:tc>
+          <w:tcPr>
+            <w:tcW w:w="1499" w:type="dxa"/>
+          </w:tcPr>
+          <w:p>
+            <w:pPr>
+              <w:cnfStyle w:val="100000000000" w:firstRow="1" w:lastRow="0" w:firstColumn="0" w:lastColumn="0" w:oddVBand="0" w:evenVBand="0" w:oddHBand="0" w:evenHBand="0" w:firstRowFirstColumn="0" w:firstRowLastColumn="0" w:lastRowFirstColumn="0" w:lastRowLastColumn="0"/>
+            </w:pPr>
+            <w:r>
+              <w:t>Who?</w:t>
+            </w:r>
+          </w:p>
+        </w:tc>
+        <w:tc>
+          <w:tcPr>
+            <w:tcW w:w="1497" w:type="dxa"/>
+          </w:tcPr>
+          <w:p>
+            <w:pPr>
+              <w:tabs>
+                <w:tab w:val="left" w:pos="1035"/>
+              </w:tabs>
+              <w:cnfStyle w:val="100000000000" w:firstRow="1" w:lastRow="0" w:firstColumn="0" w:lastColumn="0" w:oddVBand="0" w:evenVBand="0" w:oddHBand="0" w:evenHBand="0" w:firstRowFirstColumn="0" w:firstRowLastColumn="0" w:lastRowFirstColumn="0" w:lastRowLastColumn="0"/>
+            </w:pPr>
+            <w:r>
+              <w:t>Time Expected</w:t>
+            </w:r>
+          </w:p>
+        </w:tc>
+        <w:tc>
+          <w:tcPr>
+            <w:tcW w:w="1369" w:type="dxa"/>
+          </w:tcPr>
+          <w:p>
+            <w:pPr>
+              <w:cnfStyle w:val="100000000000" w:firstRow="1" w:lastRow="0" w:firstColumn="0" w:lastColumn="0" w:oddVBand="0" w:evenVBand="0" w:oddHBand="0" w:evenHBand="0" w:firstRowFirstColumn="0" w:firstRowLastColumn="0" w:lastRowFirstColumn="0" w:lastRowLastColumn="0"/>
+            </w:pPr>
+            <w:r>
+              <w:t>Actual Time</w:t>
+            </w:r>
+          </w:p>
+        </w:tc>
+        <w:tc>
+          <w:tcPr>
+            <w:tcW w:w="1445" w:type="dxa"/>
+          </w:tcPr>
+          <w:p>
+            <w:pPr>
+              <w:cnfStyle w:val="100000000000" w:firstRow="1" w:lastRow="0" w:firstColumn="0" w:lastColumn="0" w:oddVBand="0" w:evenVBand="0" w:oddHBand="0" w:evenHBand="0" w:firstRowFirstColumn="0" w:firstRowLastColumn="0" w:lastRowFirstColumn="0" w:lastRowLastColumn="0"/>
+            </w:pPr>
+            <w:r>
+              <w:t>Expected Completion</w:t>
+            </w:r>
+          </w:p>
+        </w:tc>
+        <w:tc>
+          <w:tcPr>
+            <w:tcW w:w="1368" w:type="dxa"/>
+          </w:tcPr>
+          <w:p>
+            <w:pPr>
+              <w:cnfStyle w:val="100000000000" w:firstRow="1" w:lastRow="0" w:firstColumn="0" w:lastColumn="0" w:oddVBand="0" w:evenVBand="0" w:oddHBand="0" w:evenHBand="0" w:firstRowFirstColumn="0" w:firstRowLastColumn="0" w:lastRowFirstColumn="0" w:lastRowLastColumn="0"/>
+            </w:pPr>
+            <w:r>
+              <w:t>Status</w:t>
+            </w:r>
+          </w:p>
+        </w:tc>
+      </w:tr>
+      <w:tr>
+        <w:trPr>
+          <w:cnfStyle w:val="000000100000" w:firstRow="0" w:lastRow="0" w:firstColumn="0" w:lastColumn="0" w:oddVBand="0" w:evenVBand="0" w:oddHBand="1" w:evenHBand="0" w:firstRowFirstColumn="0" w:firstRowLastColumn="0" w:lastRowFirstColumn="0" w:lastRowLastColumn="0"/>
+        </w:trPr>
+        <w:tc>
+          <w:tcPr>
+            <w:cnfStyle w:val="001000000000" w:firstRow="0" w:lastRow="0" w:firstColumn="1" w:lastColumn="0" w:oddVBand="0" w:evenVBand="0" w:oddHBand="0" w:evenHBand="0" w:firstRowFirstColumn="0" w:firstRowLastColumn="0" w:lastRowFirstColumn="0" w:lastRowLastColumn="0"/>
+            <w:tcW w:w="2229" w:type="dxa"/>
+          </w:tcPr>
+          <w:p>
+            <w:r>
+              <w:t>Set up Github</w:t>
+            </w:r>
+          </w:p>
+        </w:tc>
+        <w:tc>
+          <w:tcPr>
+            <w:tcW w:w="1499" w:type="dxa"/>
+          </w:tcPr>
+          <w:p>
+            <w:pPr>
+              <w:cnfStyle w:val="000000100000" w:firstRow="0" w:lastRow="0" w:firstColumn="0" w:lastColumn="0" w:oddVBand="0" w:evenVBand="0" w:oddHBand="1" w:evenHBand="0" w:firstRowFirstColumn="0" w:firstRowLastColumn="0" w:lastRowFirstColumn="0" w:lastRowLastColumn="0"/>
+            </w:pPr>
+            <w:r>
+              <w:t>Iain</w:t>
+            </w:r>
+          </w:p>
+        </w:tc>
+        <w:tc>
+          <w:tcPr>
+            <w:tcW w:w="1497" w:type="dxa"/>
+          </w:tcPr>
+          <w:p>
+            <w:pPr>
+              <w:cnfStyle w:val="000000100000" w:firstRow="0" w:lastRow="0" w:firstColumn="0" w:lastColumn="0" w:oddVBand="0" w:evenVBand="0" w:oddHBand="1" w:evenHBand="0" w:firstRowFirstColumn="0" w:firstRowLastColumn="0" w:lastRowFirstColumn="0" w:lastRowLastColumn="0"/>
+            </w:pPr>
+            <w:r>
+              <w:t>1.5h</w:t>
+            </w:r>
+          </w:p>
+        </w:tc>
+        <w:tc>
+          <w:tcPr>
+            <w:tcW w:w="1369" w:type="dxa"/>
+          </w:tcPr>
+          <w:p>
+            <w:pPr>
+              <w:cnfStyle w:val="000000100000" w:firstRow="0" w:lastRow="0" w:firstColumn="0" w:lastColumn="0" w:oddVBand="0" w:evenVBand="0" w:oddHBand="1" w:evenHBand="0" w:firstRowFirstColumn="0" w:firstRowLastColumn="0" w:lastRowFirstColumn="0" w:lastRowLastColumn="0"/>
+            </w:pPr>
+            <w:r>
+              <w:t>2h</w:t>
+            </w:r>
+          </w:p>
+        </w:tc>
+        <w:tc>
+          <w:tcPr>
+            <w:tcW w:w="1445" w:type="dxa"/>
+          </w:tcPr>
+          <w:p>
+            <w:pPr>
+              <w:cnfStyle w:val="000000100000" w:firstRow="0" w:lastRow="0" w:firstColumn="0" w:lastColumn="0" w:oddVBand="0" w:evenVBand="0" w:oddHBand="1" w:evenHBand="0" w:firstRowFirstColumn="0" w:firstRowLastColumn="0" w:lastRowFirstColumn="0" w:lastRowLastColumn="0"/>
+            </w:pPr>
+            <w:r>
+              <w:t>Sept 22nd</w:t>
+            </w:r>
+          </w:p>
+        </w:tc>
+        <w:tc>
+          <w:tcPr>
+            <w:tcW w:w="1368" w:type="dxa"/>
+          </w:tcPr>
+          <w:p>
+            <w:pPr>
+              <w:cnfStyle w:val="000000100000" w:firstRow="0" w:lastRow="0" w:firstColumn="0" w:lastColumn="0" w:oddVBand="0" w:evenVBand="0" w:oddHBand="1" w:evenHBand="0" w:firstRowFirstColumn="0" w:firstRowLastColumn="0" w:lastRowFirstColumn="0" w:lastRowLastColumn="0"/>
+            </w:pPr>
+            <w:r>
+              <w:t>Complete</w:t>
+            </w:r>
+          </w:p>
+        </w:tc>
+      </w:tr>
+      <w:tr>
+        <w:tc>
+          <w:tcPr>
+            <w:cnfStyle w:val="001000000000" w:firstRow="0" w:lastRow="0" w:firstColumn="1" w:lastColumn="0" w:oddVBand="0" w:evenVBand="0" w:oddHBand="0" w:evenHBand="0" w:firstRowFirstColumn="0" w:firstRowLastColumn="0" w:lastRowFirstColumn="0" w:lastRowLastColumn="0"/>
+            <w:tcW w:w="2229" w:type="dxa"/>
+          </w:tcPr>
+          <w:p>
+            <w:r>
+              <w:t>Divide up work appropriately</w:t>
+            </w:r>
+          </w:p>
+        </w:tc>
+        <w:tc>
+          <w:tcPr>
+            <w:tcW w:w="1499" w:type="dxa"/>
+          </w:tcPr>
+          <w:p>
+            <w:pPr>
+              <w:cnfStyle w:val="000000000000" w:firstRow="0" w:lastRow="0" w:firstColumn="0" w:lastColumn="0" w:oddVBand="0" w:evenVBand="0" w:oddHBand="0" w:evenHBand="0" w:firstRowFirstColumn="0" w:firstRowLastColumn="0" w:lastRowFirstColumn="0" w:lastRowLastColumn="0"/>
+            </w:pPr>
+            <w:r>
+              <w:t>All</w:t>
+            </w:r>
+          </w:p>
+        </w:tc>
+        <w:tc>
+          <w:tcPr>
+            <w:tcW w:w="1497" w:type="dxa"/>
+          </w:tcPr>
+          <w:p>
+            <w:pPr>
+              <w:cnfStyle w:val="000000000000" w:firstRow="0" w:lastRow="0" w:firstColumn="0" w:lastColumn="0" w:oddVBand="0" w:evenVBand="0" w:oddHBand="0" w:evenHBand="0" w:firstRowFirstColumn="0" w:firstRowLastColumn="0" w:lastRowFirstColumn="0" w:lastRowLastColumn="0"/>
+            </w:pPr>
+            <w:r>
+              <w:t>.5h</w:t>
+            </w:r>
+          </w:p>
+        </w:tc>
+        <w:tc>
+          <w:tcPr>
+            <w:tcW w:w="1369" w:type="dxa"/>
+          </w:tcPr>
+          <w:p>
+            <w:pPr>
+              <w:cnfStyle w:val="000000000000" w:firstRow="0" w:lastRow="0" w:firstColumn="0" w:lastColumn="0" w:oddVBand="0" w:evenVBand="0" w:oddHBand="0" w:evenHBand="0" w:firstRowFirstColumn="0" w:firstRowLastColumn="0" w:lastRowFirstColumn="0" w:lastRowLastColumn="0"/>
+            </w:pPr>
+            <w:r>
+              <w:t>.5h</w:t>
+            </w:r>
+          </w:p>
+        </w:tc>
+        <w:tc>
+          <w:tcPr>
+            <w:tcW w:w="1445" w:type="dxa"/>
+          </w:tcPr>
+          <w:p>
+            <w:pPr>
+              <w:cnfStyle w:val="000000000000" w:firstRow="0" w:lastRow="0" w:firstColumn="0" w:lastColumn="0" w:oddVBand="0" w:evenVBand="0" w:oddHBand="0" w:evenHBand="0" w:firstRowFirstColumn="0" w:firstRowLastColumn="0" w:lastRowFirstColumn="0" w:lastRowLastColumn="0"/>
+            </w:pPr>
+            <w:r>
+              <w:t>Sept 22</w:t>
+            </w:r>
+            <w:r>
+              <w:rPr>
+                <w:vertAlign w:val="superscript"/>
+              </w:rPr>
+              <w:t>nd</w:t>
+            </w:r>
+          </w:p>
+        </w:tc>
+        <w:tc>
+          <w:tcPr>
+            <w:tcW w:w="1368" w:type="dxa"/>
+          </w:tcPr>
+          <w:p>
+            <w:pPr>
+              <w:cnfStyle w:val="000000000000" w:firstRow="0" w:lastRow="0" w:firstColumn="0" w:lastColumn="0" w:oddVBand="0" w:evenVBand="0" w:oddHBand="0" w:evenHBand="0" w:firstRowFirstColumn="0" w:firstRowLastColumn="0" w:lastRowFirstColumn="0" w:lastRowLastColumn="0"/>
+            </w:pPr>
+            <w:r>
+              <w:t>Complete</w:t>
+            </w:r>
+          </w:p>
+        </w:tc>
+      </w:tr>
+      <w:tr>
+        <w:trPr>
+          <w:cnfStyle w:val="000000100000" w:firstRow="0" w:lastRow="0" w:firstColumn="0" w:lastColumn="0" w:oddVBand="0" w:evenVBand="0" w:oddHBand="1" w:evenHBand="0" w:firstRowFirstColumn="0" w:firstRowLastColumn="0" w:lastRowFirstColumn="0" w:lastRowLastColumn="0"/>
+        </w:trPr>
+        <w:tc>
+          <w:tcPr>
+            <w:cnfStyle w:val="001000000000" w:firstRow="0" w:lastRow="0" w:firstColumn="1" w:lastColumn="0" w:oddVBand="0" w:evenVBand="0" w:oddHBand="0" w:evenHBand="0" w:firstRowFirstColumn="0" w:firstRowLastColumn="0" w:lastRowFirstColumn="0" w:lastRowLastColumn="0"/>
+            <w:tcW w:w="2229" w:type="dxa"/>
+          </w:tcPr>
+          <w:p>
+            <w:r>
+              <w:t>Design the database API</w:t>
+            </w:r>
+          </w:p>
+        </w:tc>
+        <w:tc>
+          <w:tcPr>
+            <w:tcW w:w="1499" w:type="dxa"/>
+          </w:tcPr>
+          <w:p>
+            <w:pPr>
+              <w:cnfStyle w:val="000000100000" w:firstRow="0" w:lastRow="0" w:firstColumn="0" w:lastColumn="0" w:oddVBand="0" w:evenVBand="0" w:oddHBand="1" w:evenHBand="0" w:firstRowFirstColumn="0" w:firstRowLastColumn="0" w:lastRowFirstColumn="0" w:lastRowLastColumn="0"/>
+            </w:pPr>
+            <w:r>
+              <w:t>Iain</w:t>
+            </w:r>
+          </w:p>
+        </w:tc>
+        <w:tc>
+          <w:tcPr>
+            <w:tcW w:w="1497" w:type="dxa"/>
+          </w:tcPr>
+          <w:p>
+            <w:pPr>
+              <w:cnfStyle w:val="000000100000" w:firstRow="0" w:lastRow="0" w:firstColumn="0" w:lastColumn="0" w:oddVBand="0" w:evenVBand="0" w:oddHBand="1" w:evenHBand="0" w:firstRowFirstColumn="0" w:firstRowLastColumn="0" w:lastRowFirstColumn="0" w:lastRowLastColumn="0"/>
+            </w:pPr>
+            <w:r>
+              <w:t>3h</w:t>
+            </w:r>
+          </w:p>
+        </w:tc>
+        <w:tc>
+          <w:tcPr>
+            <w:tcW w:w="1369" w:type="dxa"/>
+          </w:tcPr>
+          <w:p>
+            <w:pPr>
+              <w:cnfStyle w:val="000000100000" w:firstRow="0" w:lastRow="0" w:firstColumn="0" w:lastColumn="0" w:oddVBand="0" w:evenVBand="0" w:oddHBand="1" w:evenHBand="0" w:firstRowFirstColumn="0" w:firstRowLastColumn="0" w:lastRowFirstColumn="0" w:lastRowLastColumn="0"/>
+            </w:pPr>
+            <w:r>
+              <w:t>6h</w:t>
+            </w:r>
+          </w:p>
+        </w:tc>
+        <w:tc>
+          <w:tcPr>
+            <w:tcW w:w="1445" w:type="dxa"/>
+          </w:tcPr>
+          <w:p>
+            <w:pPr>
+              <w:cnfStyle w:val="000000100000" w:firstRow="0" w:lastRow="0" w:firstColumn="0" w:lastColumn="0" w:oddVBand="0" w:evenVBand="0" w:oddHBand="1" w:evenHBand="0" w:firstRowFirstColumn="0" w:firstRowLastColumn="0" w:lastRowFirstColumn="0" w:lastRowLastColumn="0"/>
+            </w:pPr>
+            <w:r>
+              <w:t>Oct 1sts</w:t>
+            </w:r>
+          </w:p>
+        </w:tc>
+        <w:tc>
+          <w:tcPr>
+            <w:tcW w:w="1368" w:type="dxa"/>
+          </w:tcPr>
+          <w:p>
+            <w:pPr>
+              <w:cnfStyle w:val="000000100000" w:firstRow="0" w:lastRow="0" w:firstColumn="0" w:lastColumn="0" w:oddVBand="0" w:evenVBand="0" w:oddHBand="1" w:evenHBand="0" w:firstRowFirstColumn="0" w:firstRowLastColumn="0" w:lastRowFirstColumn="0" w:lastRowLastColumn="0"/>
+            </w:pPr>
+            <w:r>
+              <w:t>In Progress</w:t>
+            </w:r>
+          </w:p>
+        </w:tc>
+      </w:tr>
+      <w:tr>
+        <w:tc>
+          <w:tcPr>
+            <w:cnfStyle w:val="001000000000" w:firstRow="0" w:lastRow="0" w:firstColumn="1" w:lastColumn="0" w:oddVBand="0" w:evenVBand="0" w:oddHBand="0" w:evenHBand="0" w:firstRowFirstColumn="0" w:firstRowLastColumn="0" w:lastRowFirstColumn="0" w:lastRowLastColumn="0"/>
+            <w:tcW w:w="2229" w:type="dxa"/>
+          </w:tcPr>
+          <w:p>
+            <w:r>
+              <w:t>Create example databases</w:t>
+            </w:r>
+          </w:p>
+        </w:tc>
+        <w:tc>
+          <w:tcPr>
+            <w:tcW w:w="1499" w:type="dxa"/>
+          </w:tcPr>
+          <w:p>
+            <w:pPr>
+              <w:cnfStyle w:val="000000000000" w:firstRow="0" w:lastRow="0" w:firstColumn="0" w:lastColumn="0" w:oddVBand="0" w:evenVBand="0" w:oddHBand="0" w:evenHBand="0" w:firstRowFirstColumn="0" w:firstRowLastColumn="0" w:lastRowFirstColumn="0" w:lastRowLastColumn="0"/>
+            </w:pPr>
+            <w:r>
+              <w:t>Iain</w:t>
+            </w:r>
+          </w:p>
+        </w:tc>
+        <w:tc>
+          <w:tcPr>
+            <w:tcW w:w="1497" w:type="dxa"/>
+          </w:tcPr>
+          <w:p>
+            <w:pPr>
+              <w:cnfStyle w:val="000000000000" w:firstRow="0" w:lastRow="0" w:firstColumn="0" w:lastColumn="0" w:oddVBand="0" w:evenVBand="0" w:oddHBand="0" w:evenHBand="0" w:firstRowFirstColumn="0" w:firstRowLastColumn="0" w:lastRowFirstColumn="0" w:lastRowLastColumn="0"/>
+            </w:pPr>
+            <w:r>
+              <w:t>1h</w:t>
+            </w:r>
+          </w:p>
+        </w:tc>
+        <w:tc>
+          <w:tcPr>
+            <w:tcW w:w="1369" w:type="dxa"/>
+          </w:tcPr>
+          <w:p>
+            <w:pPr>
+              <w:cnfStyle w:val="000000000000" w:firstRow="0" w:lastRow="0" w:firstColumn="0" w:lastColumn="0" w:oddVBand="0" w:evenVBand="0" w:oddHBand="0" w:evenHBand="0" w:firstRowFirstColumn="0" w:firstRowLastColumn="0" w:lastRowFirstColumn="0" w:lastRowLastColumn="0"/>
+            </w:pPr>
+          </w:p>
+        </w:tc>
+        <w:tc>
+          <w:tcPr>
+            <w:tcW w:w="1445" w:type="dxa"/>
+          </w:tcPr>
+          <w:p>
+            <w:pPr>
+              <w:cnfStyle w:val="000000000000" w:firstRow="0" w:lastRow="0" w:firstColumn="0" w:lastColumn="0" w:oddVBand="0" w:evenVBand="0" w:oddHBand="0" w:evenHBand="0" w:firstRowFirstColumn="0" w:firstRowLastColumn="0" w:lastRowFirstColumn="0" w:lastRowLastColumn="0"/>
+            </w:pPr>
+            <w:r>
+              <w:t>Oct 1st</w:t>
+            </w:r>
+          </w:p>
+        </w:tc>
+        <w:tc>
+          <w:tcPr>
+            <w:tcW w:w="1368" w:type="dxa"/>
+          </w:tcPr>
+          <w:p>
+            <w:pPr>
+              <w:cnfStyle w:val="000000000000" w:firstRow="0" w:lastRow="0" w:firstColumn="0" w:lastColumn="0" w:oddVBand="0" w:evenVBand="0" w:oddHBand="0" w:evenHBand="0" w:firstRowFirstColumn="0" w:firstRowLastColumn="0" w:lastRowFirstColumn="0" w:lastRowLastColumn="0"/>
+            </w:pPr>
+            <w:r>
+              <w:t>In progress</w:t>
+            </w:r>
+          </w:p>
+        </w:tc>
+      </w:tr>
+      <w:tr>
+        <w:trPr>
+          <w:cnfStyle w:val="000000100000" w:firstRow="0" w:lastRow="0" w:firstColumn="0" w:lastColumn="0" w:oddVBand="0" w:evenVBand="0" w:oddHBand="1" w:evenHBand="0" w:firstRowFirstColumn="0" w:firstRowLastColumn="0" w:lastRowFirstColumn="0" w:lastRowLastColumn="0"/>
+        </w:trPr>
+        <w:tc>
+          <w:tcPr>
+            <w:cnfStyle w:val="001000000000" w:firstRow="0" w:lastRow="0" w:firstColumn="1" w:lastColumn="0" w:oddVBand="0" w:evenVBand="0" w:oddHBand="0" w:evenHBand="0" w:firstRowFirstColumn="0" w:firstRowLastColumn="0" w:lastRowFirstColumn="0" w:lastRowLastColumn="0"/>
+            <w:tcW w:w="2229" w:type="dxa"/>
+          </w:tcPr>
+          <w:p>
+            <w:r>
+              <w:t>Create Buisness Objects</w:t>
+            </w:r>
+          </w:p>
+        </w:tc>
+        <w:tc>
+          <w:tcPr>
+            <w:tcW w:w="1499" w:type="dxa"/>
+          </w:tcPr>
+          <w:p>
+            <w:pPr>
+              <w:cnfStyle w:val="000000100000" w:firstRow="0" w:lastRow="0" w:firstColumn="0" w:lastColumn="0" w:oddVBand="0" w:evenVBand="0" w:oddHBand="1" w:evenHBand="0" w:firstRowFirstColumn="0" w:firstRowLastColumn="0" w:lastRowFirstColumn="0" w:lastRowLastColumn="0"/>
+            </w:pPr>
+          </w:p>
+        </w:tc>
+        <w:tc>
+          <w:tcPr>
+            <w:tcW w:w="1497" w:type="dxa"/>
+          </w:tcPr>
+          <w:p>
+            <w:pPr>
+              <w:cnfStyle w:val="000000100000" w:firstRow="0" w:lastRow="0" w:firstColumn="0" w:lastColumn="0" w:oddVBand="0" w:evenVBand="0" w:oddHBand="1" w:evenHBand="0" w:firstRowFirstColumn="0" w:firstRowLastColumn="0" w:lastRowFirstColumn="0" w:lastRowLastColumn="0"/>
+            </w:pPr>
+            <w:r>
+              <w:t>3.5h</w:t>
+            </w:r>
+          </w:p>
+        </w:tc>
+        <w:tc>
+          <w:tcPr>
+            <w:tcW w:w="1369" w:type="dxa"/>
+          </w:tcPr>
+          <w:p>
+            <w:pPr>
+              <w:cnfStyle w:val="000000100000" w:firstRow="0" w:lastRow="0" w:firstColumn="0" w:lastColumn="0" w:oddVBand="0" w:evenVBand="0" w:oddHBand="1" w:evenHBand="0" w:firstRowFirstColumn="0" w:firstRowLastColumn="0" w:lastRowFirstColumn="0" w:lastRowLastColumn="0"/>
+            </w:pPr>
+          </w:p>
+        </w:tc>
+        <w:tc>
+          <w:tcPr>
+            <w:tcW w:w="1445" w:type="dxa"/>
+          </w:tcPr>
+          <w:p>
+            <w:pPr>
+              <w:cnfStyle w:val="000000100000" w:firstRow="0" w:lastRow="0" w:firstColumn="0" w:lastColumn="0" w:oddVBand="0" w:evenVBand="0" w:oddHBand="1" w:evenHBand="0" w:firstRowFirstColumn="0" w:firstRowLastColumn="0" w:lastRowFirstColumn="0" w:lastRowLastColumn="0"/>
+            </w:pPr>
+            <w:r>
+              <w:t>Oct 4th</w:t>
+            </w:r>
+          </w:p>
+        </w:tc>
+        <w:tc>
+          <w:tcPr>
+            <w:tcW w:w="1368" w:type="dxa"/>
+          </w:tcPr>
+          <w:p>
+            <w:pPr>
+              <w:cnfStyle w:val="000000100000" w:firstRow="0" w:lastRow="0" w:firstColumn="0" w:lastColumn="0" w:oddVBand="0" w:evenVBand="0" w:oddHBand="1" w:evenHBand="0" w:firstRowFirstColumn="0" w:firstRowLastColumn="0" w:lastRowFirstColumn="0" w:lastRowLastColumn="0"/>
+            </w:pPr>
+            <w:r>
+              <w:t>In progress</w:t>
+            </w:r>
+          </w:p>
+        </w:tc>
+      </w:tr>
+      <w:tr>
+        <w:tc>
+          <w:tcPr>
+            <w:cnfStyle w:val="001000000000" w:firstRow="0" w:lastRow="0" w:firstColumn="1" w:lastColumn="0" w:oddVBand="0" w:evenVBand="0" w:oddHBand="0" w:evenHBand="0" w:firstRowFirstColumn="0" w:firstRowLastColumn="0" w:lastRowFirstColumn="0" w:lastRowLastColumn="0"/>
+            <w:tcW w:w="2229" w:type="dxa"/>
+          </w:tcPr>
+          <w:p>
+            <w:r>
+              <w:t>UML Modelling of system</w:t>
+            </w:r>
+          </w:p>
+        </w:tc>
+        <w:tc>
+          <w:tcPr>
+            <w:tcW w:w="1499" w:type="dxa"/>
+          </w:tcPr>
+          <w:p>
+            <w:pPr>
+              <w:cnfStyle w:val="000000000000" w:firstRow="0" w:lastRow="0" w:firstColumn="0" w:lastColumn="0" w:oddVBand="0" w:evenVBand="0" w:oddHBand="0" w:evenHBand="0" w:firstRowFirstColumn="0" w:firstRowLastColumn="0" w:lastRowFirstColumn="0" w:lastRowLastColumn="0"/>
+            </w:pPr>
+            <w:r>
+              <w:t>All</w:t>
+            </w:r>
+          </w:p>
+        </w:tc>
+        <w:tc>
+          <w:tcPr>
+            <w:tcW w:w="1497" w:type="dxa"/>
+          </w:tcPr>
+          <w:p>
+            <w:pPr>
+              <w:cnfStyle w:val="000000000000" w:firstRow="0" w:lastRow="0" w:firstColumn="0" w:lastColumn="0" w:oddVBand="0" w:evenVBand="0" w:oddHBand="0" w:evenHBand="0" w:firstRowFirstColumn="0" w:firstRowLastColumn="0" w:lastRowFirstColumn="0" w:lastRowLastColumn="0"/>
+            </w:pPr>
+            <w:r>
+              <w:t>2h</w:t>
+            </w:r>
+          </w:p>
+        </w:tc>
+        <w:tc>
+          <w:tcPr>
+            <w:tcW w:w="1369" w:type="dxa"/>
+          </w:tcPr>
+          <w:p>
+            <w:pPr>
+              <w:cnfStyle w:val="000000000000" w:firstRow="0" w:lastRow="0" w:firstColumn="0" w:lastColumn="0" w:oddVBand="0" w:evenVBand="0" w:oddHBand="0" w:evenHBand="0" w:firstRowFirstColumn="0" w:firstRowLastColumn="0" w:lastRowFirstColumn="0" w:lastRowLastColumn="0"/>
+            </w:pPr>
+          </w:p>
+        </w:tc>
+        <w:tc>
+          <w:tcPr>
+            <w:tcW w:w="1445" w:type="dxa"/>
+          </w:tcPr>
+          <w:p>
+            <w:pPr>
+              <w:cnfStyle w:val="000000000000" w:firstRow="0" w:lastRow="0" w:firstColumn="0" w:lastColumn="0" w:oddVBand="0" w:evenVBand="0" w:oddHBand="0" w:evenHBand="0" w:firstRowFirstColumn="0" w:firstRowLastColumn="0" w:lastRowFirstColumn="0" w:lastRowLastColumn="0"/>
+            </w:pPr>
+            <w:r>
+              <w:t>Oct 15</w:t>
+            </w:r>
+            <w:r>
+              <w:rPr>
+                <w:vertAlign w:val="superscript"/>
+              </w:rPr>
+              <w:t>th</w:t>
+            </w:r>
+          </w:p>
+        </w:tc>
+        <w:tc>
+          <w:tcPr>
+            <w:tcW w:w="1368" w:type="dxa"/>
+          </w:tcPr>
+          <w:p>
+            <w:pPr>
+              <w:cnfStyle w:val="000000000000" w:firstRow="0" w:lastRow="0" w:firstColumn="0" w:lastColumn="0" w:oddVBand="0" w:evenVBand="0" w:oddHBand="0" w:evenHBand="0" w:firstRowFirstColumn="0" w:firstRowLastColumn="0" w:lastRowFirstColumn="0" w:lastRowLastColumn="0"/>
+            </w:pPr>
+            <w:r>
+              <w:t>Not Started</w:t>
+            </w:r>
+          </w:p>
+        </w:tc>
+      </w:tr>
+      <w:tr>
+        <w:trPr>
+          <w:cnfStyle w:val="000000100000" w:firstRow="0" w:lastRow="0" w:firstColumn="0" w:lastColumn="0" w:oddVBand="0" w:evenVBand="0" w:oddHBand="1" w:evenHBand="0" w:firstRowFirstColumn="0" w:firstRowLastColumn="0" w:lastRowFirstColumn="0" w:lastRowLastColumn="0"/>
+        </w:trPr>
+        <w:tc>
+          <w:tcPr>
+            <w:cnfStyle w:val="001000000000" w:firstRow="0" w:lastRow="0" w:firstColumn="1" w:lastColumn="0" w:oddVBand="0" w:evenVBand="0" w:oddHBand="0" w:evenHBand="0" w:firstRowFirstColumn="0" w:firstRowLastColumn="0" w:lastRowFirstColumn="0" w:lastRowLastColumn="0"/>
+            <w:tcW w:w="2229" w:type="dxa"/>
+          </w:tcPr>
+          <w:p>
+            <w:r>
+              <w:t>Decide on Conventions</w:t>
+            </w:r>
+          </w:p>
+        </w:tc>
+        <w:tc>
+          <w:tcPr>
+            <w:tcW w:w="1499" w:type="dxa"/>
+          </w:tcPr>
+          <w:p>
+            <w:pPr>
+              <w:cnfStyle w:val="000000100000" w:firstRow="0" w:lastRow="0" w:firstColumn="0" w:lastColumn="0" w:oddVBand="0" w:evenVBand="0" w:oddHBand="1" w:evenHBand="0" w:firstRowFirstColumn="0" w:firstRowLastColumn="0" w:lastRowFirstColumn="0" w:lastRowLastColumn="0"/>
+            </w:pPr>
+            <w:r>
+              <w:t>All</w:t>
+            </w:r>
+          </w:p>
+        </w:tc>
+        <w:tc>
+          <w:tcPr>
+            <w:tcW w:w="1497" w:type="dxa"/>
+          </w:tcPr>
+          <w:p>
+            <w:pPr>
+              <w:cnfStyle w:val="000000100000" w:firstRow="0" w:lastRow="0" w:firstColumn="0" w:lastColumn="0" w:oddVBand="0" w:evenVBand="0" w:oddHBand="1" w:evenHBand="0" w:firstRowFirstColumn="0" w:firstRowLastColumn="0" w:lastRowFirstColumn="0" w:lastRowLastColumn="0"/>
+            </w:pPr>
+            <w:r>
+              <w:t>1h</w:t>
+            </w:r>
+          </w:p>
+        </w:tc>
+        <w:tc>
+          <w:tcPr>
+            <w:tcW w:w="1369" w:type="dxa"/>
+          </w:tcPr>
+          <w:p>
+            <w:pPr>
+              <w:cnfStyle w:val="000000100000" w:firstRow="0" w:lastRow="0" w:firstColumn="0" w:lastColumn="0" w:oddVBand="0" w:evenVBand="0" w:oddHBand="1" w:evenHBand="0" w:firstRowFirstColumn="0" w:firstRowLastColumn="0" w:lastRowFirstColumn="0" w:lastRowLastColumn="0"/>
+            </w:pPr>
+            <w:r>
+              <w:t>1h</w:t>
+            </w:r>
+          </w:p>
+        </w:tc>
+        <w:tc>
+          <w:tcPr>
+            <w:tcW w:w="1445" w:type="dxa"/>
+          </w:tcPr>
+          <w:p>
+            <w:pPr>
+              <w:cnfStyle w:val="000000100000" w:firstRow="0" w:lastRow="0" w:firstColumn="0" w:lastColumn="0" w:oddVBand="0" w:evenVBand="0" w:oddHBand="1" w:evenHBand="0" w:firstRowFirstColumn="0" w:firstRowLastColumn="0" w:lastRowFirstColumn="0" w:lastRowLastColumn="0"/>
+            </w:pPr>
+            <w:r>
+              <w:t>Oct 1</w:t>
+            </w:r>
+            <w:r>
+              <w:rPr>
+                <w:vertAlign w:val="superscript"/>
+              </w:rPr>
+              <w:t>st</w:t>
+            </w:r>
+          </w:p>
+        </w:tc>
+        <w:tc>
+          <w:tcPr>
+            <w:tcW w:w="1368" w:type="dxa"/>
+          </w:tcPr>
+          <w:p>
+            <w:pPr>
+              <w:cnfStyle w:val="000000100000" w:firstRow="0" w:lastRow="0" w:firstColumn="0" w:lastColumn="0" w:oddVBand="0" w:evenVBand="0" w:oddHBand="1" w:evenHBand="0" w:firstRowFirstColumn="0" w:firstRowLastColumn="0" w:lastRowFirstColumn="0" w:lastRowLastColumn="0"/>
+            </w:pPr>
+            <w:r>
+              <w:t>Completed</w:t>
+            </w:r>
+          </w:p>
+        </w:tc>
+      </w:tr>
+      <w:tr>
+        <w:tc>
+          <w:tcPr>
+            <w:cnfStyle w:val="001000000000" w:firstRow="0" w:lastRow="0" w:firstColumn="1" w:lastColumn="0" w:oddVBand="0" w:evenVBand="0" w:oddHBand="0" w:evenHBand="0" w:firstRowFirstColumn="0" w:firstRowLastColumn="0" w:lastRowFirstColumn="0" w:lastRowLastColumn="0"/>
+            <w:tcW w:w="2229" w:type="dxa"/>
+          </w:tcPr>
+          <w:p>
+            <w:r>
+              <w:t>Code: Volunteer/equipment  Availability</w:t>
+            </w:r>
+          </w:p>
+        </w:tc>
+        <w:tc>
+          <w:tcPr>
+            <w:tcW w:w="1499" w:type="dxa"/>
+          </w:tcPr>
+          <w:p>
+            <w:pPr>
+              <w:cnfStyle w:val="000000000000" w:firstRow="0" w:lastRow="0" w:firstColumn="0" w:lastColumn="0" w:oddVBand="0" w:evenVBand="0" w:oddHBand="0" w:evenHBand="0" w:firstRowFirstColumn="0" w:firstRowLastColumn="0" w:lastRowFirstColumn="0" w:lastRowLastColumn="0"/>
+            </w:pPr>
+            <w:r>
+              <w:t>John</w:t>
+            </w:r>
+          </w:p>
+        </w:tc>
+        <w:tc>
+          <w:tcPr>
+            <w:tcW w:w="1497" w:type="dxa"/>
+          </w:tcPr>
+          <w:p>
+            <w:pPr>
+              <w:cnfStyle w:val="000000000000" w:firstRow="0" w:lastRow="0" w:firstColumn="0" w:lastColumn="0" w:oddVBand="0" w:evenVBand="0" w:oddHBand="0" w:evenHBand="0" w:firstRowFirstColumn="0" w:firstRowLastColumn="0" w:lastRowFirstColumn="0" w:lastRowLastColumn="0"/>
+            </w:pPr>
+          </w:p>
+          <w:p>
+            <w:pPr>
+              <w:cnfStyle w:val="000000000000" w:firstRow="0" w:lastRow="0" w:firstColumn="0" w:lastColumn="0" w:oddVBand="0" w:evenVBand="0" w:oddHBand="0" w:evenHBand="0" w:firstRowFirstColumn="0" w:firstRowLastColumn="0" w:lastRowFirstColumn="0" w:lastRowLastColumn="0"/>
+            </w:pPr>
+            <w:r>
+              <w:t>8h</w:t>
+            </w:r>
+          </w:p>
+        </w:tc>
+        <w:tc>
+          <w:tcPr>
+            <w:tcW w:w="1369" w:type="dxa"/>
+          </w:tcPr>
+          <w:p>
+            <w:pPr>
+              <w:cnfStyle w:val="000000000000" w:firstRow="0" w:lastRow="0" w:firstColumn="0" w:lastColumn="0" w:oddVBand="0" w:evenVBand="0" w:oddHBand="0" w:evenHBand="0" w:firstRowFirstColumn="0" w:firstRowLastColumn="0" w:lastRowFirstColumn="0" w:lastRowLastColumn="0"/>
+            </w:pPr>
+          </w:p>
+        </w:tc>
+        <w:tc>
+          <w:tcPr>
+            <w:tcW w:w="1445" w:type="dxa"/>
+          </w:tcPr>
+          <w:p>
+            <w:pPr>
+              <w:cnfStyle w:val="000000000000" w:firstRow="0" w:lastRow="0" w:firstColumn="0" w:lastColumn="0" w:oddVBand="0" w:evenVBand="0" w:oddHBand="0" w:evenHBand="0" w:firstRowFirstColumn="0" w:firstRowLastColumn="0" w:lastRowFirstColumn="0" w:lastRowLastColumn="0"/>
+            </w:pPr>
+            <w:r>
+              <w:t>Oct 12</w:t>
+            </w:r>
+            <w:r>
+              <w:rPr>
+                <w:vertAlign w:val="superscript"/>
+              </w:rPr>
+              <w:t>th</w:t>
+            </w:r>
+            <w:r>
+              <w:t xml:space="preserve"> (Prototype)</w:t>
+            </w:r>
+          </w:p>
+        </w:tc>
+        <w:tc>
+          <w:tcPr>
+            <w:tcW w:w="1368" w:type="dxa"/>
+          </w:tcPr>
+          <w:p>
+            <w:pPr>
+              <w:cnfStyle w:val="000000000000" w:firstRow="0" w:lastRow="0" w:firstColumn="0" w:lastColumn="0" w:oddVBand="0" w:evenVBand="0" w:oddHBand="0" w:evenHBand="0" w:firstRowFirstColumn="0" w:firstRowLastColumn="0" w:lastRowFirstColumn="0" w:lastRowLastColumn="0"/>
+            </w:pPr>
+            <w:r>
+              <w:t>Not Started</w:t>
+            </w:r>
+          </w:p>
+        </w:tc>
+      </w:tr>
+      <w:tr>
+        <w:trPr>
+          <w:cnfStyle w:val="000000100000" w:firstRow="0" w:lastRow="0" w:firstColumn="0" w:lastColumn="0" w:oddVBand="0" w:evenVBand="0" w:oddHBand="1" w:evenHBand="0" w:firstRowFirstColumn="0" w:firstRowLastColumn="0" w:lastRowFirstColumn="0" w:lastRowLastColumn="0"/>
+        </w:trPr>
+        <w:tc>
+          <w:tcPr>
+            <w:cnfStyle w:val="001000000000" w:firstRow="0" w:lastRow="0" w:firstColumn="1" w:lastColumn="0" w:oddVBand="0" w:evenVBand="0" w:oddHBand="0" w:evenHBand="0" w:firstRowFirstColumn="0" w:firstRowLastColumn="0" w:lastRowFirstColumn="0" w:lastRowLastColumn="0"/>
+            <w:tcW w:w="2229" w:type="dxa"/>
+          </w:tcPr>
+          <w:p>
+            <w:r>
+              <w:t>Code: Scene Requirements</w:t>
+            </w:r>
+          </w:p>
+        </w:tc>
+        <w:tc>
+          <w:tcPr>
+            <w:tcW w:w="1499" w:type="dxa"/>
+          </w:tcPr>
+          <w:p>
+            <w:pPr>
+              <w:cnfStyle w:val="000000100000" w:firstRow="0" w:lastRow="0" w:firstColumn="0" w:lastColumn="0" w:oddVBand="0" w:evenVBand="0" w:oddHBand="1" w:evenHBand="0" w:firstRowFirstColumn="0" w:firstRowLastColumn="0" w:lastRowFirstColumn="0" w:lastRowLastColumn="0"/>
+            </w:pPr>
+            <w:r>
+              <w:t>Ryan</w:t>
+            </w:r>
+          </w:p>
+        </w:tc>
+        <w:tc>
+          <w:tcPr>
+            <w:tcW w:w="1497" w:type="dxa"/>
+          </w:tcPr>
+          <w:p>
+            <w:pPr>
+              <w:cnfStyle w:val="000000100000" w:firstRow="0" w:lastRow="0" w:firstColumn="0" w:lastColumn="0" w:oddVBand="0" w:evenVBand="0" w:oddHBand="1" w:evenHBand="0" w:firstRowFirstColumn="0" w:firstRowLastColumn="0" w:lastRowFirstColumn="0" w:lastRowLastColumn="0"/>
+            </w:pPr>
+            <w:r>
+              <w:t>8h</w:t>
+            </w:r>
+          </w:p>
+        </w:tc>
+        <w:tc>
+          <w:tcPr>
+            <w:tcW w:w="1369" w:type="dxa"/>
+          </w:tcPr>
+          <w:p>
+            <w:pPr>
+              <w:cnfStyle w:val="000000100000" w:firstRow="0" w:lastRow="0" w:firstColumn="0" w:lastColumn="0" w:oddVBand="0" w:evenVBand="0" w:oddHBand="1" w:evenHBand="0" w:firstRowFirstColumn="0" w:firstRowLastColumn="0" w:lastRowFirstColumn="0" w:lastRowLastColumn="0"/>
+            </w:pPr>
+          </w:p>
+        </w:tc>
+        <w:tc>
+          <w:tcPr>
+            <w:tcW w:w="1445" w:type="dxa"/>
+          </w:tcPr>
+          <w:p>
+            <w:pPr>
+              <w:cnfStyle w:val="000000100000" w:firstRow="0" w:lastRow="0" w:firstColumn="0" w:lastColumn="0" w:oddVBand="0" w:evenVBand="0" w:oddHBand="1" w:evenHBand="0" w:firstRowFirstColumn="0" w:firstRowLastColumn="0" w:lastRowFirstColumn="0" w:lastRowLastColumn="0"/>
+            </w:pPr>
+            <w:r>
+              <w:t>Oct 12</w:t>
+            </w:r>
+            <w:r>
+              <w:rPr>
+                <w:vertAlign w:val="superscript"/>
+              </w:rPr>
+              <w:t>th</w:t>
+            </w:r>
+            <w:r>
+              <w:t xml:space="preserve"> (Prototype)</w:t>
+            </w:r>
+          </w:p>
+        </w:tc>
+        <w:tc>
+          <w:tcPr>
+            <w:tcW w:w="1368" w:type="dxa"/>
+          </w:tcPr>
+          <w:p>
+            <w:pPr>
+              <w:cnfStyle w:val="000000100000" w:firstRow="0" w:lastRow="0" w:firstColumn="0" w:lastColumn="0" w:oddVBand="0" w:evenVBand="0" w:oddHBand="1" w:evenHBand="0" w:firstRowFirstColumn="0" w:firstRowLastColumn="0" w:lastRowFirstColumn="0" w:lastRowLastColumn="0"/>
+            </w:pPr>
+            <w:r>
+              <w:t>Not Started</w:t>
+            </w:r>
+          </w:p>
+        </w:tc>
+      </w:tr>
+      <w:tr>
+        <w:tc>
+          <w:tcPr>
+            <w:cnfStyle w:val="001000000000" w:firstRow="0" w:lastRow="0" w:firstColumn="1" w:lastColumn="0" w:oddVBand="0" w:evenVBand="0" w:oddHBand="0" w:evenHBand="0" w:firstRowFirstColumn="0" w:firstRowLastColumn="0" w:lastRowFirstColumn="0" w:lastRowLastColumn="0"/>
+            <w:tcW w:w="2229" w:type="dxa"/>
+          </w:tcPr>
+          <w:p>
+            <w:r>
+              <w:t>Code: Schedule Generation</w:t>
+            </w:r>
+          </w:p>
+        </w:tc>
+        <w:tc>
+          <w:tcPr>
+            <w:tcW w:w="1499" w:type="dxa"/>
+          </w:tcPr>
+          <w:p>
+            <w:pPr>
+              <w:cnfStyle w:val="000000000000" w:firstRow="0" w:lastRow="0" w:firstColumn="0" w:lastColumn="0" w:oddVBand="0" w:evenVBand="0" w:oddHBand="0" w:evenHBand="0" w:firstRowFirstColumn="0" w:firstRowLastColumn="0" w:lastRowFirstColumn="0" w:lastRowLastColumn="0"/>
+            </w:pPr>
+            <w:r>
+              <w:t>Iain</w:t>
+            </w:r>
+          </w:p>
+        </w:tc>
+        <w:tc>
+          <w:tcPr>
+            <w:tcW w:w="1497" w:type="dxa"/>
+          </w:tcPr>
+          <w:p>
+            <w:pPr>
+              <w:cnfStyle w:val="000000000000" w:firstRow="0" w:lastRow="0" w:firstColumn="0" w:lastColumn="0" w:oddVBand="0" w:evenVBand="0" w:oddHBand="0" w:evenHBand="0" w:firstRowFirstColumn="0" w:firstRowLastColumn="0" w:lastRowFirstColumn="0" w:lastRowLastColumn="0"/>
+            </w:pPr>
+            <w:r>
+              <w:t>10h</w:t>
+            </w:r>
+          </w:p>
+        </w:tc>
+        <w:tc>
+          <w:tcPr>
+            <w:tcW w:w="1369" w:type="dxa"/>
+          </w:tcPr>
+          <w:p>
+            <w:pPr>
+              <w:cnfStyle w:val="000000000000" w:firstRow="0" w:lastRow="0" w:firstColumn="0" w:lastColumn="0" w:oddVBand="0" w:evenVBand="0" w:oddHBand="0" w:evenHBand="0" w:firstRowFirstColumn="0" w:firstRowLastColumn="0" w:lastRowFirstColumn="0" w:lastRowLastColumn="0"/>
+            </w:pPr>
+          </w:p>
+        </w:tc>
+        <w:tc>
+          <w:tcPr>
+            <w:tcW w:w="1445" w:type="dxa"/>
+          </w:tcPr>
+          <w:p>
+            <w:pPr>
+              <w:cnfStyle w:val="000000000000" w:firstRow="0" w:lastRow="0" w:firstColumn="0" w:lastColumn="0" w:oddVBand="0" w:evenVBand="0" w:oddHBand="0" w:evenHBand="0" w:firstRowFirstColumn="0" w:firstRowLastColumn="0" w:lastRowFirstColumn="0" w:lastRowLastColumn="0"/>
+            </w:pPr>
+            <w:r>
+              <w:t>“</w:t>
+            </w:r>
+          </w:p>
+        </w:tc>
+        <w:tc>
+          <w:tcPr>
+            <w:tcW w:w="1368" w:type="dxa"/>
+          </w:tcPr>
+          <w:p>
+            <w:pPr>
+              <w:cnfStyle w:val="000000000000" w:firstRow="0" w:lastRow="0" w:firstColumn="0" w:lastColumn="0" w:oddVBand="0" w:evenVBand="0" w:oddHBand="0" w:evenHBand="0" w:firstRowFirstColumn="0" w:firstRowLastColumn="0" w:lastRowFirstColumn="0" w:lastRowLastColumn="0"/>
+            </w:pPr>
+            <w:r>
+              <w:t>Not Started</w:t>
+            </w:r>
+          </w:p>
+        </w:tc>
+      </w:tr>
+      <w:tr>
+        <w:trPr>
+          <w:cnfStyle w:val="000000100000" w:firstRow="0" w:lastRow="0" w:firstColumn="0" w:lastColumn="0" w:oddVBand="0" w:evenVBand="0" w:oddHBand="1" w:evenHBand="0" w:firstRowFirstColumn="0" w:firstRowLastColumn="0" w:lastRowFirstColumn="0" w:lastRowLastColumn="0"/>
+        </w:trPr>
+        <w:tc>
+          <w:tcPr>
+            <w:cnfStyle w:val="001000000000" w:firstRow="0" w:lastRow="0" w:firstColumn="1" w:lastColumn="0" w:oddVBand="0" w:evenVBand="0" w:oddHBand="0" w:evenHBand="0" w:firstRowFirstColumn="0" w:firstRowLastColumn="0" w:lastRowFirstColumn="0" w:lastRowLastColumn="0"/>
+            <w:tcW w:w="2229" w:type="dxa"/>
+          </w:tcPr>
+          <w:p>
+            <w:r>
+              <w:t>Code: Conflict Resolution</w:t>
+            </w:r>
+          </w:p>
+        </w:tc>
+        <w:tc>
+          <w:tcPr>
+            <w:tcW w:w="1499" w:type="dxa"/>
+          </w:tcPr>
+          <w:p>
+            <w:pPr>
+              <w:cnfStyle w:val="000000100000" w:firstRow="0" w:lastRow="0" w:firstColumn="0" w:lastColumn="0" w:oddVBand="0" w:evenVBand="0" w:oddHBand="1" w:evenHBand="0" w:firstRowFirstColumn="0" w:firstRowLastColumn="0" w:lastRowFirstColumn="0" w:lastRowLastColumn="0"/>
+            </w:pPr>
+            <w:r>
+              <w:t>Mitchell</w:t>
+            </w:r>
+          </w:p>
+        </w:tc>
+        <w:tc>
+          <w:tcPr>
+            <w:tcW w:w="1497" w:type="dxa"/>
+          </w:tcPr>
+          <w:p>
+            <w:pPr>
+              <w:cnfStyle w:val="000000100000" w:firstRow="0" w:lastRow="0" w:firstColumn="0" w:lastColumn="0" w:oddVBand="0" w:evenVBand="0" w:oddHBand="1" w:evenHBand="0" w:firstRowFirstColumn="0" w:firstRowLastColumn="0" w:lastRowFirstColumn="0" w:lastRowLastColumn="0"/>
+            </w:pPr>
+            <w:r>
+              <w:t>9h</w:t>
+            </w:r>
+          </w:p>
+        </w:tc>
+        <w:tc>
+          <w:tcPr>
+            <w:tcW w:w="1369" w:type="dxa"/>
+          </w:tcPr>
+          <w:p>
+            <w:pPr>
+              <w:cnfStyle w:val="000000100000" w:firstRow="0" w:lastRow="0" w:firstColumn="0" w:lastColumn="0" w:oddVBand="0" w:evenVBand="0" w:oddHBand="1" w:evenHBand="0" w:firstRowFirstColumn="0" w:firstRowLastColumn="0" w:lastRowFirstColumn="0" w:lastRowLastColumn="0"/>
+            </w:pPr>
+          </w:p>
+        </w:tc>
+        <w:tc>
+          <w:tcPr>
+            <w:tcW w:w="1445" w:type="dxa"/>
+          </w:tcPr>
+          <w:p>
+            <w:pPr>
+              <w:cnfStyle w:val="000000100000" w:firstRow="0" w:lastRow="0" w:firstColumn="0" w:lastColumn="0" w:oddVBand="0" w:evenVBand="0" w:oddHBand="1" w:evenHBand="0" w:firstRowFirstColumn="0" w:firstRowLastColumn="0" w:lastRowFirstColumn="0" w:lastRowLastColumn="0"/>
+            </w:pPr>
+            <w:r>
+              <w:t>“</w:t>
+            </w:r>
+          </w:p>
+        </w:tc>
+        <w:tc>
+          <w:tcPr>
+            <w:tcW w:w="1368" w:type="dxa"/>
+          </w:tcPr>
+          <w:p>
+            <w:pPr>
+              <w:cnfStyle w:val="000000100000" w:firstRow="0" w:lastRow="0" w:firstColumn="0" w:lastColumn="0" w:oddVBand="0" w:evenVBand="0" w:oddHBand="1" w:evenHBand="0" w:firstRowFirstColumn="0" w:firstRowLastColumn="0" w:lastRowFirstColumn="0" w:lastRowLastColumn="0"/>
+            </w:pPr>
+            <w:r>
+              <w:t>Not Started</w:t>
+            </w:r>
+          </w:p>
+        </w:tc>
+      </w:tr>
+      <w:tr>
+        <w:tc>
+          <w:tcPr>
+            <w:cnfStyle w:val="001000000000" w:firstRow="0" w:lastRow="0" w:firstColumn="1" w:lastColumn="0" w:oddVBand="0" w:evenVBand="0" w:oddHBand="0" w:evenHBand="0" w:firstRowFirstColumn="0" w:firstRowLastColumn="0" w:lastRowFirstColumn="0" w:lastRowLastColumn="0"/>
+            <w:tcW w:w="2229" w:type="dxa"/>
+          </w:tcPr>
+          <w:p>
+            <w:r>
+              <w:t>Code: Applet Prototype</w:t>
+            </w:r>
+          </w:p>
+        </w:tc>
+        <w:tc>
+          <w:tcPr>
+            <w:tcW w:w="1499" w:type="dxa"/>
+          </w:tcPr>
+          <w:p>
+            <w:pPr>
+              <w:cnfStyle w:val="000000000000" w:firstRow="0" w:lastRow="0" w:firstColumn="0" w:lastColumn="0" w:oddVBand="0" w:evenVBand="0" w:oddHBand="0" w:evenHBand="0" w:firstRowFirstColumn="0" w:firstRowLastColumn="0" w:lastRowFirstColumn="0" w:lastRowLastColumn="0"/>
+            </w:pPr>
+            <w:r>
+              <w:t>Matt</w:t>
+            </w:r>
+          </w:p>
+        </w:tc>
+        <w:tc>
+          <w:tcPr>
+            <w:tcW w:w="1497" w:type="dxa"/>
+          </w:tcPr>
+          <w:p>
+            <w:pPr>
+              <w:cnfStyle w:val="000000000000" w:firstRow="0" w:lastRow="0" w:firstColumn="0" w:lastColumn="0" w:oddVBand="0" w:evenVBand="0" w:oddHBand="0" w:evenHBand="0" w:firstRowFirstColumn="0" w:firstRowLastColumn="0" w:lastRowFirstColumn="0" w:lastRowLastColumn="0"/>
+            </w:pPr>
+            <w:r>
+              <w:t>7h</w:t>
+            </w:r>
+          </w:p>
+        </w:tc>
+        <w:tc>
+          <w:tcPr>
+            <w:tcW w:w="1369" w:type="dxa"/>
+          </w:tcPr>
+          <w:p>
+            <w:pPr>
+              <w:cnfStyle w:val="000000000000" w:firstRow="0" w:lastRow="0" w:firstColumn="0" w:lastColumn="0" w:oddVBand="0" w:evenVBand="0" w:oddHBand="0" w:evenHBand="0" w:firstRowFirstColumn="0" w:firstRowLastColumn="0" w:lastRowFirstColumn="0" w:lastRowLastColumn="0"/>
+            </w:pPr>
+          </w:p>
+        </w:tc>
+        <w:tc>
+          <w:tcPr>
+            <w:tcW w:w="1445" w:type="dxa"/>
+          </w:tcPr>
+          <w:p>
+            <w:pPr>
+              <w:cnfStyle w:val="000000000000" w:firstRow="0" w:lastRow="0" w:firstColumn="0" w:lastColumn="0" w:oddVBand="0" w:evenVBand="0" w:oddHBand="0" w:evenHBand="0" w:firstRowFirstColumn="0" w:firstRowLastColumn="0" w:lastRowFirstColumn="0" w:lastRowLastColumn="0"/>
+            </w:pPr>
+            <w:r>
+              <w:t>“</w:t>
+            </w:r>
+          </w:p>
+        </w:tc>
+        <w:tc>
+          <w:tcPr>
+            <w:tcW w:w="1368" w:type="dxa"/>
+          </w:tcPr>
+          <w:p>
+            <w:pPr>
+              <w:cnfStyle w:val="000000000000" w:firstRow="0" w:lastRow="0" w:firstColumn="0" w:lastColumn="0" w:oddVBand="0" w:evenVBand="0" w:oddHBand="0" w:evenHBand="0" w:firstRowFirstColumn="0" w:firstRowLastColumn="0" w:lastRowFirstColumn="0" w:lastRowLastColumn="0"/>
+            </w:pPr>
+            <w:r>
+              <w:t>Not Started</w:t>
+            </w:r>
+          </w:p>
+        </w:tc>
+      </w:tr>
+      <w:tr>
+        <w:trPr>
+          <w:cnfStyle w:val="000000100000" w:firstRow="0" w:lastRow="0" w:firstColumn="0" w:lastColumn="0" w:oddVBand="0" w:evenVBand="0" w:oddHBand="1" w:evenHBand="0" w:firstRowFirstColumn="0" w:firstRowLastColumn="0" w:lastRowFirstColumn="0" w:lastRowLastColumn="0"/>
+        </w:trPr>
+        <w:tc>
+          <w:tcPr>
+            <w:cnfStyle w:val="001000000000" w:firstRow="0" w:lastRow="0" w:firstColumn="1" w:lastColumn="0" w:oddVBand="0" w:evenVBand="0" w:oddHBand="0" w:evenHBand="0" w:firstRowFirstColumn="0" w:firstRowLastColumn="0" w:lastRowFirstColumn="0" w:lastRowLastColumn="0"/>
+            <w:tcW w:w="2229" w:type="dxa"/>
+          </w:tcPr>
+          <w:p>
+            <w:r>
+              <w:t>Usability Testing</w:t>
+            </w:r>
+          </w:p>
+        </w:tc>
+        <w:tc>
+          <w:tcPr>
+            <w:tcW w:w="1499" w:type="dxa"/>
+          </w:tcPr>
+          <w:p>
+            <w:pPr>
+              <w:cnfStyle w:val="000000100000" w:firstRow="0" w:lastRow="0" w:firstColumn="0" w:lastColumn="0" w:oddVBand="0" w:evenVBand="0" w:oddHBand="1" w:evenHBand="0" w:firstRowFirstColumn="0" w:firstRowLastColumn="0" w:lastRowFirstColumn="0" w:lastRowLastColumn="0"/>
+            </w:pPr>
+            <w:r>
+              <w:t>ALL</w:t>
+            </w:r>
+          </w:p>
+        </w:tc>
+        <w:tc>
+          <w:tcPr>
+            <w:tcW w:w="1497" w:type="dxa"/>
+          </w:tcPr>
+          <w:p>
+            <w:pPr>
+              <w:cnfStyle w:val="000000100000" w:firstRow="0" w:lastRow="0" w:firstColumn="0" w:lastColumn="0" w:oddVBand="0" w:evenVBand="0" w:oddHBand="1" w:evenHBand="0" w:firstRowFirstColumn="0" w:firstRowLastColumn="0" w:lastRowFirstColumn="0" w:lastRowLastColumn="0"/>
+            </w:pPr>
+          </w:p>
+        </w:tc>
+        <w:tc>
+          <w:tcPr>
+            <w:tcW w:w="1369" w:type="dxa"/>
+          </w:tcPr>
+          <w:p>
+            <w:pPr>
+              <w:cnfStyle w:val="000000100000" w:firstRow="0" w:lastRow="0" w:firstColumn="0" w:lastColumn="0" w:oddVBand="0" w:evenVBand="0" w:oddHBand="1" w:evenHBand="0" w:firstRowFirstColumn="0" w:firstRowLastColumn="0" w:lastRowFirstColumn="0" w:lastRowLastColumn="0"/>
+            </w:pPr>
+          </w:p>
+        </w:tc>
+        <w:tc>
+          <w:tcPr>
+            <w:tcW w:w="1445" w:type="dxa"/>
+          </w:tcPr>
+          <w:p>
+            <w:pPr>
+              <w:cnfStyle w:val="000000100000" w:firstRow="0" w:lastRow="0" w:firstColumn="0" w:lastColumn="0" w:oddVBand="0" w:evenVBand="0" w:oddHBand="1" w:evenHBand="0" w:firstRowFirstColumn="0" w:firstRowLastColumn="0" w:lastRowFirstColumn="0" w:lastRowLastColumn="0"/>
+            </w:pPr>
+          </w:p>
+        </w:tc>
+        <w:tc>
+          <w:tcPr>
+            <w:tcW w:w="1368" w:type="dxa"/>
+          </w:tcPr>
+          <w:p>
+            <w:pPr>
+              <w:cnfStyle w:val="000000100000" w:firstRow="0" w:lastRow="0" w:firstColumn="0" w:lastColumn="0" w:oddVBand="0" w:evenVBand="0" w:oddHBand="1" w:evenHBand="0" w:firstRowFirstColumn="0" w:firstRowLastColumn="0" w:lastRowFirstColumn="0" w:lastRowLastColumn="0"/>
+            </w:pPr>
+            <w:r>
+              <w:t>Not Started</w:t>
+            </w:r>
+          </w:p>
+        </w:tc>
+      </w:tr>
+      <w:tr>
+        <w:tc>
+          <w:tcPr>
+            <w:cnfStyle w:val="001000000000" w:firstRow="0" w:lastRow="0" w:firstColumn="1" w:lastColumn="0" w:oddVBand="0" w:evenVBand="0" w:oddHBand="0" w:evenHBand="0" w:firstRowFirstColumn="0" w:firstRowLastColumn="0" w:lastRowFirstColumn="0" w:lastRowLastColumn="0"/>
+            <w:tcW w:w="2229" w:type="dxa"/>
+          </w:tcPr>
+          <w:p>
+            <w:r>
+              <w:t xml:space="preserve">Code: Central UI </w:t>
+            </w:r>
+          </w:p>
+        </w:tc>
+        <w:tc>
+          <w:tcPr>
+            <w:tcW w:w="1499" w:type="dxa"/>
+          </w:tcPr>
+          <w:p>
+            <w:pPr>
+              <w:cnfStyle w:val="000000000000" w:firstRow="0" w:lastRow="0" w:firstColumn="0" w:lastColumn="0" w:oddVBand="0" w:evenVBand="0" w:oddHBand="0" w:evenHBand="0" w:firstRowFirstColumn="0" w:firstRowLastColumn="0" w:lastRowFirstColumn="0" w:lastRowLastColumn="0"/>
+            </w:pPr>
+          </w:p>
+        </w:tc>
+        <w:tc>
+          <w:tcPr>
+            <w:tcW w:w="1497" w:type="dxa"/>
+          </w:tcPr>
+          <w:p>
+            <w:pPr>
+              <w:cnfStyle w:val="000000000000" w:firstRow="0" w:lastRow="0" w:firstColumn="0" w:lastColumn="0" w:oddVBand="0" w:evenVBand="0" w:oddHBand="0" w:evenHBand="0" w:firstRowFirstColumn="0" w:firstRowLastColumn="0" w:lastRowFirstColumn="0" w:lastRowLastColumn="0"/>
+            </w:pPr>
+            <w:r>
+              <w:t>2h</w:t>
+            </w:r>
+          </w:p>
+        </w:tc>
+        <w:tc>
+          <w:tcPr>
+            <w:tcW w:w="1369" w:type="dxa"/>
+          </w:tcPr>
+          <w:p>
+            <w:pPr>
+              <w:cnfStyle w:val="000000000000" w:firstRow="0" w:lastRow="0" w:firstColumn="0" w:lastColumn="0" w:oddVBand="0" w:evenVBand="0" w:oddHBand="0" w:evenHBand="0" w:firstRowFirstColumn="0" w:firstRowLastColumn="0" w:lastRowFirstColumn="0" w:lastRowLastColumn="0"/>
+            </w:pPr>
+          </w:p>
+        </w:tc>
+        <w:tc>
+          <w:tcPr>
+            <w:tcW w:w="1445" w:type="dxa"/>
+          </w:tcPr>
+          <w:p>
+            <w:pPr>
+              <w:cnfStyle w:val="000000000000" w:firstRow="0" w:lastRow="0" w:firstColumn="0" w:lastColumn="0" w:oddVBand="0" w:evenVBand="0" w:oddHBand="0" w:evenHBand="0" w:firstRowFirstColumn="0" w:firstRowLastColumn="0" w:lastRowFirstColumn="0" w:lastRowLastColumn="0"/>
+            </w:pPr>
+            <w:r>
+              <w:t>Oct 12</w:t>
+            </w:r>
+            <w:r>
+              <w:rPr>
+                <w:vertAlign w:val="superscript"/>
+              </w:rPr>
+              <w:t>th</w:t>
+            </w:r>
+            <w:r>
+              <w:t xml:space="preserve"> </w:t>
+            </w:r>
+          </w:p>
+        </w:tc>
+        <w:tc>
+          <w:tcPr>
+            <w:tcW w:w="1368" w:type="dxa"/>
+          </w:tcPr>
+          <w:p>
+            <w:pPr>
+              <w:cnfStyle w:val="000000000000" w:firstRow="0" w:lastRow="0" w:firstColumn="0" w:lastColumn="0" w:oddVBand="0" w:evenVBand="0" w:oddHBand="0" w:evenHBand="0" w:firstRowFirstColumn="0" w:firstRowLastColumn="0" w:lastRowFirstColumn="0" w:lastRowLastColumn="0"/>
+            </w:pPr>
+            <w:r>
+              <w:t>Not Started</w:t>
+            </w:r>
+          </w:p>
+        </w:tc>
+      </w:tr>
+      <w:tr>
+        <w:trPr>
+          <w:cnfStyle w:val="000000100000" w:firstRow="0" w:lastRow="0" w:firstColumn="0" w:lastColumn="0" w:oddVBand="0" w:evenVBand="0" w:oddHBand="1" w:evenHBand="0" w:firstRowFirstColumn="0" w:firstRowLastColumn="0" w:lastRowFirstColumn="0" w:lastRowLastColumn="0"/>
+        </w:trPr>
+        <w:tc>
+          <w:tcPr>
+            <w:cnfStyle w:val="001000000000" w:firstRow="0" w:lastRow="0" w:firstColumn="1" w:lastColumn="0" w:oddVBand="0" w:evenVBand="0" w:oddHBand="0" w:evenHBand="0" w:firstRowFirstColumn="0" w:firstRowLastColumn="0" w:lastRowFirstColumn="0" w:lastRowLastColumn="0"/>
+            <w:tcW w:w="2229" w:type="dxa"/>
+          </w:tcPr>
+          <w:p>
+            <w:r>
+              <w:t xml:space="preserve">4. Use cases </w:t>
+            </w:r>
+          </w:p>
+        </w:tc>
+        <w:tc>
+          <w:tcPr>
+            <w:tcW w:w="1499" w:type="dxa"/>
+          </w:tcPr>
+          <w:p>
+            <w:pPr>
+              <w:cnfStyle w:val="000000100000" w:firstRow="0" w:lastRow="0" w:firstColumn="0" w:lastColumn="0" w:oddVBand="0" w:evenVBand="0" w:oddHBand="1" w:evenHBand="0" w:firstRowFirstColumn="0" w:firstRowLastColumn="0" w:lastRowFirstColumn="0" w:lastRowLastColumn="0"/>
+            </w:pPr>
+            <w:r>
+              <w:t>Ryan</w:t>
+            </w:r>
+          </w:p>
+        </w:tc>
+        <w:tc>
+          <w:tcPr>
+            <w:tcW w:w="1497" w:type="dxa"/>
+          </w:tcPr>
+          <w:p>
+            <w:pPr>
+              <w:cnfStyle w:val="000000100000" w:firstRow="0" w:lastRow="0" w:firstColumn="0" w:lastColumn="0" w:oddVBand="0" w:evenVBand="0" w:oddHBand="1" w:evenHBand="0" w:firstRowFirstColumn="0" w:firstRowLastColumn="0" w:lastRowFirstColumn="0" w:lastRowLastColumn="0"/>
+            </w:pPr>
+            <w:r>
+              <w:t>3h</w:t>
+            </w:r>
+          </w:p>
+        </w:tc>
+        <w:tc>
+          <w:tcPr>
+            <w:tcW w:w="1369" w:type="dxa"/>
+          </w:tcPr>
+          <w:p>
+            <w:pPr>
+              <w:cnfStyle w:val="000000100000" w:firstRow="0" w:lastRow="0" w:firstColumn="0" w:lastColumn="0" w:oddVBand="0" w:evenVBand="0" w:oddHBand="1" w:evenHBand="0" w:firstRowFirstColumn="0" w:firstRowLastColumn="0" w:lastRowFirstColumn="0" w:lastRowLastColumn="0"/>
+            </w:pPr>
+          </w:p>
+        </w:tc>
+        <w:tc>
+          <w:tcPr>
+            <w:tcW w:w="1445" w:type="dxa"/>
+          </w:tcPr>
+          <w:p>
+            <w:pPr>
+              <w:cnfStyle w:val="000000100000" w:firstRow="0" w:lastRow="0" w:firstColumn="0" w:lastColumn="0" w:oddVBand="0" w:evenVBand="0" w:oddHBand="1" w:evenHBand="0" w:firstRowFirstColumn="0" w:firstRowLastColumn="0" w:lastRowFirstColumn="0" w:lastRowLastColumn="0"/>
+            </w:pPr>
+            <w:r>
+              <w:t>Oct 12</w:t>
+            </w:r>
+            <w:r>
+              <w:rPr>
+                <w:vertAlign w:val="superscript"/>
+              </w:rPr>
+              <w:t>th</w:t>
+            </w:r>
+          </w:p>
+        </w:tc>
+        <w:tc>
+          <w:tcPr>
+            <w:tcW w:w="1368" w:type="dxa"/>
+          </w:tcPr>
+          <w:p>
+            <w:pPr>
+              <w:cnfStyle w:val="000000100000" w:firstRow="0" w:lastRow="0" w:firstColumn="0" w:lastColumn="0" w:oddVBand="0" w:evenVBand="0" w:oddHBand="1" w:evenHBand="0" w:firstRowFirstColumn="0" w:firstRowLastColumn="0" w:lastRowFirstColumn="0" w:lastRowLastColumn="0"/>
+            </w:pPr>
+            <w:r>
+              <w:t>Not Started</w:t>
+            </w:r>
+          </w:p>
+        </w:tc>
+      </w:tr>
+      <w:tr>
+        <w:tc>
+          <w:tcPr>
+            <w:cnfStyle w:val="001000000000" w:firstRow="0" w:lastRow="0" w:firstColumn="1" w:lastColumn="0" w:oddVBand="0" w:evenVBand="0" w:oddHBand="0" w:evenHBand="0" w:firstRowFirstColumn="0" w:firstRowLastColumn="0" w:lastRowFirstColumn="0" w:lastRowLastColumn="0"/>
+            <w:tcW w:w="2229" w:type="dxa"/>
+          </w:tcPr>
+          <w:p>
+            <w:r>
+              <w:t>4. Specifications</w:t>
+            </w:r>
+          </w:p>
+        </w:tc>
+        <w:tc>
+          <w:tcPr>
+            <w:tcW w:w="1499" w:type="dxa"/>
+          </w:tcPr>
+          <w:p>
+            <w:pPr>
+              <w:cnfStyle w:val="000000000000" w:firstRow="0" w:lastRow="0" w:firstColumn="0" w:lastColumn="0" w:oddVBand="0" w:evenVBand="0" w:oddHBand="0" w:evenHBand="0" w:firstRowFirstColumn="0" w:firstRowLastColumn="0" w:lastRowFirstColumn="0" w:lastRowLastColumn="0"/>
+            </w:pPr>
+          </w:p>
+        </w:tc>
+        <w:tc>
+          <w:tcPr>
+            <w:tcW w:w="1497" w:type="dxa"/>
+          </w:tcPr>
+          <w:p>
+            <w:pPr>
+              <w:cnfStyle w:val="000000000000" w:firstRow="0" w:lastRow="0" w:firstColumn="0" w:lastColumn="0" w:oddVBand="0" w:evenVBand="0" w:oddHBand="0" w:evenHBand="0" w:firstRowFirstColumn="0" w:firstRowLastColumn="0" w:lastRowFirstColumn="0" w:lastRowLastColumn="0"/>
+            </w:pPr>
+            <w:r>
+              <w:t>2h</w:t>
+            </w:r>
+          </w:p>
+        </w:tc>
+        <w:tc>
+          <w:tcPr>
+            <w:tcW w:w="1369" w:type="dxa"/>
+          </w:tcPr>
+          <w:p>
+            <w:pPr>
+              <w:cnfStyle w:val="000000000000" w:firstRow="0" w:lastRow="0" w:firstColumn="0" w:lastColumn="0" w:oddVBand="0" w:evenVBand="0" w:oddHBand="0" w:evenHBand="0" w:firstRowFirstColumn="0" w:firstRowLastColumn="0" w:lastRowFirstColumn="0" w:lastRowLastColumn="0"/>
+            </w:pPr>
+          </w:p>
+        </w:tc>
+        <w:tc>
+          <w:tcPr>
+            <w:tcW w:w="1445" w:type="dxa"/>
+          </w:tcPr>
+          <w:p>
+            <w:pPr>
+              <w:cnfStyle w:val="000000000000" w:firstRow="0" w:lastRow="0" w:firstColumn="0" w:lastColumn="0" w:oddVBand="0" w:evenVBand="0" w:oddHBand="0" w:evenHBand="0" w:firstRowFirstColumn="0" w:firstRowLastColumn="0" w:lastRowFirstColumn="0" w:lastRowLastColumn="0"/>
+            </w:pPr>
+            <w:r>
+              <w:t>“</w:t>
+            </w:r>
+          </w:p>
+        </w:tc>
+        <w:tc>
+          <w:tcPr>
+            <w:tcW w:w="1368" w:type="dxa"/>
+          </w:tcPr>
+          <w:p>
+            <w:pPr>
+              <w:cnfStyle w:val="000000000000" w:firstRow="0" w:lastRow="0" w:firstColumn="0" w:lastColumn="0" w:oddVBand="0" w:evenVBand="0" w:oddHBand="0" w:evenHBand="0" w:firstRowFirstColumn="0" w:firstRowLastColumn="0" w:lastRowFirstColumn="0" w:lastRowLastColumn="0"/>
+            </w:pPr>
+            <w:r>
+              <w:t>Not Started</w:t>
+            </w:r>
+          </w:p>
+        </w:tc>
+      </w:tr>
+      <w:tr>
+        <w:trPr>
+          <w:cnfStyle w:val="000000100000" w:firstRow="0" w:lastRow="0" w:firstColumn="0" w:lastColumn="0" w:oddVBand="0" w:evenVBand="0" w:oddHBand="1" w:evenHBand="0" w:firstRowFirstColumn="0" w:firstRowLastColumn="0" w:lastRowFirstColumn="0" w:lastRowLastColumn="0"/>
+        </w:trPr>
+        <w:tc>
+          <w:tcPr>
+            <w:cnfStyle w:val="001000000000" w:firstRow="0" w:lastRow="0" w:firstColumn="1" w:lastColumn="0" w:oddVBand="0" w:evenVBand="0" w:oddHBand="0" w:evenHBand="0" w:firstRowFirstColumn="0" w:firstRowLastColumn="0" w:lastRowFirstColumn="0" w:lastRowLastColumn="0"/>
+            <w:tcW w:w="2229" w:type="dxa"/>
+          </w:tcPr>
+          <w:p>
+            <w:r>
+              <w:t>4. Use Case Diagrams</w:t>
+            </w:r>
+          </w:p>
+        </w:tc>
+        <w:tc>
+          <w:tcPr>
+            <w:tcW w:w="1499" w:type="dxa"/>
+          </w:tcPr>
+          <w:p>
+            <w:pPr>
+              <w:cnfStyle w:val="000000100000" w:firstRow="0" w:lastRow="0" w:firstColumn="0" w:lastColumn="0" w:oddVBand="0" w:evenVBand="0" w:oddHBand="1" w:evenHBand="0" w:firstRowFirstColumn="0" w:firstRowLastColumn="0" w:lastRowFirstColumn="0" w:lastRowLastColumn="0"/>
+            </w:pPr>
+            <w:r>
+              <w:t>Mitchell</w:t>
+            </w:r>
+          </w:p>
+        </w:tc>
+        <w:tc>
+          <w:tcPr>
+            <w:tcW w:w="1497" w:type="dxa"/>
+          </w:tcPr>
+          <w:p>
+            <w:pPr>
+              <w:cnfStyle w:val="000000100000" w:firstRow="0" w:lastRow="0" w:firstColumn="0" w:lastColumn="0" w:oddVBand="0" w:evenVBand="0" w:oddHBand="1" w:evenHBand="0" w:firstRowFirstColumn="0" w:firstRowLastColumn="0" w:lastRowFirstColumn="0" w:lastRowLastColumn="0"/>
+            </w:pPr>
+            <w:r>
+              <w:t>1h</w:t>
+            </w:r>
+          </w:p>
+        </w:tc>
+        <w:tc>
+          <w:tcPr>
+            <w:tcW w:w="1369" w:type="dxa"/>
+          </w:tcPr>
+          <w:p>
+            <w:pPr>
+              <w:cnfStyle w:val="000000100000" w:firstRow="0" w:lastRow="0" w:firstColumn="0" w:lastColumn="0" w:oddVBand="0" w:evenVBand="0" w:oddHBand="1" w:evenHBand="0" w:firstRowFirstColumn="0" w:firstRowLastColumn="0" w:lastRowFirstColumn="0" w:lastRowLastColumn="0"/>
+            </w:pPr>
+          </w:p>
+        </w:tc>
+        <w:tc>
+          <w:tcPr>
+            <w:tcW w:w="1445" w:type="dxa"/>
+          </w:tcPr>
+          <w:p>
+            <w:pPr>
+              <w:cnfStyle w:val="000000100000" w:firstRow="0" w:lastRow="0" w:firstColumn="0" w:lastColumn="0" w:oddVBand="0" w:evenVBand="0" w:oddHBand="1" w:evenHBand="0" w:firstRowFirstColumn="0" w:firstRowLastColumn="0" w:lastRowFirstColumn="0" w:lastRowLastColumn="0"/>
+            </w:pPr>
+            <w:r>
+              <w:t>“</w:t>
+            </w:r>
+          </w:p>
+        </w:tc>
+        <w:tc>
+          <w:tcPr>
+            <w:tcW w:w="1368" w:type="dxa"/>
+          </w:tcPr>
+          <w:p>
+            <w:pPr>
+              <w:cnfStyle w:val="000000100000" w:firstRow="0" w:lastRow="0" w:firstColumn="0" w:lastColumn="0" w:oddVBand="0" w:evenVBand="0" w:oddHBand="1" w:evenHBand="0" w:firstRowFirstColumn="0" w:firstRowLastColumn="0" w:lastRowFirstColumn="0" w:lastRowLastColumn="0"/>
+            </w:pPr>
+            <w:r>
+              <w:t>Not Started</w:t>
+            </w:r>
+          </w:p>
+        </w:tc>
+      </w:tr>
+      <w:tr>
+        <w:tc>
+          <w:tcPr>
+            <w:cnfStyle w:val="001000000000" w:firstRow="0" w:lastRow="0" w:firstColumn="1" w:lastColumn="0" w:oddVBand="0" w:evenVBand="0" w:oddHBand="0" w:evenHBand="0" w:firstRowFirstColumn="0" w:firstRowLastColumn="0" w:lastRowFirstColumn="0" w:lastRowLastColumn="0"/>
+            <w:tcW w:w="2229" w:type="dxa"/>
+          </w:tcPr>
+          <w:p>
+            <w:r>
+              <w:t>4. Domain Model</w:t>
+            </w:r>
+          </w:p>
+        </w:tc>
+        <w:tc>
+          <w:tcPr>
+            <w:tcW w:w="1499" w:type="dxa"/>
+          </w:tcPr>
+          <w:p>
+            <w:pPr>
+              <w:cnfStyle w:val="000000000000" w:firstRow="0" w:lastRow="0" w:firstColumn="0" w:lastColumn="0" w:oddVBand="0" w:evenVBand="0" w:oddHBand="0" w:evenHBand="0" w:firstRowFirstColumn="0" w:firstRowLastColumn="0" w:lastRowFirstColumn="0" w:lastRowLastColumn="0"/>
+            </w:pPr>
+            <w:r>
+              <w:t>Iain</w:t>
+            </w:r>
+          </w:p>
+        </w:tc>
+        <w:tc>
+          <w:tcPr>
+            <w:tcW w:w="1497" w:type="dxa"/>
+          </w:tcPr>
+          <w:p>
+            <w:pPr>
+              <w:cnfStyle w:val="000000000000" w:firstRow="0" w:lastRow="0" w:firstColumn="0" w:lastColumn="0" w:oddVBand="0" w:evenVBand="0" w:oddHBand="0" w:evenHBand="0" w:firstRowFirstColumn="0" w:firstRowLastColumn="0" w:lastRowFirstColumn="0" w:lastRowLastColumn="0"/>
+            </w:pPr>
+            <w:r>
+              <w:t>1.5h</w:t>
+            </w:r>
+          </w:p>
+        </w:tc>
+        <w:tc>
+          <w:tcPr>
+            <w:tcW w:w="1369" w:type="dxa"/>
+          </w:tcPr>
+          <w:p>
+            <w:pPr>
+              <w:cnfStyle w:val="000000000000" w:firstRow="0" w:lastRow="0" w:firstColumn="0" w:lastColumn="0" w:oddVBand="0" w:evenVBand="0" w:oddHBand="0" w:evenHBand="0" w:firstRowFirstColumn="0" w:firstRowLastColumn="0" w:lastRowFirstColumn="0" w:lastRowLastColumn="0"/>
+            </w:pPr>
+          </w:p>
+        </w:tc>
+        <w:tc>
+          <w:tcPr>
+            <w:tcW w:w="1445" w:type="dxa"/>
+          </w:tcPr>
+          <w:p>
+            <w:pPr>
+              <w:cnfStyle w:val="000000000000" w:firstRow="0" w:lastRow="0" w:firstColumn="0" w:lastColumn="0" w:oddVBand="0" w:evenVBand="0" w:oddHBand="0" w:evenHBand="0" w:firstRowFirstColumn="0" w:firstRowLastColumn="0" w:lastRowFirstColumn="0" w:lastRowLastColumn="0"/>
+            </w:pPr>
+            <w:r>
+              <w:t>“</w:t>
+            </w:r>
+          </w:p>
+        </w:tc>
+        <w:tc>
+          <w:tcPr>
+            <w:tcW w:w="1368" w:type="dxa"/>
+          </w:tcPr>
+          <w:p>
+            <w:pPr>
+              <w:cnfStyle w:val="000000000000" w:firstRow="0" w:lastRow="0" w:firstColumn="0" w:lastColumn="0" w:oddVBand="0" w:evenVBand="0" w:oddHBand="0" w:evenHBand="0" w:firstRowFirstColumn="0" w:firstRowLastColumn="0" w:lastRowFirstColumn="0" w:lastRowLastColumn="0"/>
+            </w:pPr>
+            <w:r>
+              <w:t>Not Started</w:t>
+            </w:r>
+          </w:p>
+        </w:tc>
+      </w:tr>
+      <w:tr>
+        <w:trPr>
+          <w:cnfStyle w:val="000000100000" w:firstRow="0" w:lastRow="0" w:firstColumn="0" w:lastColumn="0" w:oddVBand="0" w:evenVBand="0" w:oddHBand="1" w:evenHBand="0" w:firstRowFirstColumn="0" w:firstRowLastColumn="0" w:lastRowFirstColumn="0" w:lastRowLastColumn="0"/>
+        </w:trPr>
+        <w:tc>
+          <w:tcPr>
+            <w:cnfStyle w:val="001000000000" w:firstRow="0" w:lastRow="0" w:firstColumn="1" w:lastColumn="0" w:oddVBand="0" w:evenVBand="0" w:oddHBand="0" w:evenHBand="0" w:firstRowFirstColumn="0" w:firstRowLastColumn="0" w:lastRowFirstColumn="0" w:lastRowLastColumn="0"/>
+            <w:tcW w:w="2229" w:type="dxa"/>
+          </w:tcPr>
+          <w:p>
+            <w:r>
+              <w:t>4. Glossary</w:t>
+            </w:r>
+          </w:p>
+        </w:tc>
+        <w:tc>
+          <w:tcPr>
+            <w:tcW w:w="1499" w:type="dxa"/>
+          </w:tcPr>
+          <w:p>
+            <w:pPr>
+              <w:cnfStyle w:val="000000100000" w:firstRow="0" w:lastRow="0" w:firstColumn="0" w:lastColumn="0" w:oddVBand="0" w:evenVBand="0" w:oddHBand="1" w:evenHBand="0" w:firstRowFirstColumn="0" w:firstRowLastColumn="0" w:lastRowFirstColumn="0" w:lastRowLastColumn="0"/>
+            </w:pPr>
+            <w:r>
+              <w:t>John</w:t>
+            </w:r>
+          </w:p>
+        </w:tc>
+        <w:tc>
+          <w:tcPr>
+            <w:tcW w:w="1497" w:type="dxa"/>
+          </w:tcPr>
+          <w:p>
+            <w:pPr>
+              <w:cnfStyle w:val="000000100000" w:firstRow="0" w:lastRow="0" w:firstColumn="0" w:lastColumn="0" w:oddVBand="0" w:evenVBand="0" w:oddHBand="1" w:evenHBand="0" w:firstRowFirstColumn="0" w:firstRowLastColumn="0" w:lastRowFirstColumn="0" w:lastRowLastColumn="0"/>
+            </w:pPr>
+            <w:r>
+              <w:t>1h</w:t>
+            </w:r>
+          </w:p>
+        </w:tc>
+        <w:tc>
+          <w:tcPr>
+            <w:tcW w:w="1369" w:type="dxa"/>
+          </w:tcPr>
+          <w:p>
+            <w:pPr>
+              <w:cnfStyle w:val="000000100000" w:firstRow="0" w:lastRow="0" w:firstColumn="0" w:lastColumn="0" w:oddVBand="0" w:evenVBand="0" w:oddHBand="1" w:evenHBand="0" w:firstRowFirstColumn="0" w:firstRowLastColumn="0" w:lastRowFirstColumn="0" w:lastRowLastColumn="0"/>
+            </w:pPr>
+          </w:p>
+        </w:tc>
+        <w:tc>
+          <w:tcPr>
+            <w:tcW w:w="1445" w:type="dxa"/>
+          </w:tcPr>
+          <w:p>
+            <w:pPr>
+              <w:cnfStyle w:val="000000100000" w:firstRow="0" w:lastRow="0" w:firstColumn="0" w:lastColumn="0" w:oddVBand="0" w:evenVBand="0" w:oddHBand="1" w:evenHBand="0" w:firstRowFirstColumn="0" w:firstRowLastColumn="0" w:lastRowFirstColumn="0" w:lastRowLastColumn="0"/>
+            </w:pPr>
+            <w:r>
+              <w:t>“</w:t>
+            </w:r>
+          </w:p>
+        </w:tc>
+        <w:tc>
+          <w:tcPr>
+            <w:tcW w:w="1368" w:type="dxa"/>
+          </w:tcPr>
+          <w:p>
+            <w:pPr>
+              <w:cnfStyle w:val="000000100000" w:firstRow="0" w:lastRow="0" w:firstColumn="0" w:lastColumn="0" w:oddVBand="0" w:evenVBand="0" w:oddHBand="1" w:evenHBand="0" w:firstRowFirstColumn="0" w:firstRowLastColumn="0" w:lastRowFirstColumn="0" w:lastRowLastColumn="0"/>
+            </w:pPr>
+            <w:r>
+              <w:t>Not Started</w:t>
+            </w:r>
+          </w:p>
+        </w:tc>
+      </w:tr>
+      <w:tr>
+        <w:tc>
+          <w:tcPr>
+            <w:cnfStyle w:val="001000000000" w:firstRow="0" w:lastRow="0" w:firstColumn="1" w:lastColumn="0" w:oddVBand="0" w:evenVBand="0" w:oddHBand="0" w:evenHBand="0" w:firstRowFirstColumn="0" w:firstRowLastColumn="0" w:lastRowFirstColumn="0" w:lastRowLastColumn="0"/>
+            <w:tcW w:w="2229" w:type="dxa"/>
+          </w:tcPr>
+          <w:p>
+            <w:r>
+              <w:t>4. System Sequence Diagram</w:t>
+            </w:r>
+          </w:p>
+        </w:tc>
+        <w:tc>
+          <w:tcPr>
+            <w:tcW w:w="1499" w:type="dxa"/>
+          </w:tcPr>
+          <w:p>
+            <w:pPr>
+              <w:cnfStyle w:val="000000000000" w:firstRow="0" w:lastRow="0" w:firstColumn="0" w:lastColumn="0" w:oddVBand="0" w:evenVBand="0" w:oddHBand="0" w:evenHBand="0" w:firstRowFirstColumn="0" w:firstRowLastColumn="0" w:lastRowFirstColumn="0" w:lastRowLastColumn="0"/>
+            </w:pPr>
+            <w:r>
+              <w:t>All</w:t>
+            </w:r>
+          </w:p>
+        </w:tc>
+        <w:tc>
+          <w:tcPr>
+            <w:tcW w:w="1497" w:type="dxa"/>
+          </w:tcPr>
+          <w:p>
+            <w:pPr>
+              <w:cnfStyle w:val="000000000000" w:firstRow="0" w:lastRow="0" w:firstColumn="0" w:lastColumn="0" w:oddVBand="0" w:evenVBand="0" w:oddHBand="0" w:evenHBand="0" w:firstRowFirstColumn="0" w:firstRowLastColumn="0" w:lastRowFirstColumn="0" w:lastRowLastColumn="0"/>
+            </w:pPr>
+          </w:p>
+        </w:tc>
+        <w:tc>
+          <w:tcPr>
+            <w:tcW w:w="1369" w:type="dxa"/>
+          </w:tcPr>
+          <w:p>
+            <w:pPr>
+              <w:cnfStyle w:val="000000000000" w:firstRow="0" w:lastRow="0" w:firstColumn="0" w:lastColumn="0" w:oddVBand="0" w:evenVBand="0" w:oddHBand="0" w:evenHBand="0" w:firstRowFirstColumn="0" w:firstRowLastColumn="0" w:lastRowFirstColumn="0" w:lastRowLastColumn="0"/>
+            </w:pPr>
+          </w:p>
+        </w:tc>
+        <w:tc>
+          <w:tcPr>
+            <w:tcW w:w="1445" w:type="dxa"/>
+          </w:tcPr>
+          <w:p>
+            <w:pPr>
+              <w:cnfStyle w:val="000000000000" w:firstRow="0" w:lastRow="0" w:firstColumn="0" w:lastColumn="0" w:oddVBand="0" w:evenVBand="0" w:oddHBand="0" w:evenHBand="0" w:firstRowFirstColumn="0" w:firstRowLastColumn="0" w:lastRowFirstColumn="0" w:lastRowLastColumn="0"/>
+            </w:pPr>
+            <w:r>
+              <w:t>“</w:t>
+            </w:r>
+          </w:p>
+        </w:tc>
+        <w:tc>
+          <w:tcPr>
+            <w:tcW w:w="1368" w:type="dxa"/>
+          </w:tcPr>
+          <w:p>
+            <w:pPr>
+              <w:cnfStyle w:val="000000000000" w:firstRow="0" w:lastRow="0" w:firstColumn="0" w:lastColumn="0" w:oddVBand="0" w:evenVBand="0" w:oddHBand="0" w:evenHBand="0" w:firstRowFirstColumn="0" w:firstRowLastColumn="0" w:lastRowFirstColumn="0" w:lastRowLastColumn="0"/>
+            </w:pPr>
+            <w:r>
+              <w:t>Not Started</w:t>
+            </w:r>
+          </w:p>
+        </w:tc>
+      </w:tr>
+      <w:tr>
+        <w:trPr>
+          <w:cnfStyle w:val="000000100000" w:firstRow="0" w:lastRow="0" w:firstColumn="0" w:lastColumn="0" w:oddVBand="0" w:evenVBand="0" w:oddHBand="1" w:evenHBand="0" w:firstRowFirstColumn="0" w:firstRowLastColumn="0" w:lastRowFirstColumn="0" w:lastRowLastColumn="0"/>
+        </w:trPr>
+        <w:tc>
+          <w:tcPr>
+            <w:cnfStyle w:val="001000000000" w:firstRow="0" w:lastRow="0" w:firstColumn="1" w:lastColumn="0" w:oddVBand="0" w:evenVBand="0" w:oddHBand="0" w:evenHBand="0" w:firstRowFirstColumn="0" w:firstRowLastColumn="0" w:lastRowFirstColumn="0" w:lastRowLastColumn="0"/>
+            <w:tcW w:w="2229" w:type="dxa"/>
+          </w:tcPr>
+          <w:p>
+            <w:r>
+              <w:t>4. Contracts</w:t>
+            </w:r>
+          </w:p>
+        </w:tc>
+        <w:tc>
+          <w:tcPr>
+            <w:tcW w:w="1499" w:type="dxa"/>
+          </w:tcPr>
+          <w:p>
+            <w:pPr>
+              <w:cnfStyle w:val="000000100000" w:firstRow="0" w:lastRow="0" w:firstColumn="0" w:lastColumn="0" w:oddVBand="0" w:evenVBand="0" w:oddHBand="1" w:evenHBand="0" w:firstRowFirstColumn="0" w:firstRowLastColumn="0" w:lastRowFirstColumn="0" w:lastRowLastColumn="0"/>
+            </w:pPr>
+            <w:r>
+              <w:t>Matt</w:t>
+            </w:r>
+          </w:p>
+        </w:tc>
+        <w:tc>
+          <w:tcPr>
+            <w:tcW w:w="1497" w:type="dxa"/>
+          </w:tcPr>
+          <w:p>
+            <w:pPr>
+              <w:cnfStyle w:val="000000100000" w:firstRow="0" w:lastRow="0" w:firstColumn="0" w:lastColumn="0" w:oddVBand="0" w:evenVBand="0" w:oddHBand="1" w:evenHBand="0" w:firstRowFirstColumn="0" w:firstRowLastColumn="0" w:lastRowFirstColumn="0" w:lastRowLastColumn="0"/>
+            </w:pPr>
+            <w:r>
+              <w:t>2h</w:t>
+            </w:r>
+          </w:p>
+        </w:tc>
+        <w:tc>
+          <w:tcPr>
+            <w:tcW w:w="1369" w:type="dxa"/>
+          </w:tcPr>
+          <w:p>
+            <w:pPr>
+              <w:cnfStyle w:val="000000100000" w:firstRow="0" w:lastRow="0" w:firstColumn="0" w:lastColumn="0" w:oddVBand="0" w:evenVBand="0" w:oddHBand="1" w:evenHBand="0" w:firstRowFirstColumn="0" w:firstRowLastColumn="0" w:lastRowFirstColumn="0" w:lastRowLastColumn="0"/>
+            </w:pPr>
+          </w:p>
+        </w:tc>
+        <w:tc>
+          <w:tcPr>
+            <w:tcW w:w="1445" w:type="dxa"/>
+          </w:tcPr>
+          <w:p>
+            <w:pPr>
+              <w:cnfStyle w:val="000000100000" w:firstRow="0" w:lastRow="0" w:firstColumn="0" w:lastColumn="0" w:oddVBand="0" w:evenVBand="0" w:oddHBand="1" w:evenHBand="0" w:firstRowFirstColumn="0" w:firstRowLastColumn="0" w:lastRowFirstColumn="0" w:lastRowLastColumn="0"/>
+            </w:pPr>
+            <w:r>
+              <w:t>“</w:t>
+            </w:r>
+          </w:p>
+        </w:tc>
+        <w:tc>
+          <w:tcPr>
+            <w:tcW w:w="1368" w:type="dxa"/>
+          </w:tcPr>
+          <w:p>
+            <w:pPr>
+              <w:jc w:val="center"/>
+              <w:cnfStyle w:val="000000100000" w:firstRow="0" w:lastRow="0" w:firstColumn="0" w:lastColumn="0" w:oddVBand="0" w:evenVBand="0" w:oddHBand="1" w:evenHBand="0" w:firstRowFirstColumn="0" w:firstRowLastColumn="0" w:lastRowFirstColumn="0" w:lastRowLastColumn="0"/>
+            </w:pPr>
+            <w:r>
+              <w:t>Not Started</w:t>
+            </w:r>
+          </w:p>
+        </w:tc>
+      </w:tr>
+      <w:tr>
+        <w:tc>
+          <w:tcPr>
+            <w:cnfStyle w:val="001000000000" w:firstRow="0" w:lastRow="0" w:firstColumn="1" w:lastColumn="0" w:oddVBand="0" w:evenVBand="0" w:oddHBand="0" w:evenHBand="0" w:firstRowFirstColumn="0" w:firstRowLastColumn="0" w:lastRowFirstColumn="0" w:lastRowLastColumn="0"/>
+            <w:tcW w:w="2229" w:type="dxa"/>
+          </w:tcPr>
+          <w:p>
+            <w:r>
+              <w:lastRenderedPageBreak/>
+              <w:t>4. Implementation</w:t>
+            </w:r>
+          </w:p>
+        </w:tc>
+        <w:tc>
+          <w:tcPr>
+            <w:tcW w:w="1499" w:type="dxa"/>
+          </w:tcPr>
+          <w:p>
+            <w:pPr>
+              <w:cnfStyle w:val="000000000000" w:firstRow="0" w:lastRow="0" w:firstColumn="0" w:lastColumn="0" w:oddVBand="0" w:evenVBand="0" w:oddHBand="0" w:evenHBand="0" w:firstRowFirstColumn="0" w:firstRowLastColumn="0" w:lastRowFirstColumn="0" w:lastRowLastColumn="0"/>
+            </w:pPr>
+            <w:r>
+              <w:t>All</w:t>
+            </w:r>
+          </w:p>
+        </w:tc>
+        <w:tc>
+          <w:tcPr>
+            <w:tcW w:w="1497" w:type="dxa"/>
+          </w:tcPr>
+          <w:p>
+            <w:pPr>
+              <w:cnfStyle w:val="000000000000" w:firstRow="0" w:lastRow="0" w:firstColumn="0" w:lastColumn="0" w:oddVBand="0" w:evenVBand="0" w:oddHBand="0" w:evenHBand="0" w:firstRowFirstColumn="0" w:firstRowLastColumn="0" w:lastRowFirstColumn="0" w:lastRowLastColumn="0"/>
+            </w:pPr>
+            <w:r>
+              <w:t>(Derived from above)</w:t>
+            </w:r>
+          </w:p>
+        </w:tc>
+        <w:tc>
+          <w:tcPr>
+            <w:tcW w:w="1369" w:type="dxa"/>
+          </w:tcPr>
+          <w:p>
+            <w:pPr>
+              <w:cnfStyle w:val="000000000000" w:firstRow="0" w:lastRow="0" w:firstColumn="0" w:lastColumn="0" w:oddVBand="0" w:evenVBand="0" w:oddHBand="0" w:evenHBand="0" w:firstRowFirstColumn="0" w:firstRowLastColumn="0" w:lastRowFirstColumn="0" w:lastRowLastColumn="0"/>
+            </w:pPr>
+          </w:p>
+        </w:tc>
+        <w:tc>
+          <w:tcPr>
+            <w:tcW w:w="1445" w:type="dxa"/>
+          </w:tcPr>
+          <w:p>
+            <w:pPr>
+              <w:cnfStyle w:val="000000000000" w:firstRow="0" w:lastRow="0" w:firstColumn="0" w:lastColumn="0" w:oddVBand="0" w:evenVBand="0" w:oddHBand="0" w:evenHBand="0" w:firstRowFirstColumn="0" w:firstRowLastColumn="0" w:lastRowFirstColumn="0" w:lastRowLastColumn="0"/>
+            </w:pPr>
+            <w:r>
+              <w:t>“</w:t>
+            </w:r>
+          </w:p>
+        </w:tc>
+        <w:tc>
+          <w:tcPr>
+            <w:tcW w:w="1368" w:type="dxa"/>
+          </w:tcPr>
+          <w:p>
+            <w:pPr>
+              <w:cnfStyle w:val="000000000000" w:firstRow="0" w:lastRow="0" w:firstColumn="0" w:lastColumn="0" w:oddVBand="0" w:evenVBand="0" w:oddHBand="0" w:evenHBand="0" w:firstRowFirstColumn="0" w:firstRowLastColumn="0" w:lastRowFirstColumn="0" w:lastRowLastColumn="0"/>
+            </w:pPr>
+            <w:r>
+              <w:t>Not Started</w:t>
+            </w:r>
+          </w:p>
+        </w:tc>
+      </w:tr>
+      <w:tr>
+        <w:trPr>
+          <w:cnfStyle w:val="000000100000" w:firstRow="0" w:lastRow="0" w:firstColumn="0" w:lastColumn="0" w:oddVBand="0" w:evenVBand="0" w:oddHBand="1" w:evenHBand="0" w:firstRowFirstColumn="0" w:firstRowLastColumn="0" w:lastRowFirstColumn="0" w:lastRowLastColumn="0"/>
+        </w:trPr>
+        <w:tc>
+          <w:tcPr>
+            <w:cnfStyle w:val="001000000000" w:firstRow="0" w:lastRow="0" w:firstColumn="1" w:lastColumn="0" w:oddVBand="0" w:evenVBand="0" w:oddHBand="0" w:evenHBand="0" w:firstRowFirstColumn="0" w:firstRowLastColumn="0" w:lastRowFirstColumn="0" w:lastRowLastColumn="0"/>
+            <w:tcW w:w="2229" w:type="dxa"/>
+          </w:tcPr>
+          <w:p>
+            <w:r>
+              <w:t>4. Project Plan</w:t>
+            </w:r>
+          </w:p>
+        </w:tc>
+        <w:tc>
+          <w:tcPr>
+            <w:tcW w:w="1499" w:type="dxa"/>
+          </w:tcPr>
+          <w:p>
+            <w:pPr>
+              <w:cnfStyle w:val="000000100000" w:firstRow="0" w:lastRow="0" w:firstColumn="0" w:lastColumn="0" w:oddVBand="0" w:evenVBand="0" w:oddHBand="1" w:evenHBand="0" w:firstRowFirstColumn="0" w:firstRowLastColumn="0" w:lastRowFirstColumn="0" w:lastRowLastColumn="0"/>
+            </w:pPr>
+            <w:r>
+              <w:t>Mitchell</w:t>
+            </w:r>
+          </w:p>
+        </w:tc>
+        <w:tc>
+          <w:tcPr>
+            <w:tcW w:w="1497" w:type="dxa"/>
+          </w:tcPr>
+          <w:p>
+            <w:pPr>
+              <w:cnfStyle w:val="000000100000" w:firstRow="0" w:lastRow="0" w:firstColumn="0" w:lastColumn="0" w:oddVBand="0" w:evenVBand="0" w:oddHBand="1" w:evenHBand="0" w:firstRowFirstColumn="0" w:firstRowLastColumn="0" w:lastRowFirstColumn="0" w:lastRowLastColumn="0"/>
+            </w:pPr>
+            <w:r>
+              <w:t>1h</w:t>
+            </w:r>
+          </w:p>
+        </w:tc>
+        <w:tc>
+          <w:tcPr>
+            <w:tcW w:w="1369" w:type="dxa"/>
+          </w:tcPr>
+          <w:p>
+            <w:pPr>
+              <w:cnfStyle w:val="000000100000" w:firstRow="0" w:lastRow="0" w:firstColumn="0" w:lastColumn="0" w:oddVBand="0" w:evenVBand="0" w:oddHBand="1" w:evenHBand="0" w:firstRowFirstColumn="0" w:firstRowLastColumn="0" w:lastRowFirstColumn="0" w:lastRowLastColumn="0"/>
+            </w:pPr>
+          </w:p>
+        </w:tc>
+        <w:tc>
+          <w:tcPr>
+            <w:tcW w:w="1445" w:type="dxa"/>
+          </w:tcPr>
+          <w:p>
+            <w:pPr>
+              <w:cnfStyle w:val="000000100000" w:firstRow="0" w:lastRow="0" w:firstColumn="0" w:lastColumn="0" w:oddVBand="0" w:evenVBand="0" w:oddHBand="1" w:evenHBand="0" w:firstRowFirstColumn="0" w:firstRowLastColumn="0" w:lastRowFirstColumn="0" w:lastRowLastColumn="0"/>
+            </w:pPr>
+            <w:r>
+              <w:t>“</w:t>
+            </w:r>
+          </w:p>
+        </w:tc>
+        <w:tc>
+          <w:tcPr>
+            <w:tcW w:w="1368" w:type="dxa"/>
+          </w:tcPr>
+          <w:p>
+            <w:pPr>
+              <w:cnfStyle w:val="000000100000" w:firstRow="0" w:lastRow="0" w:firstColumn="0" w:lastColumn="0" w:oddVBand="0" w:evenVBand="0" w:oddHBand="1" w:evenHBand="0" w:firstRowFirstColumn="0" w:firstRowLastColumn="0" w:lastRowFirstColumn="0" w:lastRowLastColumn="0"/>
+            </w:pPr>
+            <w:r>
+              <w:t>Not Started</w:t>
+            </w:r>
+          </w:p>
+        </w:tc>
+      </w:tr>
+      <w:tr>
+        <w:tc>
+          <w:tcPr>
+            <w:cnfStyle w:val="001000000000" w:firstRow="0" w:lastRow="0" w:firstColumn="1" w:lastColumn="0" w:oddVBand="0" w:evenVBand="0" w:oddHBand="0" w:evenHBand="0" w:firstRowFirstColumn="0" w:firstRowLastColumn="0" w:lastRowFirstColumn="0" w:lastRowLastColumn="0"/>
+            <w:tcW w:w="2229" w:type="dxa"/>
+          </w:tcPr>
+          <w:p>
+            <w:r>
+              <w:t>4. Meeting Minutes</w:t>
+            </w:r>
+          </w:p>
+        </w:tc>
+        <w:tc>
+          <w:tcPr>
+            <w:tcW w:w="1499" w:type="dxa"/>
+          </w:tcPr>
+          <w:p>
+            <w:pPr>
+              <w:cnfStyle w:val="000000000000" w:firstRow="0" w:lastRow="0" w:firstColumn="0" w:lastColumn="0" w:oddVBand="0" w:evenVBand="0" w:oddHBand="0" w:evenHBand="0" w:firstRowFirstColumn="0" w:firstRowLastColumn="0" w:lastRowFirstColumn="0" w:lastRowLastColumn="0"/>
+            </w:pPr>
+            <w:r>
+              <w:t>Mitchell</w:t>
+            </w:r>
+          </w:p>
+        </w:tc>
+        <w:tc>
+          <w:tcPr>
+            <w:tcW w:w="1497" w:type="dxa"/>
+          </w:tcPr>
+          <w:p>
+            <w:pPr>
+              <w:cnfStyle w:val="000000000000" w:firstRow="0" w:lastRow="0" w:firstColumn="0" w:lastColumn="0" w:oddVBand="0" w:evenVBand="0" w:oddHBand="0" w:evenHBand="0" w:firstRowFirstColumn="0" w:firstRowLastColumn="0" w:lastRowFirstColumn="0" w:lastRowLastColumn="0"/>
+            </w:pPr>
+            <w:r>
+              <w:t>.25h</w:t>
+            </w:r>
+          </w:p>
+        </w:tc>
+        <w:tc>
+          <w:tcPr>
+            <w:tcW w:w="1369" w:type="dxa"/>
+          </w:tcPr>
+          <w:p>
+            <w:pPr>
+              <w:cnfStyle w:val="000000000000" w:firstRow="0" w:lastRow="0" w:firstColumn="0" w:lastColumn="0" w:oddVBand="0" w:evenVBand="0" w:oddHBand="0" w:evenHBand="0" w:firstRowFirstColumn="0" w:firstRowLastColumn="0" w:lastRowFirstColumn="0" w:lastRowLastColumn="0"/>
+            </w:pPr>
+          </w:p>
+        </w:tc>
+        <w:tc>
+          <w:tcPr>
+            <w:tcW w:w="1445" w:type="dxa"/>
+          </w:tcPr>
+          <w:p>
+            <w:pPr>
+              <w:cnfStyle w:val="000000000000" w:firstRow="0" w:lastRow="0" w:firstColumn="0" w:lastColumn="0" w:oddVBand="0" w:evenVBand="0" w:oddHBand="0" w:evenHBand="0" w:firstRowFirstColumn="0" w:firstRowLastColumn="0" w:lastRowFirstColumn="0" w:lastRowLastColumn="0"/>
+            </w:pPr>
+            <w:r>
+              <w:t>“</w:t>
+            </w:r>
+          </w:p>
+        </w:tc>
+        <w:tc>
+          <w:tcPr>
+            <w:tcW w:w="1368" w:type="dxa"/>
+          </w:tcPr>
+          <w:p>
+            <w:pPr>
+              <w:cnfStyle w:val="000000000000" w:firstRow="0" w:lastRow="0" w:firstColumn="0" w:lastColumn="0" w:oddVBand="0" w:evenVBand="0" w:oddHBand="0" w:evenHBand="0" w:firstRowFirstColumn="0" w:firstRowLastColumn="0" w:lastRowFirstColumn="0" w:lastRowLastColumn="0"/>
+            </w:pPr>
+            <w:r>
+              <w:t>Not Started</w:t>
+            </w:r>
+          </w:p>
+        </w:tc>
+      </w:tr>
+      <w:tr>
+        <w:trPr>
+          <w:cnfStyle w:val="000000100000" w:firstRow="0" w:lastRow="0" w:firstColumn="0" w:lastColumn="0" w:oddVBand="0" w:evenVBand="0" w:oddHBand="1" w:evenHBand="0" w:firstRowFirstColumn="0" w:firstRowLastColumn="0" w:lastRowFirstColumn="0" w:lastRowLastColumn="0"/>
+        </w:trPr>
+        <w:tc>
+          <w:tcPr>
+            <w:cnfStyle w:val="001000000000" w:firstRow="0" w:lastRow="0" w:firstColumn="1" w:lastColumn="0" w:oddVBand="0" w:evenVBand="0" w:oddHBand="0" w:evenHBand="0" w:firstRowFirstColumn="0" w:firstRowLastColumn="0" w:lastRowFirstColumn="0" w:lastRowLastColumn="0"/>
+            <w:tcW w:w="2229" w:type="dxa"/>
+          </w:tcPr>
+          <w:p>
+            <w:r>
+              <w:t>4. Ensure proper format for hand in</w:t>
+            </w:r>
+          </w:p>
+        </w:tc>
+        <w:tc>
+          <w:tcPr>
+            <w:tcW w:w="1499" w:type="dxa"/>
+          </w:tcPr>
+          <w:p>
+            <w:pPr>
+              <w:cnfStyle w:val="000000100000" w:firstRow="0" w:lastRow="0" w:firstColumn="0" w:lastColumn="0" w:oddVBand="0" w:evenVBand="0" w:oddHBand="1" w:evenHBand="0" w:firstRowFirstColumn="0" w:firstRowLastColumn="0" w:lastRowFirstColumn="0" w:lastRowLastColumn="0"/>
+            </w:pPr>
+            <w:r>
+              <w:t>Mitchell</w:t>
+            </w:r>
+          </w:p>
+        </w:tc>
+        <w:tc>
+          <w:tcPr>
+            <w:tcW w:w="1497" w:type="dxa"/>
+          </w:tcPr>
+          <w:p>
+            <w:pPr>
+              <w:cnfStyle w:val="000000100000" w:firstRow="0" w:lastRow="0" w:firstColumn="0" w:lastColumn="0" w:oddVBand="0" w:evenVBand="0" w:oddHBand="1" w:evenHBand="0" w:firstRowFirstColumn="0" w:firstRowLastColumn="0" w:lastRowFirstColumn="0" w:lastRowLastColumn="0"/>
+            </w:pPr>
+            <w:r>
+              <w:t>1h</w:t>
+            </w:r>
+          </w:p>
+        </w:tc>
+        <w:tc>
+          <w:tcPr>
+            <w:tcW w:w="1369" w:type="dxa"/>
+          </w:tcPr>
+          <w:p>
+            <w:pPr>
+              <w:cnfStyle w:val="000000100000" w:firstRow="0" w:lastRow="0" w:firstColumn="0" w:lastColumn="0" w:oddVBand="0" w:evenVBand="0" w:oddHBand="1" w:evenHBand="0" w:firstRowFirstColumn="0" w:firstRowLastColumn="0" w:lastRowFirstColumn="0" w:lastRowLastColumn="0"/>
+            </w:pPr>
+          </w:p>
+        </w:tc>
+        <w:tc>
+          <w:tcPr>
+            <w:tcW w:w="1445" w:type="dxa"/>
+          </w:tcPr>
+          <w:p>
+            <w:pPr>
+              <w:cnfStyle w:val="000000100000" w:firstRow="0" w:lastRow="0" w:firstColumn="0" w:lastColumn="0" w:oddVBand="0" w:evenVBand="0" w:oddHBand="1" w:evenHBand="0" w:firstRowFirstColumn="0" w:firstRowLastColumn="0" w:lastRowFirstColumn="0" w:lastRowLastColumn="0"/>
+            </w:pPr>
+            <w:r>
+              <w:t>“</w:t>
+            </w:r>
+          </w:p>
+        </w:tc>
+        <w:tc>
+          <w:tcPr>
+            <w:tcW w:w="1368" w:type="dxa"/>
+          </w:tcPr>
+          <w:p>
+            <w:pPr>
+              <w:cnfStyle w:val="000000100000" w:firstRow="0" w:lastRow="0" w:firstColumn="0" w:lastColumn="0" w:oddVBand="0" w:evenVBand="0" w:oddHBand="1" w:evenHBand="0" w:firstRowFirstColumn="0" w:firstRowLastColumn="0" w:lastRowFirstColumn="0" w:lastRowLastColumn="0"/>
+            </w:pPr>
+            <w:r>
+              <w:t>Not Started</w:t>
+            </w:r>
+          </w:p>
+        </w:tc>
+      </w:tr>
+    </w:tbl>
+    <w:p/>
+    <w:p>
+      <w:pPr>
+        <w:pStyle w:val="Heading3"/>
+      </w:pPr>
+      <w:r>
+        <w:t>toy example</w:t>
+      </w:r>
+    </w:p>
+    <w:p>
+      <w:pPr>
+        <w:pStyle w:val="Heading5"/>
+      </w:pPr>
+      <w:r>
+        <w:t>For our Toy Example, we implemented a main window, and created the database, as well as establishing the database connection</w:t>
+      </w:r>
+      <w:r>
+        <w:t>. We have also done some UML modelling of the implementation as well as the database:</w:t>
+      </w:r>
+    </w:p>
+    <w:p>
+      <w:pPr>
+        <w:pStyle w:val="Heading3"/>
+      </w:pPr>
+      <w:r>
+        <w:t>The business objects:</w:t>
+      </w:r>
+    </w:p>
+    <w:p>
+      <w:r>
+        <w:rPr>
+          <w:noProof/>
+          <w:lang w:eastAsia="en-CA" w:bidi="ar-SA"/>
+        </w:rPr>
+        <w:drawing>
+          <wp:anchor distT="0" distB="0" distL="114300" distR="114300" simplePos="0" relativeHeight="251658240" behindDoc="0" locked="0" layoutInCell="1" allowOverlap="1" wp14:anchorId="23C9AD81" wp14:editId="0B11E4DD">
+            <wp:simplePos x="0" y="0"/>
+            <wp:positionH relativeFrom="margin">
+              <wp:align>left</wp:align>
+            </wp:positionH>
+            <wp:positionV relativeFrom="paragraph">
+              <wp:posOffset>44450</wp:posOffset>
+            </wp:positionV>
+            <wp:extent cx="5153025" cy="3409950"/>
+            <wp:effectExtent l="0" t="0" r="9525" b="0"/>
+            <wp:wrapThrough wrapText="bothSides">
+              <wp:wrapPolygon edited="0">
+                <wp:start x="0" y="0"/>
+                <wp:lineTo x="0" y="21479"/>
+                <wp:lineTo x="21560" y="21479"/>
+                <wp:lineTo x="21560" y="0"/>
+                <wp:lineTo x="0" y="0"/>
+              </wp:wrapPolygon>
+            </wp:wrapThrough>
+            <wp:docPr id="2" name="Picture 2" descr="C:\Users\Mitchell\AppData\Local\Microsoft\Windows\INetCache\Content.Word\uml_businessObjects.png"/>
+            <wp:cNvGraphicFramePr>
+              <a:graphicFrameLocks xmlns:a="http://schemas.openxmlformats.org/drawingml/2006/main" noChangeAspect="1"/>
+            </wp:cNvGraphicFramePr>
+            <a:graphic xmlns:a="http://schemas.openxmlformats.org/drawingml/2006/main">
+              <a:graphicData uri="http://schemas.openxmlformats.org/drawingml/2006/picture">
+                <pic:pic xmlns:pic="http://schemas.openxmlformats.org/drawingml/2006/picture">
+                  <pic:nvPicPr>
+                    <pic:cNvPr id="0" name="Picture 3" descr="C:\Users\Mitchell\AppData\Local\Microsoft\Windows\INetCache\Content.Word\uml_businessObjects.png"/>
+                    <pic:cNvPicPr>
+                      <a:picLocks noChangeAspect="1" noChangeArrowheads="1"/>
+                    </pic:cNvPicPr>
+                  </pic:nvPicPr>
+                  <pic:blipFill>
+                    <a:blip r:embed="rId9">
+                      <a:extLst>
+                        <a:ext uri="{28A0092B-C50C-407E-A947-70E740481C1C}">
+                          <a14:useLocalDpi xmlns:a14="http://schemas.microsoft.com/office/drawing/2010/main" val="0"/>
+                        </a:ext>
+                      </a:extLst>
+                    </a:blip>
+                    <a:srcRect/>
+                    <a:stretch>
+                      <a:fillRect/>
+                    </a:stretch>
+                  </pic:blipFill>
+                  <pic:spPr bwMode="auto">
+                    <a:xfrm>
+                      <a:off x="0" y="0"/>
+                      <a:ext cx="5153025" cy="3409950"/>
+                    </a:xfrm>
+                    <a:prstGeom prst="rect">
+                      <a:avLst/>
+                    </a:prstGeom>
+                    <a:noFill/>
+                    <a:ln>
+                      <a:noFill/>
+                    </a:ln>
+                  </pic:spPr>
+                </pic:pic>
+              </a:graphicData>
+            </a:graphic>
+          </wp:anchor>
+        </w:drawing>
+      </w:r>
+    </w:p>
+    <w:p/>
+    <w:p/>
+    <w:p/>
+    <w:p/>
+    <w:p/>
+    <w:p/>
+    <w:p/>
+    <w:p/>
+    <w:p/>
+    <w:p/>
+    <w:p>
+      <w:pPr>
+        <w:pStyle w:val="Heading3"/>
+      </w:pPr>
+    </w:p>
+    <w:p>
+      <w:pPr>
+        <w:pStyle w:val="Heading3"/>
+      </w:pPr>
+      <w:r>
+        <w:t>Structural Overview:</w:t>
+      </w:r>
+    </w:p>
+    <w:p>
+      <w:pPr>
+        <w:pStyle w:val="Heading3"/>
+      </w:pPr>
+      <w:r>
+        <w:rPr>
+          <w:rFonts w:asciiTheme="minorHAnsi" w:eastAsiaTheme="minorEastAsia" w:hAnsiTheme="minorHAnsi" w:cstheme="minorBidi"/>
+          <w:caps w:val="0"/>
+          <w:sz w:val="21"/>
+          <w:szCs w:val="21"/>
+        </w:rPr>
+        <w:pict>
+          <v:shapetype id="_x0000_t75" coordsize="21600,21600" o:spt="75" o:preferrelative="t" path="m@4@5l@4@11@9@11@9@5xe" filled="f" stroked="f">
+            <v:stroke joinstyle="miter"/>
+            <v:formulas>
+              <v:f eqn="if lineDrawn pixelLineWidth 0"/>
+              <v:f eqn="sum @0 1 0"/>
+              <v:f eqn="sum 0 0 @1"/>
+              <v:f eqn="prod @2 1 2"/>
+              <v:f eqn="prod @3 21600 pixelWidth"/>
+              <v:f eqn="prod @3 21600 pixelHeight"/>
+              <v:f eqn="sum @0 0 1"/>
+              <v:f eqn="prod @6 1 2"/>
+              <v:f eqn="prod @7 21600 pixelWidth"/>
+              <v:f eqn="sum @8 21600 0"/>
+              <v:f eqn="prod @7 21600 pixelHeight"/>
+              <v:f eqn="sum @10 21600 0"/>
+            </v:formulas>
+            <v:path o:extrusionok="f" gradientshapeok="t" o:connecttype="rect"/>
+            <o:lock v:ext="edit" aspectratio="t"/>
+          </v:shapetype>
+          <v:shape id="_x0000_i1025" type="#_x0000_t75" style="width:498.25pt;height:235.2pt">
+            <v:imagedata r:id="rId10" o:title="uml_StructuralOverview"/>
+          </v:shape>
+        </w:pict>
+      </w:r>
+    </w:p>
+    <w:p>
+      <w:pPr>
+        <w:pStyle w:val="Heading3"/>
+      </w:pPr>
+    </w:p>
+    <w:p>
+      <w:pPr>
+        <w:pStyle w:val="Heading3"/>
+      </w:pPr>
+    </w:p>
+    <w:p>
+      <w:pPr>
+        <w:pStyle w:val="Heading3"/>
+      </w:pPr>
+      <w:r>
+        <w:t>The Databse:</w:t>
+      </w:r>
+    </w:p>
+    <w:p>
+      <w:r>
+        <w:pict>
+          <v:shape id="_x0000_i1026" type="#_x0000_t75" style="width:498.1pt;height:225.05pt">
+            <v:imagedata r:id="rId11" o:title="TableStructure"/>
+          </v:shape>
+        </w:pict>
+      </w:r>
+    </w:p>
+    <w:p>
+      <w:pPr>
+        <w:pStyle w:val="Heading3"/>
+      </w:pPr>
+    </w:p>
+    <w:p>
+      <w:pPr>
+        <w:pStyle w:val="Heading3"/>
+      </w:pPr>
+    </w:p>
+    <w:p>
+      <w:pPr>
+        <w:pStyle w:val="Heading3"/>
+      </w:pPr>
+    </w:p>
+    <w:p/>
+    <w:p/>
+    <w:p>
+      <w:pPr>
+        <w:pStyle w:val="Heading3"/>
+      </w:pPr>
+      <w:r>
+        <w:lastRenderedPageBreak/>
+        <w:t>Appendix A: Meeting Minutes</w:t>
+      </w:r>
     </w:p>
     <w:sectPr>
-      <w:headerReference w:type="even" r:id="rId7"/>
-      <w:headerReference w:type="default" r:id="rId8"/>
-      <w:footerReference w:type="even" r:id="rId9"/>
-      <w:footerReference w:type="default" r:id="rId10"/>
-      <w:headerReference w:type="first" r:id="rId11"/>
-      <w:footerReference w:type="first" r:id="rId12"/>
+      <w:headerReference w:type="even" r:id="rId12"/>
+      <w:headerReference w:type="default" r:id="rId13"/>
+      <w:footerReference w:type="even" r:id="rId14"/>
+      <w:footerReference w:type="default" r:id="rId15"/>
+      <w:headerReference w:type="first" r:id="rId16"/>
+      <w:footerReference w:type="first" r:id="rId17"/>
       <w:pgSz w:w="12240" w:h="15840"/>
       <w:pgMar w:top="1134" w:right="1134" w:bottom="1134" w:left="1134" w:header="0" w:footer="0" w:gutter="0"/>
       <w:cols w:space="720"/>
@@ -1337,7 +4197,6 @@
               <w:dataBinding w:prefixMappings="xmlns:ns0='http://purl.org/dc/elements/1.1/' xmlns:ns1='http://schemas.openxmlformats.org/package/2006/metadata/core-properties' " w:xpath="/ns1:coreProperties[1]/ns0:title[1]" w:storeItemID="{6C3C8BC8-F283-45AE-878A-BAB7291924A1}"/>
               <w:text/>
             </w:sdtPr>
-            <w:sdtEndPr/>
             <w:sdtContent>
               <w:r>
                 <w:rPr>
@@ -1375,7 +4234,6 @@
             <w:dataBinding w:prefixMappings="xmlns:ns0='http://purl.org/dc/elements/1.1/' xmlns:ns1='http://schemas.openxmlformats.org/package/2006/metadata/core-properties' " w:xpath="/ns1:coreProperties[1]/ns0:creator[1]" w:storeItemID="{6C3C8BC8-F283-45AE-878A-BAB7291924A1}"/>
             <w:text/>
           </w:sdtPr>
-          <w:sdtEndPr/>
           <w:sdtContent>
             <w:p>
               <w:pPr>
@@ -1542,7 +4400,6 @@
           <w:docPartUnique/>
         </w:docPartObj>
       </w:sdtPr>
-      <w:sdtEndPr/>
       <w:sdtContent>
         <w:r>
           <w:rPr>
@@ -1788,7 +4645,6 @@
                             <w:dataBinding w:prefixMappings="xmlns:ns0='http://purl.org/dc/elements/1.1/' xmlns:ns1='http://schemas.openxmlformats.org/package/2006/metadata/core-properties' " w:xpath="/ns1:coreProperties[1]/ns0:title[1]" w:storeItemID="{6C3C8BC8-F283-45AE-878A-BAB7291924A1}"/>
                             <w:text/>
                           </w:sdtPr>
-                          <w:sdtEndPr/>
                           <w:sdtContent>
                             <w:p>
                               <w:pPr>
@@ -1851,7 +4707,6 @@
                       <w:dataBinding w:prefixMappings="xmlns:ns0='http://purl.org/dc/elements/1.1/' xmlns:ns1='http://schemas.openxmlformats.org/package/2006/metadata/core-properties' " w:xpath="/ns1:coreProperties[1]/ns0:title[1]" w:storeItemID="{6C3C8BC8-F283-45AE-878A-BAB7291924A1}"/>
                       <w:text/>
                     </w:sdtPr>
-                    <w:sdtEndPr/>
                     <w:sdtContent>
                       <w:p>
                         <w:pPr>
@@ -1932,6 +4787,119 @@
 <file path=word/numbering.xml><?xml version="1.0" encoding="utf-8"?>
 <w:numbering xmlns:wpc="http://schemas.microsoft.com/office/word/2010/wordprocessingCanvas" xmlns:mc="http://schemas.openxmlformats.org/markup-compatibility/2006" xmlns:o="urn:schemas-microsoft-com:office:office" xmlns:r="http://schemas.openxmlformats.org/officeDocument/2006/relationships" xmlns:m="http://schemas.openxmlformats.org/officeDocument/2006/math" xmlns:v="urn:schemas-microsoft-com:vml" xmlns:wp14="http://schemas.microsoft.com/office/word/2010/wordprocessingDrawing" xmlns:wp="http://schemas.openxmlformats.org/drawingml/2006/wordprocessingDrawing" xmlns:w10="urn:schemas-microsoft-com:office:word" xmlns:w="http://schemas.openxmlformats.org/wordprocessingml/2006/main" xmlns:w14="http://schemas.microsoft.com/office/word/2010/wordml" xmlns:w15="http://schemas.microsoft.com/office/word/2012/wordml" xmlns:wpg="http://schemas.microsoft.com/office/word/2010/wordprocessingGroup" xmlns:wpi="http://schemas.microsoft.com/office/word/2010/wordprocessingInk" xmlns:wne="http://schemas.microsoft.com/office/word/2006/wordml" xmlns:wps="http://schemas.microsoft.com/office/word/2010/wordprocessingShape" mc:Ignorable="w14 w15 wp14">
   <w:abstractNum w:abstractNumId="0">
+    <w:nsid w:val="042A5D99"/>
+    <w:multiLevelType w:val="hybridMultilevel"/>
+    <w:tmpl w:val="EDE874DC"/>
+    <w:lvl w:ilvl="0" w:tplc="10090001">
+      <w:start w:val="1"/>
+      <w:numFmt w:val="bullet"/>
+      <w:lvlText w:val=""/>
+      <w:lvlJc w:val="left"/>
+      <w:pPr>
+        <w:ind w:left="2145" w:hanging="360"/>
+      </w:pPr>
+      <w:rPr>
+        <w:rFonts w:ascii="Symbol" w:hAnsi="Symbol" w:hint="default"/>
+      </w:rPr>
+    </w:lvl>
+    <w:lvl w:ilvl="1" w:tplc="10090003" w:tentative="1">
+      <w:start w:val="1"/>
+      <w:numFmt w:val="bullet"/>
+      <w:lvlText w:val="o"/>
+      <w:lvlJc w:val="left"/>
+      <w:pPr>
+        <w:ind w:left="2865" w:hanging="360"/>
+      </w:pPr>
+      <w:rPr>
+        <w:rFonts w:ascii="Courier New" w:hAnsi="Courier New" w:cs="Courier New" w:hint="default"/>
+      </w:rPr>
+    </w:lvl>
+    <w:lvl w:ilvl="2" w:tplc="10090005" w:tentative="1">
+      <w:start w:val="1"/>
+      <w:numFmt w:val="bullet"/>
+      <w:lvlText w:val=""/>
+      <w:lvlJc w:val="left"/>
+      <w:pPr>
+        <w:ind w:left="3585" w:hanging="360"/>
+      </w:pPr>
+      <w:rPr>
+        <w:rFonts w:ascii="Wingdings" w:hAnsi="Wingdings" w:hint="default"/>
+      </w:rPr>
+    </w:lvl>
+    <w:lvl w:ilvl="3" w:tplc="10090001" w:tentative="1">
+      <w:start w:val="1"/>
+      <w:numFmt w:val="bullet"/>
+      <w:lvlText w:val=""/>
+      <w:lvlJc w:val="left"/>
+      <w:pPr>
+        <w:ind w:left="4305" w:hanging="360"/>
+      </w:pPr>
+      <w:rPr>
+        <w:rFonts w:ascii="Symbol" w:hAnsi="Symbol" w:hint="default"/>
+      </w:rPr>
+    </w:lvl>
+    <w:lvl w:ilvl="4" w:tplc="10090003" w:tentative="1">
+      <w:start w:val="1"/>
+      <w:numFmt w:val="bullet"/>
+      <w:lvlText w:val="o"/>
+      <w:lvlJc w:val="left"/>
+      <w:pPr>
+        <w:ind w:left="5025" w:hanging="360"/>
+      </w:pPr>
+      <w:rPr>
+        <w:rFonts w:ascii="Courier New" w:hAnsi="Courier New" w:cs="Courier New" w:hint="default"/>
+      </w:rPr>
+    </w:lvl>
+    <w:lvl w:ilvl="5" w:tplc="10090005" w:tentative="1">
+      <w:start w:val="1"/>
+      <w:numFmt w:val="bullet"/>
+      <w:lvlText w:val=""/>
+      <w:lvlJc w:val="left"/>
+      <w:pPr>
+        <w:ind w:left="5745" w:hanging="360"/>
+      </w:pPr>
+      <w:rPr>
+        <w:rFonts w:ascii="Wingdings" w:hAnsi="Wingdings" w:hint="default"/>
+      </w:rPr>
+    </w:lvl>
+    <w:lvl w:ilvl="6" w:tplc="10090001" w:tentative="1">
+      <w:start w:val="1"/>
+      <w:numFmt w:val="bullet"/>
+      <w:lvlText w:val=""/>
+      <w:lvlJc w:val="left"/>
+      <w:pPr>
+        <w:ind w:left="6465" w:hanging="360"/>
+      </w:pPr>
+      <w:rPr>
+        <w:rFonts w:ascii="Symbol" w:hAnsi="Symbol" w:hint="default"/>
+      </w:rPr>
+    </w:lvl>
+    <w:lvl w:ilvl="7" w:tplc="10090003" w:tentative="1">
+      <w:start w:val="1"/>
+      <w:numFmt w:val="bullet"/>
+      <w:lvlText w:val="o"/>
+      <w:lvlJc w:val="left"/>
+      <w:pPr>
+        <w:ind w:left="7185" w:hanging="360"/>
+      </w:pPr>
+      <w:rPr>
+        <w:rFonts w:ascii="Courier New" w:hAnsi="Courier New" w:cs="Courier New" w:hint="default"/>
+      </w:rPr>
+    </w:lvl>
+    <w:lvl w:ilvl="8" w:tplc="10090005" w:tentative="1">
+      <w:start w:val="1"/>
+      <w:numFmt w:val="bullet"/>
+      <w:lvlText w:val=""/>
+      <w:lvlJc w:val="left"/>
+      <w:pPr>
+        <w:ind w:left="7905" w:hanging="360"/>
+      </w:pPr>
+      <w:rPr>
+        <w:rFonts w:ascii="Wingdings" w:hAnsi="Wingdings" w:hint="default"/>
+      </w:rPr>
+    </w:lvl>
+  </w:abstractNum>
+  <w:abstractNum w:abstractNumId="1">
     <w:nsid w:val="1AF67EB1"/>
     <w:multiLevelType w:val="hybridMultilevel"/>
     <w:tmpl w:val="5240B330"/>
@@ -2044,7 +5012,7 @@
       </w:rPr>
     </w:lvl>
   </w:abstractNum>
-  <w:abstractNum w:abstractNumId="1">
+  <w:abstractNum w:abstractNumId="2">
     <w:nsid w:val="2A680AC1"/>
     <w:multiLevelType w:val="hybridMultilevel"/>
     <w:tmpl w:val="82E62CB0"/>
@@ -2157,7 +5125,7 @@
       </w:rPr>
     </w:lvl>
   </w:abstractNum>
-  <w:abstractNum w:abstractNumId="2">
+  <w:abstractNum w:abstractNumId="3">
     <w:nsid w:val="2E594836"/>
     <w:multiLevelType w:val="hybridMultilevel"/>
     <w:tmpl w:val="0292ECD0"/>
@@ -2270,7 +5238,7 @@
       </w:rPr>
     </w:lvl>
   </w:abstractNum>
-  <w:abstractNum w:abstractNumId="3">
+  <w:abstractNum w:abstractNumId="4">
     <w:nsid w:val="3611705B"/>
     <w:multiLevelType w:val="hybridMultilevel"/>
     <w:tmpl w:val="51BC12E8"/>
@@ -2383,7 +5351,7 @@
       </w:rPr>
     </w:lvl>
   </w:abstractNum>
-  <w:abstractNum w:abstractNumId="4">
+  <w:abstractNum w:abstractNumId="5">
     <w:nsid w:val="3FF13BEE"/>
     <w:multiLevelType w:val="hybridMultilevel"/>
     <w:tmpl w:val="A93A825A"/>
@@ -2496,7 +5464,7 @@
       </w:rPr>
     </w:lvl>
   </w:abstractNum>
-  <w:abstractNum w:abstractNumId="5">
+  <w:abstractNum w:abstractNumId="6">
     <w:nsid w:val="47170F7A"/>
     <w:multiLevelType w:val="hybridMultilevel"/>
     <w:tmpl w:val="D8A26B5C"/>
@@ -2609,7 +5577,120 @@
       </w:rPr>
     </w:lvl>
   </w:abstractNum>
-  <w:abstractNum w:abstractNumId="6">
+  <w:abstractNum w:abstractNumId="7">
+    <w:nsid w:val="5A413E47"/>
+    <w:multiLevelType w:val="hybridMultilevel"/>
+    <w:tmpl w:val="D62CF10C"/>
+    <w:lvl w:ilvl="0" w:tplc="10090001">
+      <w:start w:val="1"/>
+      <w:numFmt w:val="bullet"/>
+      <w:lvlText w:val=""/>
+      <w:lvlJc w:val="left"/>
+      <w:pPr>
+        <w:ind w:left="720" w:hanging="360"/>
+      </w:pPr>
+      <w:rPr>
+        <w:rFonts w:ascii="Symbol" w:hAnsi="Symbol" w:hint="default"/>
+      </w:rPr>
+    </w:lvl>
+    <w:lvl w:ilvl="1" w:tplc="10090003" w:tentative="1">
+      <w:start w:val="1"/>
+      <w:numFmt w:val="bullet"/>
+      <w:lvlText w:val="o"/>
+      <w:lvlJc w:val="left"/>
+      <w:pPr>
+        <w:ind w:left="1440" w:hanging="360"/>
+      </w:pPr>
+      <w:rPr>
+        <w:rFonts w:ascii="Courier New" w:hAnsi="Courier New" w:cs="Courier New" w:hint="default"/>
+      </w:rPr>
+    </w:lvl>
+    <w:lvl w:ilvl="2" w:tplc="10090005" w:tentative="1">
+      <w:start w:val="1"/>
+      <w:numFmt w:val="bullet"/>
+      <w:lvlText w:val=""/>
+      <w:lvlJc w:val="left"/>
+      <w:pPr>
+        <w:ind w:left="2160" w:hanging="360"/>
+      </w:pPr>
+      <w:rPr>
+        <w:rFonts w:ascii="Wingdings" w:hAnsi="Wingdings" w:hint="default"/>
+      </w:rPr>
+    </w:lvl>
+    <w:lvl w:ilvl="3" w:tplc="10090001" w:tentative="1">
+      <w:start w:val="1"/>
+      <w:numFmt w:val="bullet"/>
+      <w:lvlText w:val=""/>
+      <w:lvlJc w:val="left"/>
+      <w:pPr>
+        <w:ind w:left="2880" w:hanging="360"/>
+      </w:pPr>
+      <w:rPr>
+        <w:rFonts w:ascii="Symbol" w:hAnsi="Symbol" w:hint="default"/>
+      </w:rPr>
+    </w:lvl>
+    <w:lvl w:ilvl="4" w:tplc="10090003" w:tentative="1">
+      <w:start w:val="1"/>
+      <w:numFmt w:val="bullet"/>
+      <w:lvlText w:val="o"/>
+      <w:lvlJc w:val="left"/>
+      <w:pPr>
+        <w:ind w:left="3600" w:hanging="360"/>
+      </w:pPr>
+      <w:rPr>
+        <w:rFonts w:ascii="Courier New" w:hAnsi="Courier New" w:cs="Courier New" w:hint="default"/>
+      </w:rPr>
+    </w:lvl>
+    <w:lvl w:ilvl="5" w:tplc="10090005" w:tentative="1">
+      <w:start w:val="1"/>
+      <w:numFmt w:val="bullet"/>
+      <w:lvlText w:val=""/>
+      <w:lvlJc w:val="left"/>
+      <w:pPr>
+        <w:ind w:left="4320" w:hanging="360"/>
+      </w:pPr>
+      <w:rPr>
+        <w:rFonts w:ascii="Wingdings" w:hAnsi="Wingdings" w:hint="default"/>
+      </w:rPr>
+    </w:lvl>
+    <w:lvl w:ilvl="6" w:tplc="10090001" w:tentative="1">
+      <w:start w:val="1"/>
+      <w:numFmt w:val="bullet"/>
+      <w:lvlText w:val=""/>
+      <w:lvlJc w:val="left"/>
+      <w:pPr>
+        <w:ind w:left="5040" w:hanging="360"/>
+      </w:pPr>
+      <w:rPr>
+        <w:rFonts w:ascii="Symbol" w:hAnsi="Symbol" w:hint="default"/>
+      </w:rPr>
+    </w:lvl>
+    <w:lvl w:ilvl="7" w:tplc="10090003" w:tentative="1">
+      <w:start w:val="1"/>
+      <w:numFmt w:val="bullet"/>
+      <w:lvlText w:val="o"/>
+      <w:lvlJc w:val="left"/>
+      <w:pPr>
+        <w:ind w:left="5760" w:hanging="360"/>
+      </w:pPr>
+      <w:rPr>
+        <w:rFonts w:ascii="Courier New" w:hAnsi="Courier New" w:cs="Courier New" w:hint="default"/>
+      </w:rPr>
+    </w:lvl>
+    <w:lvl w:ilvl="8" w:tplc="10090005" w:tentative="1">
+      <w:start w:val="1"/>
+      <w:numFmt w:val="bullet"/>
+      <w:lvlText w:val=""/>
+      <w:lvlJc w:val="left"/>
+      <w:pPr>
+        <w:ind w:left="6480" w:hanging="360"/>
+      </w:pPr>
+      <w:rPr>
+        <w:rFonts w:ascii="Wingdings" w:hAnsi="Wingdings" w:hint="default"/>
+      </w:rPr>
+    </w:lvl>
+  </w:abstractNum>
+  <w:abstractNum w:abstractNumId="8">
     <w:nsid w:val="5F905B5A"/>
     <w:multiLevelType w:val="hybridMultilevel"/>
     <w:tmpl w:val="BF5250D8"/>
@@ -2722,7 +5803,7 @@
       </w:rPr>
     </w:lvl>
   </w:abstractNum>
-  <w:abstractNum w:abstractNumId="7">
+  <w:abstractNum w:abstractNumId="9">
     <w:nsid w:val="61B40D8D"/>
     <w:multiLevelType w:val="hybridMultilevel"/>
     <w:tmpl w:val="341446D8"/>
@@ -2835,7 +5916,120 @@
       </w:rPr>
     </w:lvl>
   </w:abstractNum>
-  <w:abstractNum w:abstractNumId="8">
+  <w:abstractNum w:abstractNumId="10">
+    <w:nsid w:val="634464D7"/>
+    <w:multiLevelType w:val="hybridMultilevel"/>
+    <w:tmpl w:val="C2466F8E"/>
+    <w:lvl w:ilvl="0" w:tplc="10090001">
+      <w:start w:val="1"/>
+      <w:numFmt w:val="bullet"/>
+      <w:lvlText w:val=""/>
+      <w:lvlJc w:val="left"/>
+      <w:pPr>
+        <w:ind w:left="2145" w:hanging="360"/>
+      </w:pPr>
+      <w:rPr>
+        <w:rFonts w:ascii="Symbol" w:hAnsi="Symbol" w:hint="default"/>
+      </w:rPr>
+    </w:lvl>
+    <w:lvl w:ilvl="1" w:tplc="10090003" w:tentative="1">
+      <w:start w:val="1"/>
+      <w:numFmt w:val="bullet"/>
+      <w:lvlText w:val="o"/>
+      <w:lvlJc w:val="left"/>
+      <w:pPr>
+        <w:ind w:left="2865" w:hanging="360"/>
+      </w:pPr>
+      <w:rPr>
+        <w:rFonts w:ascii="Courier New" w:hAnsi="Courier New" w:cs="Courier New" w:hint="default"/>
+      </w:rPr>
+    </w:lvl>
+    <w:lvl w:ilvl="2" w:tplc="10090005" w:tentative="1">
+      <w:start w:val="1"/>
+      <w:numFmt w:val="bullet"/>
+      <w:lvlText w:val=""/>
+      <w:lvlJc w:val="left"/>
+      <w:pPr>
+        <w:ind w:left="3585" w:hanging="360"/>
+      </w:pPr>
+      <w:rPr>
+        <w:rFonts w:ascii="Wingdings" w:hAnsi="Wingdings" w:hint="default"/>
+      </w:rPr>
+    </w:lvl>
+    <w:lvl w:ilvl="3" w:tplc="10090001" w:tentative="1">
+      <w:start w:val="1"/>
+      <w:numFmt w:val="bullet"/>
+      <w:lvlText w:val=""/>
+      <w:lvlJc w:val="left"/>
+      <w:pPr>
+        <w:ind w:left="4305" w:hanging="360"/>
+      </w:pPr>
+      <w:rPr>
+        <w:rFonts w:ascii="Symbol" w:hAnsi="Symbol" w:hint="default"/>
+      </w:rPr>
+    </w:lvl>
+    <w:lvl w:ilvl="4" w:tplc="10090003" w:tentative="1">
+      <w:start w:val="1"/>
+      <w:numFmt w:val="bullet"/>
+      <w:lvlText w:val="o"/>
+      <w:lvlJc w:val="left"/>
+      <w:pPr>
+        <w:ind w:left="5025" w:hanging="360"/>
+      </w:pPr>
+      <w:rPr>
+        <w:rFonts w:ascii="Courier New" w:hAnsi="Courier New" w:cs="Courier New" w:hint="default"/>
+      </w:rPr>
+    </w:lvl>
+    <w:lvl w:ilvl="5" w:tplc="10090005" w:tentative="1">
+      <w:start w:val="1"/>
+      <w:numFmt w:val="bullet"/>
+      <w:lvlText w:val=""/>
+      <w:lvlJc w:val="left"/>
+      <w:pPr>
+        <w:ind w:left="5745" w:hanging="360"/>
+      </w:pPr>
+      <w:rPr>
+        <w:rFonts w:ascii="Wingdings" w:hAnsi="Wingdings" w:hint="default"/>
+      </w:rPr>
+    </w:lvl>
+    <w:lvl w:ilvl="6" w:tplc="10090001" w:tentative="1">
+      <w:start w:val="1"/>
+      <w:numFmt w:val="bullet"/>
+      <w:lvlText w:val=""/>
+      <w:lvlJc w:val="left"/>
+      <w:pPr>
+        <w:ind w:left="6465" w:hanging="360"/>
+      </w:pPr>
+      <w:rPr>
+        <w:rFonts w:ascii="Symbol" w:hAnsi="Symbol" w:hint="default"/>
+      </w:rPr>
+    </w:lvl>
+    <w:lvl w:ilvl="7" w:tplc="10090003" w:tentative="1">
+      <w:start w:val="1"/>
+      <w:numFmt w:val="bullet"/>
+      <w:lvlText w:val="o"/>
+      <w:lvlJc w:val="left"/>
+      <w:pPr>
+        <w:ind w:left="7185" w:hanging="360"/>
+      </w:pPr>
+      <w:rPr>
+        <w:rFonts w:ascii="Courier New" w:hAnsi="Courier New" w:cs="Courier New" w:hint="default"/>
+      </w:rPr>
+    </w:lvl>
+    <w:lvl w:ilvl="8" w:tplc="10090005" w:tentative="1">
+      <w:start w:val="1"/>
+      <w:numFmt w:val="bullet"/>
+      <w:lvlText w:val=""/>
+      <w:lvlJc w:val="left"/>
+      <w:pPr>
+        <w:ind w:left="7905" w:hanging="360"/>
+      </w:pPr>
+      <w:rPr>
+        <w:rFonts w:ascii="Wingdings" w:hAnsi="Wingdings" w:hint="default"/>
+      </w:rPr>
+    </w:lvl>
+  </w:abstractNum>
+  <w:abstractNum w:abstractNumId="11">
     <w:nsid w:val="6E0A359F"/>
     <w:multiLevelType w:val="hybridMultilevel"/>
     <w:tmpl w:val="BB7CFFEE"/>
@@ -2948,7 +6142,7 @@
       </w:rPr>
     </w:lvl>
   </w:abstractNum>
-  <w:abstractNum w:abstractNumId="9">
+  <w:abstractNum w:abstractNumId="12">
     <w:nsid w:val="7BC21129"/>
     <w:multiLevelType w:val="hybridMultilevel"/>
     <w:tmpl w:val="EDE2782A"/>
@@ -3062,34 +6256,43 @@
     </w:lvl>
   </w:abstractNum>
   <w:num w:numId="1">
+    <w:abstractNumId w:val="6"/>
+  </w:num>
+  <w:num w:numId="2">
+    <w:abstractNumId w:val="9"/>
+  </w:num>
+  <w:num w:numId="3">
+    <w:abstractNumId w:val="8"/>
+  </w:num>
+  <w:num w:numId="4">
+    <w:abstractNumId w:val="12"/>
+  </w:num>
+  <w:num w:numId="5">
+    <w:abstractNumId w:val="1"/>
+  </w:num>
+  <w:num w:numId="6">
+    <w:abstractNumId w:val="3"/>
+  </w:num>
+  <w:num w:numId="7">
     <w:abstractNumId w:val="5"/>
   </w:num>
-  <w:num w:numId="2">
-    <w:abstractNumId w:val="7"/>
+  <w:num w:numId="8">
+    <w:abstractNumId w:val="11"/>
   </w:num>
-  <w:num w:numId="3">
-    <w:abstractNumId w:val="6"/>
+  <w:num w:numId="9">
+    <w:abstractNumId w:val="2"/>
   </w:num>
-  <w:num w:numId="4">
-    <w:abstractNumId w:val="9"/>
+  <w:num w:numId="10">
+    <w:abstractNumId w:val="4"/>
   </w:num>
-  <w:num w:numId="5">
+  <w:num w:numId="11">
     <w:abstractNumId w:val="0"/>
   </w:num>
-  <w:num w:numId="6">
-    <w:abstractNumId w:val="2"/>
+  <w:num w:numId="12">
+    <w:abstractNumId w:val="10"/>
   </w:num>
-  <w:num w:numId="7">
-    <w:abstractNumId w:val="4"/>
-  </w:num>
-  <w:num w:numId="8">
-    <w:abstractNumId w:val="8"/>
-  </w:num>
-  <w:num w:numId="9">
-    <w:abstractNumId w:val="1"/>
-  </w:num>
-  <w:num w:numId="10">
-    <w:abstractNumId w:val="3"/>
+  <w:num w:numId="13">
+    <w:abstractNumId w:val="7"/>
   </w:num>
 </w:numbering>
 </file>
@@ -4251,6 +7454,220 @@
       <w:szCs w:val="19"/>
     </w:rPr>
   </w:style>
+  <w:style w:type="table" w:styleId="PlainTable5">
+    <w:name w:val="Plain Table 5"/>
+    <w:basedOn w:val="TableNormal"/>
+    <w:uiPriority w:val="45"/>
+    <w:rsid w:val="002826EF"/>
+    <w:pPr>
+      <w:spacing w:after="0" w:line="240" w:lineRule="auto"/>
+    </w:pPr>
+    <w:rPr>
+      <w:rFonts w:eastAsiaTheme="minorHAnsi"/>
+      <w:sz w:val="22"/>
+      <w:szCs w:val="22"/>
+      <w:lang w:eastAsia="en-US" w:bidi="ar-SA"/>
+    </w:rPr>
+    <w:tblPr>
+      <w:tblStyleRowBandSize w:val="1"/>
+      <w:tblStyleColBandSize w:val="1"/>
+    </w:tblPr>
+    <w:tblStylePr w:type="firstRow">
+      <w:rPr>
+        <w:rFonts w:asciiTheme="majorHAnsi" w:eastAsiaTheme="majorEastAsia" w:hAnsiTheme="majorHAnsi" w:cstheme="majorBidi"/>
+        <w:i/>
+        <w:iCs/>
+        <w:sz w:val="26"/>
+      </w:rPr>
+      <w:tblPr/>
+      <w:tcPr>
+        <w:tcBorders>
+          <w:bottom w:val="single" w:sz="4" w:space="0" w:color="7F7F7F" w:themeColor="text1" w:themeTint="80"/>
+        </w:tcBorders>
+        <w:shd w:val="clear" w:color="auto" w:fill="FFFFFF" w:themeFill="background1"/>
+      </w:tcPr>
+    </w:tblStylePr>
+    <w:tblStylePr w:type="lastRow">
+      <w:rPr>
+        <w:rFonts w:asciiTheme="majorHAnsi" w:eastAsiaTheme="majorEastAsia" w:hAnsiTheme="majorHAnsi" w:cstheme="majorBidi"/>
+        <w:i/>
+        <w:iCs/>
+        <w:sz w:val="26"/>
+      </w:rPr>
+      <w:tblPr/>
+      <w:tcPr>
+        <w:tcBorders>
+          <w:top w:val="single" w:sz="4" w:space="0" w:color="7F7F7F" w:themeColor="text1" w:themeTint="80"/>
+        </w:tcBorders>
+        <w:shd w:val="clear" w:color="auto" w:fill="FFFFFF" w:themeFill="background1"/>
+      </w:tcPr>
+    </w:tblStylePr>
+    <w:tblStylePr w:type="firstCol">
+      <w:pPr>
+        <w:jc w:val="right"/>
+      </w:pPr>
+      <w:rPr>
+        <w:rFonts w:asciiTheme="majorHAnsi" w:eastAsiaTheme="majorEastAsia" w:hAnsiTheme="majorHAnsi" w:cstheme="majorBidi"/>
+        <w:i/>
+        <w:iCs/>
+        <w:sz w:val="26"/>
+      </w:rPr>
+      <w:tblPr/>
+      <w:tcPr>
+        <w:tcBorders>
+          <w:right w:val="single" w:sz="4" w:space="0" w:color="7F7F7F" w:themeColor="text1" w:themeTint="80"/>
+        </w:tcBorders>
+        <w:shd w:val="clear" w:color="auto" w:fill="FFFFFF" w:themeFill="background1"/>
+      </w:tcPr>
+    </w:tblStylePr>
+    <w:tblStylePr w:type="lastCol">
+      <w:rPr>
+        <w:rFonts w:asciiTheme="majorHAnsi" w:eastAsiaTheme="majorEastAsia" w:hAnsiTheme="majorHAnsi" w:cstheme="majorBidi"/>
+        <w:i/>
+        <w:iCs/>
+        <w:sz w:val="26"/>
+      </w:rPr>
+      <w:tblPr/>
+      <w:tcPr>
+        <w:tcBorders>
+          <w:left w:val="single" w:sz="4" w:space="0" w:color="7F7F7F" w:themeColor="text1" w:themeTint="80"/>
+        </w:tcBorders>
+        <w:shd w:val="clear" w:color="auto" w:fill="FFFFFF" w:themeFill="background1"/>
+      </w:tcPr>
+    </w:tblStylePr>
+    <w:tblStylePr w:type="band1Vert">
+      <w:tblPr/>
+      <w:tcPr>
+        <w:shd w:val="clear" w:color="auto" w:fill="F2F2F2" w:themeFill="background1" w:themeFillShade="F2"/>
+      </w:tcPr>
+    </w:tblStylePr>
+    <w:tblStylePr w:type="band1Horz">
+      <w:tblPr/>
+      <w:tcPr>
+        <w:shd w:val="clear" w:color="auto" w:fill="F2F2F2" w:themeFill="background1" w:themeFillShade="F2"/>
+      </w:tcPr>
+    </w:tblStylePr>
+    <w:tblStylePr w:type="neCell">
+      <w:tblPr/>
+      <w:tcPr>
+        <w:tcBorders>
+          <w:left w:val="nil"/>
+        </w:tcBorders>
+      </w:tcPr>
+    </w:tblStylePr>
+    <w:tblStylePr w:type="nwCell">
+      <w:tblPr/>
+      <w:tcPr>
+        <w:tcBorders>
+          <w:right w:val="nil"/>
+        </w:tcBorders>
+      </w:tcPr>
+    </w:tblStylePr>
+    <w:tblStylePr w:type="seCell">
+      <w:tblPr/>
+      <w:tcPr>
+        <w:tcBorders>
+          <w:left w:val="nil"/>
+        </w:tcBorders>
+      </w:tcPr>
+    </w:tblStylePr>
+    <w:tblStylePr w:type="swCell">
+      <w:tblPr/>
+      <w:tcPr>
+        <w:tcBorders>
+          <w:right w:val="nil"/>
+        </w:tcBorders>
+      </w:tcPr>
+    </w:tblStylePr>
+  </w:style>
+  <w:style w:type="table" w:styleId="PlainTable1">
+    <w:name w:val="Plain Table 1"/>
+    <w:basedOn w:val="TableNormal"/>
+    <w:uiPriority w:val="41"/>
+    <w:rsid w:val="002826EF"/>
+    <w:pPr>
+      <w:spacing w:after="0" w:line="240" w:lineRule="auto"/>
+    </w:pPr>
+    <w:rPr>
+      <w:rFonts w:eastAsiaTheme="minorHAnsi"/>
+      <w:sz w:val="22"/>
+      <w:szCs w:val="22"/>
+      <w:lang w:eastAsia="en-US" w:bidi="ar-SA"/>
+    </w:rPr>
+    <w:tblPr>
+      <w:tblStyleRowBandSize w:val="1"/>
+      <w:tblStyleColBandSize w:val="1"/>
+      <w:tblBorders>
+        <w:top w:val="single" w:sz="4" w:space="0" w:color="BFBFBF" w:themeColor="background1" w:themeShade="BF"/>
+        <w:left w:val="single" w:sz="4" w:space="0" w:color="BFBFBF" w:themeColor="background1" w:themeShade="BF"/>
+        <w:bottom w:val="single" w:sz="4" w:space="0" w:color="BFBFBF" w:themeColor="background1" w:themeShade="BF"/>
+        <w:right w:val="single" w:sz="4" w:space="0" w:color="BFBFBF" w:themeColor="background1" w:themeShade="BF"/>
+        <w:insideH w:val="single" w:sz="4" w:space="0" w:color="BFBFBF" w:themeColor="background1" w:themeShade="BF"/>
+        <w:insideV w:val="single" w:sz="4" w:space="0" w:color="BFBFBF" w:themeColor="background1" w:themeShade="BF"/>
+      </w:tblBorders>
+    </w:tblPr>
+    <w:tblStylePr w:type="firstRow">
+      <w:rPr>
+        <w:b/>
+        <w:bCs/>
+      </w:rPr>
+    </w:tblStylePr>
+    <w:tblStylePr w:type="lastRow">
+      <w:rPr>
+        <w:b/>
+        <w:bCs/>
+      </w:rPr>
+      <w:tblPr/>
+      <w:tcPr>
+        <w:tcBorders>
+          <w:top w:val="double" w:sz="4" w:space="0" w:color="BFBFBF" w:themeColor="background1" w:themeShade="BF"/>
+        </w:tcBorders>
+      </w:tcPr>
+    </w:tblStylePr>
+    <w:tblStylePr w:type="firstCol">
+      <w:rPr>
+        <w:b/>
+        <w:bCs/>
+      </w:rPr>
+    </w:tblStylePr>
+    <w:tblStylePr w:type="lastCol">
+      <w:rPr>
+        <w:b/>
+        <w:bCs/>
+      </w:rPr>
+    </w:tblStylePr>
+    <w:tblStylePr w:type="band1Vert">
+      <w:tblPr/>
+      <w:tcPr>
+        <w:shd w:val="clear" w:color="auto" w:fill="F2F2F2" w:themeFill="background1" w:themeFillShade="F2"/>
+      </w:tcPr>
+    </w:tblStylePr>
+    <w:tblStylePr w:type="band1Horz">
+      <w:tblPr/>
+      <w:tcPr>
+        <w:shd w:val="clear" w:color="auto" w:fill="F2F2F2" w:themeFill="background1" w:themeFillShade="F2"/>
+      </w:tcPr>
+    </w:tblStylePr>
+  </w:style>
+  <w:style w:type="table" w:styleId="TableGrid">
+    <w:name w:val="Table Grid"/>
+    <w:basedOn w:val="TableNormal"/>
+    <w:uiPriority w:val="39"/>
+    <w:rsid w:val="002826EF"/>
+    <w:pPr>
+      <w:spacing w:after="0" w:line="240" w:lineRule="auto"/>
+    </w:pPr>
+    <w:tblPr>
+      <w:tblBorders>
+        <w:top w:val="single" w:sz="4" w:space="0" w:color="auto"/>
+        <w:left w:val="single" w:sz="4" w:space="0" w:color="auto"/>
+        <w:bottom w:val="single" w:sz="4" w:space="0" w:color="auto"/>
+        <w:right w:val="single" w:sz="4" w:space="0" w:color="auto"/>
+        <w:insideH w:val="single" w:sz="4" w:space="0" w:color="auto"/>
+        <w:insideV w:val="single" w:sz="4" w:space="0" w:color="auto"/>
+      </w:tblBorders>
+    </w:tblPr>
+  </w:style>
 </w:styles>
 </file>
 
@@ -4427,6 +7844,7 @@
     <w:rsid w:val="004D26C4"/>
     <w:rsid w:val="005E71FA"/>
     <w:rsid w:val="00654112"/>
+    <w:rsid w:val="00DF0285"/>
     <w:rsid w:val="00F3633F"/>
   </w:rsids>
   <m:mathPr>
@@ -5148,4 +8566,16 @@
     </a:ext>
   </a:extLst>
 </a:theme>
+</file>
+
+<file path=customXml/item1.xml><?xml version="1.0" encoding="utf-8"?>
+<b:Sources xmlns:b="http://schemas.openxmlformats.org/officeDocument/2006/bibliography" xmlns="http://schemas.openxmlformats.org/officeDocument/2006/bibliography" SelectedStyle="\APASixthEditionOfficeOnline.xsl" StyleName="APA" Version="6"/>
+</file>
+
+<file path=customXml/itemProps1.xml><?xml version="1.0" encoding="utf-8"?>
+<ds:datastoreItem xmlns:ds="http://schemas.openxmlformats.org/officeDocument/2006/customXml" ds:itemID="{806BA123-5162-4ABC-8E0D-A818290CEFBE}">
+  <ds:schemaRefs>
+    <ds:schemaRef ds:uri="http://schemas.openxmlformats.org/officeDocument/2006/bibliography"/>
+  </ds:schemaRefs>
+</ds:datastoreItem>
 </file>
</xml_diff>

<commit_message>
Added scope to milestone 3 docx
</commit_message>
<xml_diff>
--- a/Documentation/Milestone 3 - Achievatron Unlimited.docx
+++ b/Documentation/Milestone 3 - Achievatron Unlimited.docx
@@ -42,7 +42,15 @@
         <w:ind w:firstLine="709"/>
       </w:pPr>
       <w:r>
-        <w:t>Our company, Achievatron Unlimited, will create a piece of software designed to assist the Producer of a small-scale film production company. These companies rely heavily on volunteer cast or crew members as well as volunteered equipment in order to film the scenes.</w:t>
+        <w:t xml:space="preserve">Our company, </w:t>
+      </w:r>
+      <w:proofErr w:type="spellStart"/>
+      <w:r>
+        <w:t>Achievatron</w:t>
+      </w:r>
+      <w:proofErr w:type="spellEnd"/>
+      <w:r>
+        <w:t xml:space="preserve"> Unlimited, will create a piece of software designed to assist the Producer of a small-scale film production company. These companies rely heavily on volunteer cast or crew members as well as volunteered equipment in order to film the scenes.</w:t>
       </w:r>
     </w:p>
     <w:p>
@@ -104,7 +112,23 @@
           <w:sz w:val="24"/>
           <w:szCs w:val="24"/>
         </w:rPr>
-        <w:t>The producer and volunteers would have access to the system; however, both have different requirements. This can be achieved by simply limiting the privileges of the volunteer. The producer’s expectations are as follows:</w:t>
+        <w:t xml:space="preserve">The producer and volunteers would have access to the system; however, both have different </w:t>
+      </w:r>
+      <w:proofErr w:type="gramStart"/>
+      <w:r>
+        <w:rPr>
+          <w:sz w:val="24"/>
+          <w:szCs w:val="24"/>
+        </w:rPr>
+        <w:t>requirements</w:t>
+      </w:r>
+      <w:proofErr w:type="gramEnd"/>
+      <w:r>
+        <w:rPr>
+          <w:sz w:val="24"/>
+          <w:szCs w:val="24"/>
+        </w:rPr>
+        <w:t>. This can be achieved by simply limiting the privileges of the volunteer. The producer’s expectations are as follows:</w:t>
       </w:r>
     </w:p>
     <w:p>
@@ -156,14 +180,7 @@
           <w:sz w:val="24"/>
           <w:szCs w:val="24"/>
         </w:rPr>
-        <w:t>add, remove, and edit new cast/ cr</w:t>
-      </w:r>
-      <w:r>
-        <w:rPr>
-          <w:sz w:val="24"/>
-          <w:szCs w:val="24"/>
-        </w:rPr>
-        <w:t>ew members into the database</w:t>
+        <w:t>add, remove, and edit new cast/ crew members into the database</w:t>
       </w:r>
     </w:p>
     <w:p>
@@ -290,14 +307,7 @@
           <w:sz w:val="24"/>
           <w:szCs w:val="24"/>
         </w:rPr>
-        <w:t>give each volunteer a personal schedule detailing which s</w:t>
-      </w:r>
-      <w:r>
-        <w:rPr>
-          <w:sz w:val="24"/>
-          <w:szCs w:val="24"/>
-        </w:rPr>
-        <w:t>cenes he or she will be working on</w:t>
+        <w:t>give each volunteer a personal schedule detailing which scenes he or she will be working on</w:t>
       </w:r>
     </w:p>
     <w:p>
@@ -747,7 +757,23 @@
         <w:pStyle w:val="Heading5"/>
       </w:pPr>
       <w:r>
-        <w:t>Activity: Allow the producer to export the schedule data into a xls, or similar format that would allow printing the schedule.</w:t>
+        <w:t xml:space="preserve">Activity: Allow the producer to export the schedule data into </w:t>
+      </w:r>
+      <w:proofErr w:type="gramStart"/>
+      <w:r>
+        <w:t>a</w:t>
+      </w:r>
+      <w:proofErr w:type="gramEnd"/>
+      <w:r>
+        <w:t xml:space="preserve"> </w:t>
+      </w:r>
+      <w:proofErr w:type="spellStart"/>
+      <w:r>
+        <w:t>xls</w:t>
+      </w:r>
+      <w:proofErr w:type="spellEnd"/>
+      <w:r>
+        <w:t>, or similar format that would allow printing the schedule.</w:t>
       </w:r>
     </w:p>
     <w:p>
@@ -816,6 +842,181 @@
       </w:pPr>
       <w:r>
         <w:t>Scope document</w:t>
+      </w:r>
+    </w:p>
+    <w:p>
+      <w:pPr>
+        <w:pStyle w:val="Heading5"/>
+      </w:pPr>
+      <w:r>
+        <w:t>Completed system will:</w:t>
+      </w:r>
+    </w:p>
+    <w:p>
+      <w:pPr>
+        <w:pStyle w:val="ListParagraph"/>
+        <w:numPr>
+          <w:ilvl w:val="0"/>
+          <w:numId w:val="14"/>
+        </w:numPr>
+        <w:spacing w:after="0" w:line="240" w:lineRule="auto"/>
+      </w:pPr>
+      <w:r>
+        <w:t>Allow volunteers to create and update a profile detailing their information and availability as well as their status of either cast or crew.</w:t>
+      </w:r>
+    </w:p>
+    <w:p>
+      <w:pPr>
+        <w:pStyle w:val="ListParagraph"/>
+        <w:numPr>
+          <w:ilvl w:val="0"/>
+          <w:numId w:val="14"/>
+        </w:numPr>
+        <w:spacing w:after="0" w:line="240" w:lineRule="auto"/>
+      </w:pPr>
+      <w:r>
+        <w:t>Allow the producer to label cast and crew members with levels of priority in order to better manage scheduling conflicts.</w:t>
+      </w:r>
+    </w:p>
+    <w:p>
+      <w:pPr>
+        <w:pStyle w:val="ListParagraph"/>
+        <w:numPr>
+          <w:ilvl w:val="0"/>
+          <w:numId w:val="14"/>
+        </w:numPr>
+        <w:spacing w:after="0" w:line="240" w:lineRule="auto"/>
+      </w:pPr>
+      <w:r>
+        <w:t>Allow the producer to create and update an equipment information and availability list.</w:t>
+      </w:r>
+    </w:p>
+    <w:p>
+      <w:pPr>
+        <w:pStyle w:val="ListParagraph"/>
+        <w:numPr>
+          <w:ilvl w:val="0"/>
+          <w:numId w:val="14"/>
+        </w:numPr>
+        <w:spacing w:after="0" w:line="240" w:lineRule="auto"/>
+      </w:pPr>
+      <w:r>
+        <w:t>Allow the producer to schedule volunteers for scenes.</w:t>
+      </w:r>
+    </w:p>
+    <w:p>
+      <w:pPr>
+        <w:pStyle w:val="ListParagraph"/>
+        <w:numPr>
+          <w:ilvl w:val="0"/>
+          <w:numId w:val="14"/>
+        </w:numPr>
+        <w:spacing w:after="0" w:line="240" w:lineRule="auto"/>
+      </w:pPr>
+      <w:r>
+        <w:t>Notify the producer in the event of a scheduling conflict.</w:t>
+      </w:r>
+    </w:p>
+    <w:p>
+      <w:pPr>
+        <w:pStyle w:val="ListParagraph"/>
+        <w:numPr>
+          <w:ilvl w:val="0"/>
+          <w:numId w:val="14"/>
+        </w:numPr>
+        <w:spacing w:after="0" w:line="240" w:lineRule="auto"/>
+      </w:pPr>
+      <w:r>
+        <w:t>Notify the volunteers in the event of a scheduling conflict.</w:t>
+      </w:r>
+    </w:p>
+    <w:p>
+      <w:pPr>
+        <w:pStyle w:val="ListParagraph"/>
+        <w:numPr>
+          <w:ilvl w:val="0"/>
+          <w:numId w:val="14"/>
+        </w:numPr>
+        <w:spacing w:after="0" w:line="240" w:lineRule="auto"/>
+      </w:pPr>
+      <w:r>
+        <w:t>Attempt to manage and resolve the conflicts, letting the producer know his best options before he can make a judgment call about who will be in a scene.</w:t>
+      </w:r>
+    </w:p>
+    <w:p>
+      <w:pPr>
+        <w:pStyle w:val="ListParagraph"/>
+        <w:numPr>
+          <w:ilvl w:val="0"/>
+          <w:numId w:val="14"/>
+        </w:numPr>
+        <w:spacing w:after="0" w:line="240" w:lineRule="auto"/>
+      </w:pPr>
+      <w:r>
+        <w:t>Create a schedule that both volunteers and the producer can view by logging into their profile.</w:t>
+      </w:r>
+    </w:p>
+    <w:p>
+      <w:pPr>
+        <w:pStyle w:val="Heading5"/>
+      </w:pPr>
+      <w:bookmarkStart w:id="0" w:name="_GoBack"/>
+    </w:p>
+    <w:p>
+      <w:pPr>
+        <w:pStyle w:val="Heading5"/>
+      </w:pPr>
+      <w:r>
+        <w:t xml:space="preserve">Completed system will </w:t>
+      </w:r>
+      <w:r>
+        <w:rPr>
+          <w:u w:val="single"/>
+        </w:rPr>
+        <w:t>not</w:t>
+      </w:r>
+      <w:r>
+        <w:t>:</w:t>
+      </w:r>
+    </w:p>
+    <w:bookmarkEnd w:id="0"/>
+    <w:p>
+      <w:pPr>
+        <w:pStyle w:val="ListParagraph"/>
+        <w:numPr>
+          <w:ilvl w:val="0"/>
+          <w:numId w:val="15"/>
+        </w:numPr>
+        <w:spacing w:after="0" w:line="240" w:lineRule="auto"/>
+      </w:pPr>
+      <w:r>
+        <w:t>Allow volunteers to schedule anything in any way.</w:t>
+      </w:r>
+    </w:p>
+    <w:p>
+      <w:pPr>
+        <w:pStyle w:val="ListParagraph"/>
+        <w:numPr>
+          <w:ilvl w:val="0"/>
+          <w:numId w:val="15"/>
+        </w:numPr>
+        <w:spacing w:after="0" w:line="240" w:lineRule="auto"/>
+      </w:pPr>
+      <w:r>
+        <w:t>Allow volunteers to access the equipment list in any way.</w:t>
+      </w:r>
+    </w:p>
+    <w:p>
+      <w:pPr>
+        <w:pStyle w:val="ListParagraph"/>
+        <w:numPr>
+          <w:ilvl w:val="0"/>
+          <w:numId w:val="15"/>
+        </w:numPr>
+        <w:spacing w:after="0" w:line="240" w:lineRule="auto"/>
+      </w:pPr>
+      <w:r>
+        <w:t>Magically solve conflicts; it will give a list of best options to be used at the discretion of the producer.</w:t>
       </w:r>
     </w:p>
     <w:p/>
@@ -903,7 +1104,15 @@
           </w:tcPr>
           <w:p>
             <w:r>
-              <w:t>Code: Buisness objects</w:t>
+              <w:t xml:space="preserve">Code: </w:t>
+            </w:r>
+            <w:proofErr w:type="spellStart"/>
+            <w:r>
+              <w:t>Buisness</w:t>
+            </w:r>
+            <w:proofErr w:type="spellEnd"/>
+            <w:r>
+              <w:t xml:space="preserve"> objects</w:t>
             </w:r>
           </w:p>
         </w:tc>
@@ -958,6 +1167,7 @@
           </w:tcPr>
           <w:p>
             <w:r>
+              <w:lastRenderedPageBreak/>
               <w:t>Code: Scene Requirements</w:t>
             </w:r>
           </w:p>
@@ -1618,8 +1828,6 @@
       <w:pPr>
         <w:pStyle w:val="Heading3"/>
       </w:pPr>
-      <w:bookmarkStart w:id="0" w:name="_GoBack"/>
-      <w:bookmarkEnd w:id="0"/>
       <w:r>
         <w:t>project management report</w:t>
       </w:r>
@@ -1667,8 +1875,13 @@
           </w:tcPr>
           <w:p>
             <w:r>
-              <w:t>Database API and Github</w:t>
-            </w:r>
+              <w:t xml:space="preserve">Database API and </w:t>
+            </w:r>
+            <w:proofErr w:type="spellStart"/>
+            <w:r>
+              <w:t>Github</w:t>
+            </w:r>
+            <w:proofErr w:type="spellEnd"/>
           </w:p>
         </w:tc>
       </w:tr>
@@ -1920,8 +2133,13 @@
           </w:tcPr>
           <w:p>
             <w:r>
-              <w:t>Set up Github</w:t>
-            </w:r>
+              <w:t xml:space="preserve">Set up </w:t>
+            </w:r>
+            <w:proofErr w:type="spellStart"/>
+            <w:r>
+              <w:t>Github</w:t>
+            </w:r>
+            <w:proofErr w:type="spellEnd"/>
           </w:p>
         </w:tc>
         <w:tc>
@@ -2241,7 +2459,15 @@
           </w:tcPr>
           <w:p>
             <w:r>
-              <w:t>Create Buisness Objects</w:t>
+              <w:t xml:space="preserve">Create </w:t>
+            </w:r>
+            <w:proofErr w:type="spellStart"/>
+            <w:r>
+              <w:t>Buisness</w:t>
+            </w:r>
+            <w:proofErr w:type="spellEnd"/>
+            <w:r>
+              <w:t xml:space="preserve"> Objects</w:t>
             </w:r>
           </w:p>
         </w:tc>
@@ -4197,6 +4423,7 @@
               <w:dataBinding w:prefixMappings="xmlns:ns0='http://purl.org/dc/elements/1.1/' xmlns:ns1='http://schemas.openxmlformats.org/package/2006/metadata/core-properties' " w:xpath="/ns1:coreProperties[1]/ns0:title[1]" w:storeItemID="{6C3C8BC8-F283-45AE-878A-BAB7291924A1}"/>
               <w:text/>
             </w:sdtPr>
+            <w:sdtEndPr/>
             <w:sdtContent>
               <w:r>
                 <w:rPr>
@@ -4234,6 +4461,7 @@
             <w:dataBinding w:prefixMappings="xmlns:ns0='http://purl.org/dc/elements/1.1/' xmlns:ns1='http://schemas.openxmlformats.org/package/2006/metadata/core-properties' " w:xpath="/ns1:coreProperties[1]/ns0:creator[1]" w:storeItemID="{6C3C8BC8-F283-45AE-878A-BAB7291924A1}"/>
             <w:text/>
           </w:sdtPr>
+          <w:sdtEndPr/>
           <w:sdtContent>
             <w:p>
               <w:pPr>
@@ -4400,6 +4628,7 @@
           <w:docPartUnique/>
         </w:docPartObj>
       </w:sdtPr>
+      <w:sdtEndPr/>
       <w:sdtContent>
         <w:r>
           <w:rPr>
@@ -4490,7 +4719,7 @@
                                 <w:rPr>
                                   <w:noProof/>
                                 </w:rPr>
-                                <w:t>6</w:t>
+                                <w:t>11</w:t>
                               </w:r>
                               <w:r>
                                 <w:rPr>
@@ -4543,7 +4772,7 @@
                           <w:rPr>
                             <w:noProof/>
                           </w:rPr>
-                          <w:t>6</w:t>
+                          <w:t>11</w:t>
                         </w:r>
                         <w:r>
                           <w:rPr>
@@ -4645,6 +4874,7 @@
                             <w:dataBinding w:prefixMappings="xmlns:ns0='http://purl.org/dc/elements/1.1/' xmlns:ns1='http://schemas.openxmlformats.org/package/2006/metadata/core-properties' " w:xpath="/ns1:coreProperties[1]/ns0:title[1]" w:storeItemID="{6C3C8BC8-F283-45AE-878A-BAB7291924A1}"/>
                             <w:text/>
                           </w:sdtPr>
+                          <w:sdtEndPr/>
                           <w:sdtContent>
                             <w:p>
                               <w:pPr>
@@ -4707,6 +4937,7 @@
                       <w:dataBinding w:prefixMappings="xmlns:ns0='http://purl.org/dc/elements/1.1/' xmlns:ns1='http://schemas.openxmlformats.org/package/2006/metadata/core-properties' " w:xpath="/ns1:coreProperties[1]/ns0:title[1]" w:storeItemID="{6C3C8BC8-F283-45AE-878A-BAB7291924A1}"/>
                       <w:text/>
                     </w:sdtPr>
+                    <w:sdtEndPr/>
                     <w:sdtContent>
                       <w:p>
                         <w:pPr>
@@ -5352,6 +5583,119 @@
     </w:lvl>
   </w:abstractNum>
   <w:abstractNum w:abstractNumId="5">
+    <w:nsid w:val="3849755E"/>
+    <w:multiLevelType w:val="hybridMultilevel"/>
+    <w:tmpl w:val="CA26CB7E"/>
+    <w:lvl w:ilvl="0" w:tplc="04090001">
+      <w:start w:val="1"/>
+      <w:numFmt w:val="bullet"/>
+      <w:lvlText w:val=""/>
+      <w:lvlJc w:val="left"/>
+      <w:pPr>
+        <w:ind w:left="720" w:hanging="360"/>
+      </w:pPr>
+      <w:rPr>
+        <w:rFonts w:ascii="Symbol" w:hAnsi="Symbol" w:hint="default"/>
+      </w:rPr>
+    </w:lvl>
+    <w:lvl w:ilvl="1" w:tplc="04090003" w:tentative="1">
+      <w:start w:val="1"/>
+      <w:numFmt w:val="bullet"/>
+      <w:lvlText w:val="o"/>
+      <w:lvlJc w:val="left"/>
+      <w:pPr>
+        <w:ind w:left="1440" w:hanging="360"/>
+      </w:pPr>
+      <w:rPr>
+        <w:rFonts w:ascii="Courier New" w:hAnsi="Courier New" w:hint="default"/>
+      </w:rPr>
+    </w:lvl>
+    <w:lvl w:ilvl="2" w:tplc="04090005" w:tentative="1">
+      <w:start w:val="1"/>
+      <w:numFmt w:val="bullet"/>
+      <w:lvlText w:val=""/>
+      <w:lvlJc w:val="left"/>
+      <w:pPr>
+        <w:ind w:left="2160" w:hanging="360"/>
+      </w:pPr>
+      <w:rPr>
+        <w:rFonts w:ascii="Wingdings" w:hAnsi="Wingdings" w:hint="default"/>
+      </w:rPr>
+    </w:lvl>
+    <w:lvl w:ilvl="3" w:tplc="04090001" w:tentative="1">
+      <w:start w:val="1"/>
+      <w:numFmt w:val="bullet"/>
+      <w:lvlText w:val=""/>
+      <w:lvlJc w:val="left"/>
+      <w:pPr>
+        <w:ind w:left="2880" w:hanging="360"/>
+      </w:pPr>
+      <w:rPr>
+        <w:rFonts w:ascii="Symbol" w:hAnsi="Symbol" w:hint="default"/>
+      </w:rPr>
+    </w:lvl>
+    <w:lvl w:ilvl="4" w:tplc="04090003" w:tentative="1">
+      <w:start w:val="1"/>
+      <w:numFmt w:val="bullet"/>
+      <w:lvlText w:val="o"/>
+      <w:lvlJc w:val="left"/>
+      <w:pPr>
+        <w:ind w:left="3600" w:hanging="360"/>
+      </w:pPr>
+      <w:rPr>
+        <w:rFonts w:ascii="Courier New" w:hAnsi="Courier New" w:hint="default"/>
+      </w:rPr>
+    </w:lvl>
+    <w:lvl w:ilvl="5" w:tplc="04090005" w:tentative="1">
+      <w:start w:val="1"/>
+      <w:numFmt w:val="bullet"/>
+      <w:lvlText w:val=""/>
+      <w:lvlJc w:val="left"/>
+      <w:pPr>
+        <w:ind w:left="4320" w:hanging="360"/>
+      </w:pPr>
+      <w:rPr>
+        <w:rFonts w:ascii="Wingdings" w:hAnsi="Wingdings" w:hint="default"/>
+      </w:rPr>
+    </w:lvl>
+    <w:lvl w:ilvl="6" w:tplc="04090001" w:tentative="1">
+      <w:start w:val="1"/>
+      <w:numFmt w:val="bullet"/>
+      <w:lvlText w:val=""/>
+      <w:lvlJc w:val="left"/>
+      <w:pPr>
+        <w:ind w:left="5040" w:hanging="360"/>
+      </w:pPr>
+      <w:rPr>
+        <w:rFonts w:ascii="Symbol" w:hAnsi="Symbol" w:hint="default"/>
+      </w:rPr>
+    </w:lvl>
+    <w:lvl w:ilvl="7" w:tplc="04090003" w:tentative="1">
+      <w:start w:val="1"/>
+      <w:numFmt w:val="bullet"/>
+      <w:lvlText w:val="o"/>
+      <w:lvlJc w:val="left"/>
+      <w:pPr>
+        <w:ind w:left="5760" w:hanging="360"/>
+      </w:pPr>
+      <w:rPr>
+        <w:rFonts w:ascii="Courier New" w:hAnsi="Courier New" w:hint="default"/>
+      </w:rPr>
+    </w:lvl>
+    <w:lvl w:ilvl="8" w:tplc="04090005" w:tentative="1">
+      <w:start w:val="1"/>
+      <w:numFmt w:val="bullet"/>
+      <w:lvlText w:val=""/>
+      <w:lvlJc w:val="left"/>
+      <w:pPr>
+        <w:ind w:left="6480" w:hanging="360"/>
+      </w:pPr>
+      <w:rPr>
+        <w:rFonts w:ascii="Wingdings" w:hAnsi="Wingdings" w:hint="default"/>
+      </w:rPr>
+    </w:lvl>
+  </w:abstractNum>
+  <w:abstractNum w:abstractNumId="6">
     <w:nsid w:val="3FF13BEE"/>
     <w:multiLevelType w:val="hybridMultilevel"/>
     <w:tmpl w:val="A93A825A"/>
@@ -5464,7 +5808,7 @@
       </w:rPr>
     </w:lvl>
   </w:abstractNum>
-  <w:abstractNum w:abstractNumId="6">
+  <w:abstractNum w:abstractNumId="7">
     <w:nsid w:val="47170F7A"/>
     <w:multiLevelType w:val="hybridMultilevel"/>
     <w:tmpl w:val="D8A26B5C"/>
@@ -5577,7 +5921,120 @@
       </w:rPr>
     </w:lvl>
   </w:abstractNum>
-  <w:abstractNum w:abstractNumId="7">
+  <w:abstractNum w:abstractNumId="8">
+    <w:nsid w:val="551A1BDA"/>
+    <w:multiLevelType w:val="hybridMultilevel"/>
+    <w:tmpl w:val="7D1AF67E"/>
+    <w:lvl w:ilvl="0" w:tplc="04090001">
+      <w:start w:val="1"/>
+      <w:numFmt w:val="bullet"/>
+      <w:lvlText w:val=""/>
+      <w:lvlJc w:val="left"/>
+      <w:pPr>
+        <w:ind w:left="720" w:hanging="360"/>
+      </w:pPr>
+      <w:rPr>
+        <w:rFonts w:ascii="Symbol" w:hAnsi="Symbol" w:hint="default"/>
+      </w:rPr>
+    </w:lvl>
+    <w:lvl w:ilvl="1" w:tplc="04090003" w:tentative="1">
+      <w:start w:val="1"/>
+      <w:numFmt w:val="bullet"/>
+      <w:lvlText w:val="o"/>
+      <w:lvlJc w:val="left"/>
+      <w:pPr>
+        <w:ind w:left="1440" w:hanging="360"/>
+      </w:pPr>
+      <w:rPr>
+        <w:rFonts w:ascii="Courier New" w:hAnsi="Courier New" w:hint="default"/>
+      </w:rPr>
+    </w:lvl>
+    <w:lvl w:ilvl="2" w:tplc="04090005" w:tentative="1">
+      <w:start w:val="1"/>
+      <w:numFmt w:val="bullet"/>
+      <w:lvlText w:val=""/>
+      <w:lvlJc w:val="left"/>
+      <w:pPr>
+        <w:ind w:left="2160" w:hanging="360"/>
+      </w:pPr>
+      <w:rPr>
+        <w:rFonts w:ascii="Wingdings" w:hAnsi="Wingdings" w:hint="default"/>
+      </w:rPr>
+    </w:lvl>
+    <w:lvl w:ilvl="3" w:tplc="04090001" w:tentative="1">
+      <w:start w:val="1"/>
+      <w:numFmt w:val="bullet"/>
+      <w:lvlText w:val=""/>
+      <w:lvlJc w:val="left"/>
+      <w:pPr>
+        <w:ind w:left="2880" w:hanging="360"/>
+      </w:pPr>
+      <w:rPr>
+        <w:rFonts w:ascii="Symbol" w:hAnsi="Symbol" w:hint="default"/>
+      </w:rPr>
+    </w:lvl>
+    <w:lvl w:ilvl="4" w:tplc="04090003" w:tentative="1">
+      <w:start w:val="1"/>
+      <w:numFmt w:val="bullet"/>
+      <w:lvlText w:val="o"/>
+      <w:lvlJc w:val="left"/>
+      <w:pPr>
+        <w:ind w:left="3600" w:hanging="360"/>
+      </w:pPr>
+      <w:rPr>
+        <w:rFonts w:ascii="Courier New" w:hAnsi="Courier New" w:hint="default"/>
+      </w:rPr>
+    </w:lvl>
+    <w:lvl w:ilvl="5" w:tplc="04090005" w:tentative="1">
+      <w:start w:val="1"/>
+      <w:numFmt w:val="bullet"/>
+      <w:lvlText w:val=""/>
+      <w:lvlJc w:val="left"/>
+      <w:pPr>
+        <w:ind w:left="4320" w:hanging="360"/>
+      </w:pPr>
+      <w:rPr>
+        <w:rFonts w:ascii="Wingdings" w:hAnsi="Wingdings" w:hint="default"/>
+      </w:rPr>
+    </w:lvl>
+    <w:lvl w:ilvl="6" w:tplc="04090001" w:tentative="1">
+      <w:start w:val="1"/>
+      <w:numFmt w:val="bullet"/>
+      <w:lvlText w:val=""/>
+      <w:lvlJc w:val="left"/>
+      <w:pPr>
+        <w:ind w:left="5040" w:hanging="360"/>
+      </w:pPr>
+      <w:rPr>
+        <w:rFonts w:ascii="Symbol" w:hAnsi="Symbol" w:hint="default"/>
+      </w:rPr>
+    </w:lvl>
+    <w:lvl w:ilvl="7" w:tplc="04090003" w:tentative="1">
+      <w:start w:val="1"/>
+      <w:numFmt w:val="bullet"/>
+      <w:lvlText w:val="o"/>
+      <w:lvlJc w:val="left"/>
+      <w:pPr>
+        <w:ind w:left="5760" w:hanging="360"/>
+      </w:pPr>
+      <w:rPr>
+        <w:rFonts w:ascii="Courier New" w:hAnsi="Courier New" w:hint="default"/>
+      </w:rPr>
+    </w:lvl>
+    <w:lvl w:ilvl="8" w:tplc="04090005" w:tentative="1">
+      <w:start w:val="1"/>
+      <w:numFmt w:val="bullet"/>
+      <w:lvlText w:val=""/>
+      <w:lvlJc w:val="left"/>
+      <w:pPr>
+        <w:ind w:left="6480" w:hanging="360"/>
+      </w:pPr>
+      <w:rPr>
+        <w:rFonts w:ascii="Wingdings" w:hAnsi="Wingdings" w:hint="default"/>
+      </w:rPr>
+    </w:lvl>
+  </w:abstractNum>
+  <w:abstractNum w:abstractNumId="9">
     <w:nsid w:val="5A413E47"/>
     <w:multiLevelType w:val="hybridMultilevel"/>
     <w:tmpl w:val="D62CF10C"/>
@@ -5690,7 +6147,7 @@
       </w:rPr>
     </w:lvl>
   </w:abstractNum>
-  <w:abstractNum w:abstractNumId="8">
+  <w:abstractNum w:abstractNumId="10">
     <w:nsid w:val="5F905B5A"/>
     <w:multiLevelType w:val="hybridMultilevel"/>
     <w:tmpl w:val="BF5250D8"/>
@@ -5803,7 +6260,7 @@
       </w:rPr>
     </w:lvl>
   </w:abstractNum>
-  <w:abstractNum w:abstractNumId="9">
+  <w:abstractNum w:abstractNumId="11">
     <w:nsid w:val="61B40D8D"/>
     <w:multiLevelType w:val="hybridMultilevel"/>
     <w:tmpl w:val="341446D8"/>
@@ -5916,7 +6373,7 @@
       </w:rPr>
     </w:lvl>
   </w:abstractNum>
-  <w:abstractNum w:abstractNumId="10">
+  <w:abstractNum w:abstractNumId="12">
     <w:nsid w:val="634464D7"/>
     <w:multiLevelType w:val="hybridMultilevel"/>
     <w:tmpl w:val="C2466F8E"/>
@@ -6029,7 +6486,7 @@
       </w:rPr>
     </w:lvl>
   </w:abstractNum>
-  <w:abstractNum w:abstractNumId="11">
+  <w:abstractNum w:abstractNumId="13">
     <w:nsid w:val="6E0A359F"/>
     <w:multiLevelType w:val="hybridMultilevel"/>
     <w:tmpl w:val="BB7CFFEE"/>
@@ -6142,7 +6599,7 @@
       </w:rPr>
     </w:lvl>
   </w:abstractNum>
-  <w:abstractNum w:abstractNumId="12">
+  <w:abstractNum w:abstractNumId="14">
     <w:nsid w:val="7BC21129"/>
     <w:multiLevelType w:val="hybridMultilevel"/>
     <w:tmpl w:val="EDE2782A"/>
@@ -6256,16 +6713,16 @@
     </w:lvl>
   </w:abstractNum>
   <w:num w:numId="1">
-    <w:abstractNumId w:val="6"/>
+    <w:abstractNumId w:val="7"/>
   </w:num>
   <w:num w:numId="2">
-    <w:abstractNumId w:val="9"/>
+    <w:abstractNumId w:val="11"/>
   </w:num>
   <w:num w:numId="3">
-    <w:abstractNumId w:val="8"/>
+    <w:abstractNumId w:val="10"/>
   </w:num>
   <w:num w:numId="4">
-    <w:abstractNumId w:val="12"/>
+    <w:abstractNumId w:val="14"/>
   </w:num>
   <w:num w:numId="5">
     <w:abstractNumId w:val="1"/>
@@ -6274,10 +6731,10 @@
     <w:abstractNumId w:val="3"/>
   </w:num>
   <w:num w:numId="7">
-    <w:abstractNumId w:val="5"/>
+    <w:abstractNumId w:val="6"/>
   </w:num>
   <w:num w:numId="8">
-    <w:abstractNumId w:val="11"/>
+    <w:abstractNumId w:val="13"/>
   </w:num>
   <w:num w:numId="9">
     <w:abstractNumId w:val="2"/>
@@ -6289,10 +6746,16 @@
     <w:abstractNumId w:val="0"/>
   </w:num>
   <w:num w:numId="12">
-    <w:abstractNumId w:val="10"/>
+    <w:abstractNumId w:val="12"/>
   </w:num>
   <w:num w:numId="13">
-    <w:abstractNumId w:val="7"/>
+    <w:abstractNumId w:val="9"/>
+  </w:num>
+  <w:num w:numId="14">
+    <w:abstractNumId w:val="5"/>
+  </w:num>
+  <w:num w:numId="15">
+    <w:abstractNumId w:val="8"/>
   </w:num>
 </w:numbering>
 </file>
@@ -7844,6 +8307,7 @@
     <w:rsid w:val="004D26C4"/>
     <w:rsid w:val="005E71FA"/>
     <w:rsid w:val="00654112"/>
+    <w:rsid w:val="009A0F2D"/>
     <w:rsid w:val="00DF0285"/>
     <w:rsid w:val="00F3633F"/>
   </w:rsids>
@@ -8573,7 +9037,7 @@
 </file>
 
 <file path=customXml/itemProps1.xml><?xml version="1.0" encoding="utf-8"?>
-<ds:datastoreItem xmlns:ds="http://schemas.openxmlformats.org/officeDocument/2006/customXml" ds:itemID="{806BA123-5162-4ABC-8E0D-A818290CEFBE}">
+<ds:datastoreItem xmlns:ds="http://schemas.openxmlformats.org/officeDocument/2006/customXml" ds:itemID="{C2B06A2B-3545-4140-A676-EF293DDCFB55}">
   <ds:schemaRefs>
     <ds:schemaRef ds:uri="http://schemas.openxmlformats.org/officeDocument/2006/bibliography"/>
   </ds:schemaRefs>

</xml_diff>

<commit_message>
Near final edits to milestone 3
</commit_message>
<xml_diff>
--- a/Documentation/Milestone 3 - Achievatron Unlimited.docx
+++ b/Documentation/Milestone 3 - Achievatron Unlimited.docx
@@ -112,23 +112,7 @@
           <w:sz w:val="24"/>
           <w:szCs w:val="24"/>
         </w:rPr>
-        <w:t xml:space="preserve">The producer and volunteers would have access to the system; however, both have different </w:t>
-      </w:r>
-      <w:proofErr w:type="gramStart"/>
-      <w:r>
-        <w:rPr>
-          <w:sz w:val="24"/>
-          <w:szCs w:val="24"/>
-        </w:rPr>
-        <w:t>requirements</w:t>
-      </w:r>
-      <w:proofErr w:type="gramEnd"/>
-      <w:r>
-        <w:rPr>
-          <w:sz w:val="24"/>
-          <w:szCs w:val="24"/>
-        </w:rPr>
-        <w:t>. This can be achieved by simply limiting the privileges of the volunteer. The producer’s expectations are as follows:</w:t>
+        <w:t>The producer and volunteers would have access to the system; however, both have different requirements. This can be achieved by simply limiting the privileges of the volunteer. The producer’s expectations are as follows:</w:t>
       </w:r>
     </w:p>
     <w:p>
@@ -860,8 +844,14 @@
           <w:numId w:val="14"/>
         </w:numPr>
         <w:spacing w:after="0" w:line="240" w:lineRule="auto"/>
-      </w:pPr>
-      <w:r>
+        <w:rPr>
+          <w:rFonts w:asciiTheme="majorHAnsi" w:hAnsiTheme="majorHAnsi"/>
+        </w:rPr>
+      </w:pPr>
+      <w:r>
+        <w:rPr>
+          <w:rFonts w:asciiTheme="majorHAnsi" w:hAnsiTheme="majorHAnsi"/>
+        </w:rPr>
         <w:t>Allow volunteers to create and update a profile detailing their information and availability as well as their status of either cast or crew.</w:t>
       </w:r>
     </w:p>
@@ -873,8 +863,14 @@
           <w:numId w:val="14"/>
         </w:numPr>
         <w:spacing w:after="0" w:line="240" w:lineRule="auto"/>
-      </w:pPr>
-      <w:r>
+        <w:rPr>
+          <w:rFonts w:asciiTheme="majorHAnsi" w:hAnsiTheme="majorHAnsi"/>
+        </w:rPr>
+      </w:pPr>
+      <w:r>
+        <w:rPr>
+          <w:rFonts w:asciiTheme="majorHAnsi" w:hAnsiTheme="majorHAnsi"/>
+        </w:rPr>
         <w:t>Allow the producer to label cast and crew members with levels of priority in order to better manage scheduling conflicts.</w:t>
       </w:r>
     </w:p>
@@ -886,8 +882,14 @@
           <w:numId w:val="14"/>
         </w:numPr>
         <w:spacing w:after="0" w:line="240" w:lineRule="auto"/>
-      </w:pPr>
-      <w:r>
+        <w:rPr>
+          <w:rFonts w:asciiTheme="majorHAnsi" w:hAnsiTheme="majorHAnsi"/>
+        </w:rPr>
+      </w:pPr>
+      <w:r>
+        <w:rPr>
+          <w:rFonts w:asciiTheme="majorHAnsi" w:hAnsiTheme="majorHAnsi"/>
+        </w:rPr>
         <w:t>Allow the producer to create and update an equipment information and availability list.</w:t>
       </w:r>
     </w:p>
@@ -899,8 +901,14 @@
           <w:numId w:val="14"/>
         </w:numPr>
         <w:spacing w:after="0" w:line="240" w:lineRule="auto"/>
-      </w:pPr>
-      <w:r>
+        <w:rPr>
+          <w:rFonts w:asciiTheme="majorHAnsi" w:hAnsiTheme="majorHAnsi"/>
+        </w:rPr>
+      </w:pPr>
+      <w:r>
+        <w:rPr>
+          <w:rFonts w:asciiTheme="majorHAnsi" w:hAnsiTheme="majorHAnsi"/>
+        </w:rPr>
         <w:t>Allow the producer to schedule volunteers for scenes.</w:t>
       </w:r>
     </w:p>
@@ -912,8 +920,14 @@
           <w:numId w:val="14"/>
         </w:numPr>
         <w:spacing w:after="0" w:line="240" w:lineRule="auto"/>
-      </w:pPr>
-      <w:r>
+        <w:rPr>
+          <w:rFonts w:asciiTheme="majorHAnsi" w:hAnsiTheme="majorHAnsi"/>
+        </w:rPr>
+      </w:pPr>
+      <w:r>
+        <w:rPr>
+          <w:rFonts w:asciiTheme="majorHAnsi" w:hAnsiTheme="majorHAnsi"/>
+        </w:rPr>
         <w:t>Notify the producer in the event of a scheduling conflict.</w:t>
       </w:r>
     </w:p>
@@ -925,8 +939,14 @@
           <w:numId w:val="14"/>
         </w:numPr>
         <w:spacing w:after="0" w:line="240" w:lineRule="auto"/>
-      </w:pPr>
-      <w:r>
+        <w:rPr>
+          <w:rFonts w:asciiTheme="majorHAnsi" w:hAnsiTheme="majorHAnsi"/>
+        </w:rPr>
+      </w:pPr>
+      <w:r>
+        <w:rPr>
+          <w:rFonts w:asciiTheme="majorHAnsi" w:hAnsiTheme="majorHAnsi"/>
+        </w:rPr>
         <w:t>Notify the volunteers in the event of a scheduling conflict.</w:t>
       </w:r>
     </w:p>
@@ -938,8 +958,14 @@
           <w:numId w:val="14"/>
         </w:numPr>
         <w:spacing w:after="0" w:line="240" w:lineRule="auto"/>
-      </w:pPr>
-      <w:r>
+        <w:rPr>
+          <w:rFonts w:asciiTheme="majorHAnsi" w:hAnsiTheme="majorHAnsi"/>
+        </w:rPr>
+      </w:pPr>
+      <w:r>
+        <w:rPr>
+          <w:rFonts w:asciiTheme="majorHAnsi" w:hAnsiTheme="majorHAnsi"/>
+        </w:rPr>
         <w:t>Attempt to manage and resolve the conflicts, letting the producer know his best options before he can make a judgment call about who will be in a scene.</w:t>
       </w:r>
     </w:p>
@@ -951,8 +977,14 @@
           <w:numId w:val="14"/>
         </w:numPr>
         <w:spacing w:after="0" w:line="240" w:lineRule="auto"/>
-      </w:pPr>
-      <w:r>
+        <w:rPr>
+          <w:rFonts w:asciiTheme="majorHAnsi" w:hAnsiTheme="majorHAnsi"/>
+        </w:rPr>
+      </w:pPr>
+      <w:r>
+        <w:rPr>
+          <w:rFonts w:asciiTheme="majorHAnsi" w:hAnsiTheme="majorHAnsi"/>
+        </w:rPr>
         <w:t>Create a schedule that both volunteers and the producer can view by logging into their profile.</w:t>
       </w:r>
     </w:p>
@@ -960,7 +992,6 @@
       <w:pPr>
         <w:pStyle w:val="Heading5"/>
       </w:pPr>
-      <w:bookmarkStart w:id="0" w:name="_GoBack"/>
     </w:p>
     <w:p>
       <w:pPr>
@@ -979,7 +1010,6 @@
         <w:t>:</w:t>
       </w:r>
     </w:p>
-    <w:bookmarkEnd w:id="0"/>
     <w:p>
       <w:pPr>
         <w:pStyle w:val="ListParagraph"/>
@@ -988,8 +1018,14 @@
           <w:numId w:val="15"/>
         </w:numPr>
         <w:spacing w:after="0" w:line="240" w:lineRule="auto"/>
-      </w:pPr>
-      <w:r>
+        <w:rPr>
+          <w:rFonts w:asciiTheme="majorHAnsi" w:hAnsiTheme="majorHAnsi"/>
+        </w:rPr>
+      </w:pPr>
+      <w:r>
+        <w:rPr>
+          <w:rFonts w:asciiTheme="majorHAnsi" w:hAnsiTheme="majorHAnsi"/>
+        </w:rPr>
         <w:t>Allow volunteers to schedule anything in any way.</w:t>
       </w:r>
     </w:p>
@@ -1001,8 +1037,14 @@
           <w:numId w:val="15"/>
         </w:numPr>
         <w:spacing w:after="0" w:line="240" w:lineRule="auto"/>
-      </w:pPr>
-      <w:r>
+        <w:rPr>
+          <w:rFonts w:asciiTheme="majorHAnsi" w:hAnsiTheme="majorHAnsi"/>
+        </w:rPr>
+      </w:pPr>
+      <w:r>
+        <w:rPr>
+          <w:rFonts w:asciiTheme="majorHAnsi" w:hAnsiTheme="majorHAnsi"/>
+        </w:rPr>
         <w:t>Allow volunteers to access the equipment list in any way.</w:t>
       </w:r>
     </w:p>
@@ -1016,15 +1058,58 @@
         <w:spacing w:after="0" w:line="240" w:lineRule="auto"/>
       </w:pPr>
       <w:r>
+        <w:rPr>
+          <w:rFonts w:asciiTheme="majorHAnsi" w:hAnsiTheme="majorHAnsi"/>
+        </w:rPr>
         <w:t>Magically solve conflicts; it will give a list of best options to be used at the discretion of the producer.</w:t>
       </w:r>
     </w:p>
-    <w:p/>
+    <w:p>
+      <w:pPr>
+        <w:spacing w:after="0" w:line="240" w:lineRule="auto"/>
+      </w:pPr>
+    </w:p>
+    <w:p>
+      <w:pPr>
+        <w:spacing w:after="0" w:line="240" w:lineRule="auto"/>
+      </w:pPr>
+    </w:p>
+    <w:p>
+      <w:pPr>
+        <w:spacing w:after="0" w:line="240" w:lineRule="auto"/>
+      </w:pPr>
+    </w:p>
+    <w:p>
+      <w:pPr>
+        <w:spacing w:after="0" w:line="240" w:lineRule="auto"/>
+      </w:pPr>
+    </w:p>
+    <w:p>
+      <w:pPr>
+        <w:spacing w:after="0" w:line="240" w:lineRule="auto"/>
+      </w:pPr>
+    </w:p>
+    <w:p>
+      <w:pPr>
+        <w:spacing w:after="0" w:line="240" w:lineRule="auto"/>
+      </w:pPr>
+    </w:p>
+    <w:p>
+      <w:pPr>
+        <w:spacing w:after="0" w:line="240" w:lineRule="auto"/>
+      </w:pPr>
+    </w:p>
+    <w:p>
+      <w:pPr>
+        <w:spacing w:after="0" w:line="240" w:lineRule="auto"/>
+      </w:pPr>
+    </w:p>
     <w:p>
       <w:pPr>
         <w:pStyle w:val="Heading3"/>
       </w:pPr>
       <w:r>
+        <w:lastRenderedPageBreak/>
         <w:t>Project plan – rough estimates</w:t>
       </w:r>
     </w:p>
@@ -1106,11 +1191,9 @@
             <w:r>
               <w:t xml:space="preserve">Code: </w:t>
             </w:r>
-            <w:proofErr w:type="spellStart"/>
-            <w:r>
-              <w:t>Buisness</w:t>
-            </w:r>
-            <w:proofErr w:type="spellEnd"/>
+            <w:r>
+              <w:t>Business</w:t>
+            </w:r>
             <w:r>
               <w:t xml:space="preserve"> objects</w:t>
             </w:r>
@@ -1167,7 +1250,6 @@
           </w:tcPr>
           <w:p>
             <w:r>
-              <w:lastRenderedPageBreak/>
               <w:t>Code: Scene Requirements</w:t>
             </w:r>
           </w:p>
@@ -1637,26 +1719,32 @@
         <w:t>The main screen:</w:t>
       </w:r>
     </w:p>
-    <w:p/>
-    <w:p/>
-    <w:p>
-      <w:r>
-        <w:t>Volunteer/Equipment info</w:t>
-      </w:r>
-    </w:p>
-    <w:p>
-      <w:r>
-        <w:t>Scene requirements</w:t>
-      </w:r>
-    </w:p>
-    <w:p>
-      <w:r>
-        <w:t>Schedule</w:t>
-      </w:r>
-    </w:p>
-    <w:p>
-      <w:r>
-        <w:t>Conflict Resolution</w:t>
+    <w:p>
+      <w:r>
+        <w:pict>
+          <v:shapetype id="_x0000_t75" coordsize="21600,21600" o:spt="75" o:preferrelative="t" path="m@4@5l@4@11@9@11@9@5xe" filled="f" stroked="f">
+            <v:stroke joinstyle="miter"/>
+            <v:formulas>
+              <v:f eqn="if lineDrawn pixelLineWidth 0"/>
+              <v:f eqn="sum @0 1 0"/>
+              <v:f eqn="sum 0 0 @1"/>
+              <v:f eqn="prod @2 1 2"/>
+              <v:f eqn="prod @3 21600 pixelWidth"/>
+              <v:f eqn="prod @3 21600 pixelHeight"/>
+              <v:f eqn="sum @0 0 1"/>
+              <v:f eqn="prod @6 1 2"/>
+              <v:f eqn="prod @7 21600 pixelWidth"/>
+              <v:f eqn="sum @8 21600 0"/>
+              <v:f eqn="prod @7 21600 pixelHeight"/>
+              <v:f eqn="sum @10 21600 0"/>
+            </v:formulas>
+            <v:path o:extrusionok="f" gradientshapeok="t" o:connecttype="rect"/>
+            <o:lock v:ext="edit" aspectratio="t"/>
+          </v:shapetype>
+          <v:shape id="_x0000_i1028" type="#_x0000_t75" style="width:498pt;height:373.5pt">
+            <v:imagedata r:id="rId8" o:title="MockMainScreen"/>
+          </v:shape>
+        </w:pict>
       </w:r>
     </w:p>
     <w:p>
@@ -1665,6 +1753,312 @@
           <w:noProof/>
           <w:lang w:eastAsia="en-CA" w:bidi="ar-SA"/>
         </w:rPr>
+        <w:lastRenderedPageBreak/>
+        <w:drawing>
+          <wp:anchor distT="0" distB="0" distL="114300" distR="114300" simplePos="0" relativeHeight="251660288" behindDoc="0" locked="0" layoutInCell="1" allowOverlap="1" wp14:anchorId="2B54E594" wp14:editId="72F835FB">
+            <wp:simplePos x="0" y="0"/>
+            <wp:positionH relativeFrom="margin">
+              <wp:align>left</wp:align>
+            </wp:positionH>
+            <wp:positionV relativeFrom="paragraph">
+              <wp:posOffset>294005</wp:posOffset>
+            </wp:positionV>
+            <wp:extent cx="2705100" cy="3400425"/>
+            <wp:effectExtent l="0" t="0" r="0" b="9525"/>
+            <wp:wrapThrough wrapText="bothSides">
+              <wp:wrapPolygon edited="0">
+                <wp:start x="0" y="0"/>
+                <wp:lineTo x="0" y="21539"/>
+                <wp:lineTo x="21448" y="21539"/>
+                <wp:lineTo x="21448" y="0"/>
+                <wp:lineTo x="0" y="0"/>
+              </wp:wrapPolygon>
+            </wp:wrapThrough>
+            <wp:docPr id="6" name="Picture 6"/>
+            <wp:cNvGraphicFramePr>
+              <a:graphicFrameLocks xmlns:a="http://schemas.openxmlformats.org/drawingml/2006/main" noChangeAspect="1"/>
+            </wp:cNvGraphicFramePr>
+            <a:graphic xmlns:a="http://schemas.openxmlformats.org/drawingml/2006/main">
+              <a:graphicData uri="http://schemas.openxmlformats.org/drawingml/2006/picture">
+                <pic:pic xmlns:pic="http://schemas.openxmlformats.org/drawingml/2006/picture">
+                  <pic:nvPicPr>
+                    <pic:cNvPr id="0" name="Picture 7"/>
+                    <pic:cNvPicPr>
+                      <a:picLocks noChangeAspect="1" noChangeArrowheads="1"/>
+                    </pic:cNvPicPr>
+                  </pic:nvPicPr>
+                  <pic:blipFill>
+                    <a:blip r:embed="rId9">
+                      <a:extLst>
+                        <a:ext uri="{28A0092B-C50C-407E-A947-70E740481C1C}">
+                          <a14:useLocalDpi xmlns:a14="http://schemas.microsoft.com/office/drawing/2010/main" val="0"/>
+                        </a:ext>
+                      </a:extLst>
+                    </a:blip>
+                    <a:srcRect/>
+                    <a:stretch>
+                      <a:fillRect/>
+                    </a:stretch>
+                  </pic:blipFill>
+                  <pic:spPr bwMode="auto">
+                    <a:xfrm>
+                      <a:off x="0" y="0"/>
+                      <a:ext cx="2705100" cy="3400425"/>
+                    </a:xfrm>
+                    <a:prstGeom prst="rect">
+                      <a:avLst/>
+                    </a:prstGeom>
+                    <a:noFill/>
+                    <a:ln>
+                      <a:noFill/>
+                    </a:ln>
+                  </pic:spPr>
+                </pic:pic>
+              </a:graphicData>
+            </a:graphic>
+          </wp:anchor>
+        </w:drawing>
+      </w:r>
+    </w:p>
+    <w:p>
+      <w:r>
+        <w:t>Volunteer/Equipment info</w:t>
+      </w:r>
+    </w:p>
+    <w:p>
+      <w:r>
+        <w:rPr>
+          <w:noProof/>
+          <w:lang w:eastAsia="en-CA" w:bidi="ar-SA"/>
+        </w:rPr>
+        <w:drawing>
+          <wp:anchor distT="0" distB="0" distL="114300" distR="114300" simplePos="0" relativeHeight="251661312" behindDoc="0" locked="0" layoutInCell="1" allowOverlap="1" wp14:anchorId="78595B62" wp14:editId="1713BD02">
+            <wp:simplePos x="0" y="0"/>
+            <wp:positionH relativeFrom="margin">
+              <wp:posOffset>2512695</wp:posOffset>
+            </wp:positionH>
+            <wp:positionV relativeFrom="paragraph">
+              <wp:posOffset>17145</wp:posOffset>
+            </wp:positionV>
+            <wp:extent cx="2695575" cy="2438400"/>
+            <wp:effectExtent l="0" t="0" r="9525" b="0"/>
+            <wp:wrapThrough wrapText="bothSides">
+              <wp:wrapPolygon edited="0">
+                <wp:start x="0" y="0"/>
+                <wp:lineTo x="0" y="21431"/>
+                <wp:lineTo x="21524" y="21431"/>
+                <wp:lineTo x="21524" y="0"/>
+                <wp:lineTo x="0" y="0"/>
+              </wp:wrapPolygon>
+            </wp:wrapThrough>
+            <wp:docPr id="7" name="Picture 7"/>
+            <wp:cNvGraphicFramePr>
+              <a:graphicFrameLocks xmlns:a="http://schemas.openxmlformats.org/drawingml/2006/main" noChangeAspect="1"/>
+            </wp:cNvGraphicFramePr>
+            <a:graphic xmlns:a="http://schemas.openxmlformats.org/drawingml/2006/main">
+              <a:graphicData uri="http://schemas.openxmlformats.org/drawingml/2006/picture">
+                <pic:pic xmlns:pic="http://schemas.openxmlformats.org/drawingml/2006/picture">
+                  <pic:nvPicPr>
+                    <pic:cNvPr id="0" name="Picture 8"/>
+                    <pic:cNvPicPr>
+                      <a:picLocks noChangeAspect="1" noChangeArrowheads="1"/>
+                    </pic:cNvPicPr>
+                  </pic:nvPicPr>
+                  <pic:blipFill>
+                    <a:blip r:embed="rId10">
+                      <a:extLst>
+                        <a:ext uri="{28A0092B-C50C-407E-A947-70E740481C1C}">
+                          <a14:useLocalDpi xmlns:a14="http://schemas.microsoft.com/office/drawing/2010/main" val="0"/>
+                        </a:ext>
+                      </a:extLst>
+                    </a:blip>
+                    <a:srcRect/>
+                    <a:stretch>
+                      <a:fillRect/>
+                    </a:stretch>
+                  </pic:blipFill>
+                  <pic:spPr bwMode="auto">
+                    <a:xfrm>
+                      <a:off x="0" y="0"/>
+                      <a:ext cx="2695575" cy="2438400"/>
+                    </a:xfrm>
+                    <a:prstGeom prst="rect">
+                      <a:avLst/>
+                    </a:prstGeom>
+                    <a:noFill/>
+                    <a:ln>
+                      <a:noFill/>
+                    </a:ln>
+                  </pic:spPr>
+                </pic:pic>
+              </a:graphicData>
+            </a:graphic>
+          </wp:anchor>
+        </w:drawing>
+      </w:r>
+    </w:p>
+    <w:p/>
+    <w:p/>
+    <w:p/>
+    <w:p/>
+    <w:p/>
+    <w:p/>
+    <w:p/>
+    <w:p/>
+    <w:p/>
+    <w:p/>
+    <w:p>
+      <w:r>
+        <w:rPr>
+          <w:noProof/>
+          <w:lang w:eastAsia="en-CA" w:bidi="ar-SA"/>
+        </w:rPr>
+        <w:drawing>
+          <wp:anchor distT="0" distB="0" distL="114300" distR="114300" simplePos="0" relativeHeight="251662336" behindDoc="0" locked="0" layoutInCell="1" allowOverlap="1" wp14:anchorId="6CFD550F" wp14:editId="4DB5065A">
+            <wp:simplePos x="0" y="0"/>
+            <wp:positionH relativeFrom="margin">
+              <wp:align>left</wp:align>
+            </wp:positionH>
+            <wp:positionV relativeFrom="paragraph">
+              <wp:posOffset>414655</wp:posOffset>
+            </wp:positionV>
+            <wp:extent cx="6309360" cy="3474720"/>
+            <wp:effectExtent l="0" t="0" r="0" b="0"/>
+            <wp:wrapThrough wrapText="bothSides">
+              <wp:wrapPolygon edited="0">
+                <wp:start x="0" y="0"/>
+                <wp:lineTo x="0" y="21434"/>
+                <wp:lineTo x="21522" y="21434"/>
+                <wp:lineTo x="21522" y="0"/>
+                <wp:lineTo x="0" y="0"/>
+              </wp:wrapPolygon>
+            </wp:wrapThrough>
+            <wp:docPr id="3" name="Picture 3"/>
+            <wp:cNvGraphicFramePr>
+              <a:graphicFrameLocks xmlns:a="http://schemas.openxmlformats.org/drawingml/2006/main" noChangeAspect="1"/>
+            </wp:cNvGraphicFramePr>
+            <a:graphic xmlns:a="http://schemas.openxmlformats.org/drawingml/2006/main">
+              <a:graphicData uri="http://schemas.openxmlformats.org/drawingml/2006/picture">
+                <pic:pic xmlns:pic="http://schemas.openxmlformats.org/drawingml/2006/picture">
+                  <pic:nvPicPr>
+                    <pic:cNvPr id="0" name="Picture 5"/>
+                    <pic:cNvPicPr>
+                      <a:picLocks noChangeAspect="1" noChangeArrowheads="1"/>
+                    </pic:cNvPicPr>
+                  </pic:nvPicPr>
+                  <pic:blipFill>
+                    <a:blip r:embed="rId11">
+                      <a:extLst>
+                        <a:ext uri="{28A0092B-C50C-407E-A947-70E740481C1C}">
+                          <a14:useLocalDpi xmlns:a14="http://schemas.microsoft.com/office/drawing/2010/main" val="0"/>
+                        </a:ext>
+                      </a:extLst>
+                    </a:blip>
+                    <a:srcRect/>
+                    <a:stretch>
+                      <a:fillRect/>
+                    </a:stretch>
+                  </pic:blipFill>
+                  <pic:spPr bwMode="auto">
+                    <a:xfrm>
+                      <a:off x="0" y="0"/>
+                      <a:ext cx="6309360" cy="3474720"/>
+                    </a:xfrm>
+                    <a:prstGeom prst="rect">
+                      <a:avLst/>
+                    </a:prstGeom>
+                    <a:noFill/>
+                    <a:ln>
+                      <a:noFill/>
+                    </a:ln>
+                  </pic:spPr>
+                </pic:pic>
+              </a:graphicData>
+            </a:graphic>
+          </wp:anchor>
+        </w:drawing>
+      </w:r>
+      <w:r>
+        <w:t>Scene requirements</w:t>
+      </w:r>
+    </w:p>
+    <w:p/>
+    <w:p>
+      <w:r>
+        <w:rPr>
+          <w:noProof/>
+          <w:lang w:eastAsia="en-CA" w:bidi="ar-SA"/>
+        </w:rPr>
+        <w:lastRenderedPageBreak/>
+        <w:drawing>
+          <wp:inline distT="0" distB="0" distL="0" distR="0">
+            <wp:extent cx="6248400" cy="2514600"/>
+            <wp:effectExtent l="0" t="0" r="0" b="0"/>
+            <wp:docPr id="5" name="Picture 5"/>
+            <wp:cNvGraphicFramePr>
+              <a:graphicFrameLocks xmlns:a="http://schemas.openxmlformats.org/drawingml/2006/main" noChangeAspect="1"/>
+            </wp:cNvGraphicFramePr>
+            <a:graphic xmlns:a="http://schemas.openxmlformats.org/drawingml/2006/main">
+              <a:graphicData uri="http://schemas.openxmlformats.org/drawingml/2006/picture">
+                <pic:pic xmlns:pic="http://schemas.openxmlformats.org/drawingml/2006/picture">
+                  <pic:nvPicPr>
+                    <pic:cNvPr id="0" name="Picture 6"/>
+                    <pic:cNvPicPr>
+                      <a:picLocks noChangeAspect="1" noChangeArrowheads="1"/>
+                    </pic:cNvPicPr>
+                  </pic:nvPicPr>
+                  <pic:blipFill>
+                    <a:blip r:embed="rId12">
+                      <a:extLst>
+                        <a:ext uri="{28A0092B-C50C-407E-A947-70E740481C1C}">
+                          <a14:useLocalDpi xmlns:a14="http://schemas.microsoft.com/office/drawing/2010/main" val="0"/>
+                        </a:ext>
+                      </a:extLst>
+                    </a:blip>
+                    <a:srcRect/>
+                    <a:stretch>
+                      <a:fillRect/>
+                    </a:stretch>
+                  </pic:blipFill>
+                  <pic:spPr bwMode="auto">
+                    <a:xfrm>
+                      <a:off x="0" y="0"/>
+                      <a:ext cx="6248400" cy="2514600"/>
+                    </a:xfrm>
+                    <a:prstGeom prst="rect">
+                      <a:avLst/>
+                    </a:prstGeom>
+                    <a:noFill/>
+                    <a:ln>
+                      <a:noFill/>
+                    </a:ln>
+                  </pic:spPr>
+                </pic:pic>
+              </a:graphicData>
+            </a:graphic>
+          </wp:inline>
+        </w:drawing>
+      </w:r>
+    </w:p>
+    <w:p>
+      <w:r>
+        <w:t>Conflict Resolution</w:t>
+      </w:r>
+      <w:r>
+        <w:pict>
+          <v:shape id="_x0000_i1027" type="#_x0000_t75" style="width:498.75pt;height:363pt">
+            <v:imagedata r:id="rId13" o:title="conflict resolution"/>
+          </v:shape>
+        </w:pict>
+      </w:r>
+    </w:p>
+    <w:p>
+      <w:r>
+        <w:rPr>
+          <w:noProof/>
+          <w:lang w:eastAsia="en-CA" w:bidi="ar-SA"/>
+        </w:rPr>
+        <w:lastRenderedPageBreak/>
         <w:drawing>
           <wp:anchor distT="0" distB="0" distL="114300" distR="114300" simplePos="0" relativeHeight="251659264" behindDoc="0" locked="0" layoutInCell="1" allowOverlap="1" wp14:anchorId="29B89AD8" wp14:editId="2A191C26">
             <wp:simplePos x="0" y="0"/>
@@ -1697,7 +2091,7 @@
                     <pic:cNvPicPr/>
                   </pic:nvPicPr>
                   <pic:blipFill>
-                    <a:blip r:embed="rId8">
+                    <a:blip r:embed="rId14">
                       <a:extLst>
                         <a:ext uri="{28A0092B-C50C-407E-A947-70E740481C1C}">
                           <a14:useLocalDpi xmlns:a14="http://schemas.microsoft.com/office/drawing/2010/main" val="0"/>
@@ -1892,7 +2286,6 @@
           </w:tcPr>
           <w:p>
             <w:r>
-              <w:lastRenderedPageBreak/>
               <w:t>Mitchell</w:t>
             </w:r>
           </w:p>
@@ -1903,10 +2296,7 @@
           </w:tcPr>
           <w:p>
             <w:r>
-              <w:t>6</w:t>
-            </w:r>
-            <w:r>
-              <w:t xml:space="preserve">h </w:t>
+              <w:t>7h</w:t>
             </w:r>
           </w:p>
         </w:tc>
@@ -1966,13 +2356,21 @@
           <w:tcPr>
             <w:tcW w:w="3321" w:type="dxa"/>
           </w:tcPr>
-          <w:p/>
+          <w:p>
+            <w:r>
+              <w:t>6h</w:t>
+            </w:r>
+          </w:p>
         </w:tc>
         <w:tc>
           <w:tcPr>
             <w:tcW w:w="3321" w:type="dxa"/>
           </w:tcPr>
-          <w:p/>
+          <w:p>
+            <w:r>
+              <w:t>Logo, milestone tasks</w:t>
+            </w:r>
+          </w:p>
         </w:tc>
       </w:tr>
       <w:tr>
@@ -2133,6 +2531,7 @@
           </w:tcPr>
           <w:p>
             <w:r>
+              <w:lastRenderedPageBreak/>
               <w:t xml:space="preserve">Set up </w:t>
             </w:r>
             <w:proofErr w:type="spellStart"/>
@@ -3802,7 +4201,6 @@
           </w:tcPr>
           <w:p>
             <w:r>
-              <w:lastRenderedPageBreak/>
               <w:t>4. Implementation</w:t>
             </w:r>
           </w:p>
@@ -4108,6 +4506,7 @@
         <w:pStyle w:val="Heading3"/>
       </w:pPr>
       <w:r>
+        <w:lastRenderedPageBreak/>
         <w:t>toy example</w:t>
       </w:r>
     </w:p>
@@ -4170,7 +4569,7 @@
                     </pic:cNvPicPr>
                   </pic:nvPicPr>
                   <pic:blipFill>
-                    <a:blip r:embed="rId9">
+                    <a:blip r:embed="rId15">
                       <a:extLst>
                         <a:ext uri="{28A0092B-C50C-407E-A947-70E740481C1C}">
                           <a14:useLocalDpi xmlns:a14="http://schemas.microsoft.com/office/drawing/2010/main" val="0"/>
@@ -4237,27 +4636,8 @@
           <w:szCs w:val="21"/>
         </w:rPr>
         <w:pict>
-          <v:shapetype id="_x0000_t75" coordsize="21600,21600" o:spt="75" o:preferrelative="t" path="m@4@5l@4@11@9@11@9@5xe" filled="f" stroked="f">
-            <v:stroke joinstyle="miter"/>
-            <v:formulas>
-              <v:f eqn="if lineDrawn pixelLineWidth 0"/>
-              <v:f eqn="sum @0 1 0"/>
-              <v:f eqn="sum 0 0 @1"/>
-              <v:f eqn="prod @2 1 2"/>
-              <v:f eqn="prod @3 21600 pixelWidth"/>
-              <v:f eqn="prod @3 21600 pixelHeight"/>
-              <v:f eqn="sum @0 0 1"/>
-              <v:f eqn="prod @6 1 2"/>
-              <v:f eqn="prod @7 21600 pixelWidth"/>
-              <v:f eqn="sum @8 21600 0"/>
-              <v:f eqn="prod @7 21600 pixelHeight"/>
-              <v:f eqn="sum @10 21600 0"/>
-            </v:formulas>
-            <v:path o:extrusionok="f" gradientshapeok="t" o:connecttype="rect"/>
-            <o:lock v:ext="edit" aspectratio="t"/>
-          </v:shapetype>
-          <v:shape id="_x0000_i1025" type="#_x0000_t75" style="width:498.25pt;height:235.2pt">
-            <v:imagedata r:id="rId10" o:title="uml_StructuralOverview"/>
+          <v:shape id="_x0000_i1025" type="#_x0000_t75" style="width:498pt;height:235.5pt">
+            <v:imagedata r:id="rId16" o:title="uml_StructuralOverview"/>
           </v:shape>
         </w:pict>
       </w:r>
@@ -4283,8 +4663,8 @@
     <w:p>
       <w:r>
         <w:pict>
-          <v:shape id="_x0000_i1026" type="#_x0000_t75" style="width:498.1pt;height:225.05pt">
-            <v:imagedata r:id="rId11" o:title="TableStructure"/>
+          <v:shape id="_x0000_i1026" type="#_x0000_t75" style="width:498pt;height:225pt">
+            <v:imagedata r:id="rId17" o:title="TableStructure"/>
           </v:shape>
         </w:pict>
       </w:r>
@@ -4315,13 +4695,277 @@
         <w:t>Appendix A: Meeting Minutes</w:t>
       </w:r>
     </w:p>
+    <w:p/>
+    <w:p>
+      <w:r>
+        <w:t>Minutes</w:t>
+      </w:r>
+    </w:p>
+    <w:p>
+      <w:proofErr w:type="spellStart"/>
+      <w:r>
+        <w:t>Achievatron</w:t>
+      </w:r>
+      <w:proofErr w:type="spellEnd"/>
+      <w:r>
+        <w:t xml:space="preserve"> Unlimited</w:t>
+      </w:r>
+    </w:p>
+    <w:p>
+      <w:r>
+        <w:t>Sept 23rd: 5:00PM</w:t>
+      </w:r>
+    </w:p>
+    <w:p>
+      <w:r>
+        <w:t>Present: Iain, John, Ryan, Mitchell</w:t>
+      </w:r>
+    </w:p>
+    <w:p>
+      <w:r>
+        <w:t>Absent: Matt</w:t>
+      </w:r>
+    </w:p>
+    <w:p/>
+    <w:p>
+      <w:r>
+        <w:t>Agenda:</w:t>
+      </w:r>
+    </w:p>
+    <w:p>
+      <w:r>
+        <w:t>1. Conventions of all varieties</w:t>
+      </w:r>
+    </w:p>
+    <w:p>
+      <w:r>
+        <w:t>2. Milestone 3</w:t>
+      </w:r>
+    </w:p>
+    <w:p>
+      <w:r>
+        <w:t>3. Others</w:t>
+      </w:r>
+    </w:p>
+    <w:p/>
+    <w:p>
+      <w:r>
+        <w:t>1.</w:t>
+      </w:r>
+    </w:p>
+    <w:p>
+      <w:r>
+        <w:t xml:space="preserve"> Coding conventions</w:t>
+      </w:r>
+    </w:p>
+    <w:p>
+      <w:r>
+        <w:t xml:space="preserve"> Iain expressed his annoyance with the get/set ideas.</w:t>
+      </w:r>
+    </w:p>
+    <w:p>
+      <w:r>
+        <w:t xml:space="preserve"> We should use the Java style guides:</w:t>
+      </w:r>
+    </w:p>
+    <w:p>
+      <w:r>
+        <w:t xml:space="preserve"> Classes: </w:t>
+      </w:r>
+      <w:proofErr w:type="spellStart"/>
+      <w:r>
+        <w:t>SomeClass</w:t>
+      </w:r>
+      <w:proofErr w:type="spellEnd"/>
+      <w:r>
+        <w:t xml:space="preserve"> </w:t>
+      </w:r>
+      <w:proofErr w:type="spellStart"/>
+      <w:r>
+        <w:t>INterfaces</w:t>
+      </w:r>
+      <w:proofErr w:type="spellEnd"/>
+      <w:r>
+        <w:t xml:space="preserve"> the same</w:t>
+      </w:r>
+    </w:p>
+    <w:p>
+      <w:r>
+        <w:t xml:space="preserve"> Methods should be verbs, in mixed case with the first letter lowercase,</w:t>
+      </w:r>
+    </w:p>
+    <w:p>
+      <w:r>
+        <w:t xml:space="preserve"> </w:t>
+      </w:r>
+      <w:proofErr w:type="gramStart"/>
+      <w:r>
+        <w:t>with</w:t>
+      </w:r>
+      <w:proofErr w:type="gramEnd"/>
+      <w:r>
+        <w:t xml:space="preserve"> the first letter of each internal word capitalized.</w:t>
+      </w:r>
+    </w:p>
+    <w:p>
+      <w:r>
+        <w:t xml:space="preserve"> Variables: All have meaning, camel case. </w:t>
+      </w:r>
+    </w:p>
+    <w:p>
+      <w:r>
+        <w:t xml:space="preserve"> 0Except loop counters: </w:t>
+      </w:r>
+    </w:p>
+    <w:p>
+      <w:r>
+        <w:t xml:space="preserve">  </w:t>
+      </w:r>
+      <w:proofErr w:type="gramStart"/>
+      <w:r>
+        <w:t>vector&lt;</w:t>
+      </w:r>
+      <w:proofErr w:type="gramEnd"/>
+      <w:r>
+        <w:t xml:space="preserve">widgets&gt; </w:t>
+      </w:r>
+      <w:proofErr w:type="spellStart"/>
+      <w:r>
+        <w:t>widgetCollection</w:t>
+      </w:r>
+      <w:proofErr w:type="spellEnd"/>
+    </w:p>
+    <w:p>
+      <w:r>
+        <w:t xml:space="preserve">  </w:t>
+      </w:r>
+      <w:proofErr w:type="gramStart"/>
+      <w:r>
+        <w:t>for</w:t>
+      </w:r>
+      <w:proofErr w:type="gramEnd"/>
+      <w:r>
+        <w:t xml:space="preserve"> (widget </w:t>
+      </w:r>
+      <w:proofErr w:type="spellStart"/>
+      <w:r>
+        <w:t>currentWidget:widgetCollection</w:t>
+      </w:r>
+      <w:proofErr w:type="spellEnd"/>
+      <w:r>
+        <w:t xml:space="preserve">) </w:t>
+      </w:r>
+    </w:p>
+    <w:p>
+      <w:r>
+        <w:t>Unless unavoidable</w:t>
+      </w:r>
+    </w:p>
+    <w:p>
+      <w:r>
+        <w:t>Git Conventions:</w:t>
+      </w:r>
+    </w:p>
+    <w:p>
+      <w:r>
+        <w:t xml:space="preserve">Branches: </w:t>
+      </w:r>
+    </w:p>
+    <w:p>
+      <w:r>
+        <w:t xml:space="preserve">  Iain has in the past used a 1:1 ratio with issues and branches, but that might not work while we're building </w:t>
+      </w:r>
+    </w:p>
+    <w:p>
+      <w:r>
+        <w:lastRenderedPageBreak/>
+        <w:t xml:space="preserve"> In </w:t>
+      </w:r>
+      <w:proofErr w:type="spellStart"/>
+      <w:r>
+        <w:t>dicussing</w:t>
+      </w:r>
+      <w:proofErr w:type="spellEnd"/>
+      <w:r>
+        <w:t xml:space="preserve"> the conventions it was suggested that we do the web applet as a prototype for the </w:t>
+      </w:r>
+      <w:proofErr w:type="spellStart"/>
+      <w:r>
+        <w:t>localO</w:t>
+      </w:r>
+      <w:proofErr w:type="spellEnd"/>
+    </w:p>
+    <w:p>
+      <w:r>
+        <w:t>Only other Git things:</w:t>
+      </w:r>
+    </w:p>
+    <w:p>
+      <w:proofErr w:type="gramStart"/>
+      <w:r>
+        <w:t>git</w:t>
+      </w:r>
+      <w:proofErr w:type="gramEnd"/>
+      <w:r>
+        <w:t xml:space="preserve"> pull origin master: It updates to the most recent version, always do this before starting to work</w:t>
+      </w:r>
+    </w:p>
+    <w:p>
+      <w:proofErr w:type="gramStart"/>
+      <w:r>
+        <w:t>commit</w:t>
+      </w:r>
+      <w:proofErr w:type="gramEnd"/>
+      <w:r>
+        <w:t xml:space="preserve"> after you're done, but only push if it's tested</w:t>
+      </w:r>
+    </w:p>
+    <w:p/>
+    <w:p>
+      <w:r>
+        <w:t>We decided on pair programming:</w:t>
+      </w:r>
+    </w:p>
+    <w:p>
+      <w:r>
+        <w:t>Matt &lt;=&gt; John</w:t>
+      </w:r>
+    </w:p>
+    <w:p>
+      <w:r>
+        <w:t>Matt=&gt;Ryan</w:t>
+      </w:r>
+    </w:p>
+    <w:p>
+      <w:r>
+        <w:t xml:space="preserve">Ryan=&gt;John </w:t>
+      </w:r>
+    </w:p>
+    <w:p>
+      <w:r>
+        <w:t>Iain&lt;=&gt;Mitchell</w:t>
+      </w:r>
+    </w:p>
+    <w:p/>
+    <w:p>
+      <w:r>
+        <w:t>We distributed the workload</w:t>
+      </w:r>
+      <w:r>
+        <w:t xml:space="preserve">. </w:t>
+      </w:r>
+    </w:p>
+    <w:p>
+      <w:bookmarkStart w:id="0" w:name="_GoBack"/>
+      <w:bookmarkEnd w:id="0"/>
+    </w:p>
     <w:sectPr>
-      <w:headerReference w:type="even" r:id="rId12"/>
-      <w:headerReference w:type="default" r:id="rId13"/>
-      <w:footerReference w:type="even" r:id="rId14"/>
-      <w:footerReference w:type="default" r:id="rId15"/>
-      <w:headerReference w:type="first" r:id="rId16"/>
-      <w:footerReference w:type="first" r:id="rId17"/>
+      <w:headerReference w:type="even" r:id="rId18"/>
+      <w:headerReference w:type="default" r:id="rId19"/>
+      <w:footerReference w:type="even" r:id="rId20"/>
+      <w:footerReference w:type="default" r:id="rId21"/>
+      <w:headerReference w:type="first" r:id="rId22"/>
+      <w:footerReference w:type="first" r:id="rId23"/>
       <w:pgSz w:w="12240" w:h="15840"/>
       <w:pgMar w:top="1134" w:right="1134" w:bottom="1134" w:left="1134" w:header="0" w:footer="0" w:gutter="0"/>
       <w:cols w:space="720"/>
@@ -4719,7 +5363,7 @@
                                 <w:rPr>
                                   <w:noProof/>
                                 </w:rPr>
-                                <w:t>11</w:t>
+                                <w:t>2</w:t>
                               </w:r>
                               <w:r>
                                 <w:rPr>
@@ -4772,7 +5416,7 @@
                           <w:rPr>
                             <w:noProof/>
                           </w:rPr>
-                          <w:t>11</w:t>
+                          <w:t>2</w:t>
                         </w:r>
                         <w:r>
                           <w:rPr>
@@ -6044,7 +6688,7 @@
       <w:lvlText w:val=""/>
       <w:lvlJc w:val="left"/>
       <w:pPr>
-        <w:ind w:left="720" w:hanging="360"/>
+        <w:ind w:left="2138" w:hanging="360"/>
       </w:pPr>
       <w:rPr>
         <w:rFonts w:ascii="Symbol" w:hAnsi="Symbol" w:hint="default"/>
@@ -6056,7 +6700,7 @@
       <w:lvlText w:val="o"/>
       <w:lvlJc w:val="left"/>
       <w:pPr>
-        <w:ind w:left="1440" w:hanging="360"/>
+        <w:ind w:left="2858" w:hanging="360"/>
       </w:pPr>
       <w:rPr>
         <w:rFonts w:ascii="Courier New" w:hAnsi="Courier New" w:cs="Courier New" w:hint="default"/>
@@ -6068,7 +6712,7 @@
       <w:lvlText w:val=""/>
       <w:lvlJc w:val="left"/>
       <w:pPr>
-        <w:ind w:left="2160" w:hanging="360"/>
+        <w:ind w:left="3578" w:hanging="360"/>
       </w:pPr>
       <w:rPr>
         <w:rFonts w:ascii="Wingdings" w:hAnsi="Wingdings" w:hint="default"/>
@@ -6080,7 +6724,7 @@
       <w:lvlText w:val=""/>
       <w:lvlJc w:val="left"/>
       <w:pPr>
-        <w:ind w:left="2880" w:hanging="360"/>
+        <w:ind w:left="4298" w:hanging="360"/>
       </w:pPr>
       <w:rPr>
         <w:rFonts w:ascii="Symbol" w:hAnsi="Symbol" w:hint="default"/>
@@ -6092,7 +6736,7 @@
       <w:lvlText w:val="o"/>
       <w:lvlJc w:val="left"/>
       <w:pPr>
-        <w:ind w:left="3600" w:hanging="360"/>
+        <w:ind w:left="5018" w:hanging="360"/>
       </w:pPr>
       <w:rPr>
         <w:rFonts w:ascii="Courier New" w:hAnsi="Courier New" w:cs="Courier New" w:hint="default"/>
@@ -6104,7 +6748,7 @@
       <w:lvlText w:val=""/>
       <w:lvlJc w:val="left"/>
       <w:pPr>
-        <w:ind w:left="4320" w:hanging="360"/>
+        <w:ind w:left="5738" w:hanging="360"/>
       </w:pPr>
       <w:rPr>
         <w:rFonts w:ascii="Wingdings" w:hAnsi="Wingdings" w:hint="default"/>
@@ -6116,7 +6760,7 @@
       <w:lvlText w:val=""/>
       <w:lvlJc w:val="left"/>
       <w:pPr>
-        <w:ind w:left="5040" w:hanging="360"/>
+        <w:ind w:left="6458" w:hanging="360"/>
       </w:pPr>
       <w:rPr>
         <w:rFonts w:ascii="Symbol" w:hAnsi="Symbol" w:hint="default"/>
@@ -6128,7 +6772,7 @@
       <w:lvlText w:val="o"/>
       <w:lvlJc w:val="left"/>
       <w:pPr>
-        <w:ind w:left="5760" w:hanging="360"/>
+        <w:ind w:left="7178" w:hanging="360"/>
       </w:pPr>
       <w:rPr>
         <w:rFonts w:ascii="Courier New" w:hAnsi="Courier New" w:cs="Courier New" w:hint="default"/>
@@ -6140,7 +6784,7 @@
       <w:lvlText w:val=""/>
       <w:lvlJc w:val="left"/>
       <w:pPr>
-        <w:ind w:left="6480" w:hanging="360"/>
+        <w:ind w:left="7898" w:hanging="360"/>
       </w:pPr>
       <w:rPr>
         <w:rFonts w:ascii="Wingdings" w:hAnsi="Wingdings" w:hint="default"/>
@@ -8306,6 +8950,7 @@
     <w:rsid w:val="001927BB"/>
     <w:rsid w:val="004D26C4"/>
     <w:rsid w:val="005E71FA"/>
+    <w:rsid w:val="00624C1F"/>
     <w:rsid w:val="00654112"/>
     <w:rsid w:val="009A0F2D"/>
     <w:rsid w:val="00DF0285"/>
@@ -9037,7 +9682,7 @@
 </file>
 
 <file path=customXml/itemProps1.xml><?xml version="1.0" encoding="utf-8"?>
-<ds:datastoreItem xmlns:ds="http://schemas.openxmlformats.org/officeDocument/2006/customXml" ds:itemID="{C2B06A2B-3545-4140-A676-EF293DDCFB55}">
+<ds:datastoreItem xmlns:ds="http://schemas.openxmlformats.org/officeDocument/2006/customXml" ds:itemID="{B07B73C7-9DA9-4237-B9C9-C7FACA64699D}">
   <ds:schemaRefs>
     <ds:schemaRef ds:uri="http://schemas.openxmlformats.org/officeDocument/2006/bibliography"/>
   </ds:schemaRefs>

</xml_diff>

<commit_message>
Final milestone3 doc submited
</commit_message>
<xml_diff>
--- a/Documentation/Milestone 3 - Achievatron Unlimited.docx
+++ b/Documentation/Milestone 3 - Achievatron Unlimited.docx
@@ -42,15 +42,7 @@
         <w:ind w:firstLine="709"/>
       </w:pPr>
       <w:r>
-        <w:t xml:space="preserve">Our company, </w:t>
-      </w:r>
-      <w:proofErr w:type="spellStart"/>
-      <w:r>
-        <w:t>Achievatron</w:t>
-      </w:r>
-      <w:proofErr w:type="spellEnd"/>
-      <w:r>
-        <w:t xml:space="preserve"> Unlimited, will create a piece of software designed to assist the Producer of a small-scale film production company. These companies rely heavily on volunteer cast or crew members as well as volunteered equipment in order to film the scenes.</w:t>
+        <w:t>Our company, Achievatron Unlimited, will create a piece of software designed to assist the Producer of a small-scale film production company. These companies rely heavily on volunteer cast or crew members as well as volunteered equipment in order to film the scenes.</w:t>
       </w:r>
     </w:p>
     <w:p>
@@ -92,11 +84,15 @@
         <w:t>In order to ease the complexity of this task of organization our firm will design and build a piece of software which will assist in the collection of all the information needed to build a shooting itinerary for an entire movie project, including the scenes to be shot, the volunteers who will form the cast and crew, the equipment needed to be shot and the volunteer/equipment requirements of the scenes. With this information the producer will have a visual and automatic means of bringing together this information into a workable itinerary. The system will also facilitate communication between the producer and the volunteers by allowing the emailing of all relevant parties required for given scenes (in the case, for instance, of an unworkable itinerary), and will feature a web applet that will allow the volunteers to update their information from across the web, should their availability or contact info change.</w:t>
       </w:r>
     </w:p>
+    <w:p/>
+    <w:p/>
+    <w:p/>
     <w:p>
       <w:pPr>
         <w:pStyle w:val="Heading3"/>
       </w:pPr>
       <w:r>
+        <w:lastRenderedPageBreak/>
         <w:t>User-Level Goals</w:t>
       </w:r>
     </w:p>
@@ -135,7 +131,6 @@
           <w:sz w:val="24"/>
           <w:szCs w:val="24"/>
         </w:rPr>
-        <w:lastRenderedPageBreak/>
         <w:tab/>
         <w:t>He or she needs to be able t</w:t>
       </w:r>
@@ -741,23 +736,7 @@
         <w:pStyle w:val="Heading5"/>
       </w:pPr>
       <w:r>
-        <w:t xml:space="preserve">Activity: Allow the producer to export the schedule data into </w:t>
-      </w:r>
-      <w:proofErr w:type="gramStart"/>
-      <w:r>
-        <w:t>a</w:t>
-      </w:r>
-      <w:proofErr w:type="gramEnd"/>
-      <w:r>
-        <w:t xml:space="preserve"> </w:t>
-      </w:r>
-      <w:proofErr w:type="spellStart"/>
-      <w:r>
-        <w:t>xls</w:t>
-      </w:r>
-      <w:proofErr w:type="spellEnd"/>
-      <w:r>
-        <w:t>, or similar format that would allow printing the schedule.</w:t>
+        <w:t>Activity: Allow the producer to export the schedule data into a xls, or similar format that would allow printing the schedule.</w:t>
       </w:r>
     </w:p>
     <w:p>
@@ -2046,7 +2025,7 @@
       </w:r>
       <w:r>
         <w:pict>
-          <v:shape id="_x0000_i1027" type="#_x0000_t75" style="width:498.75pt;height:363pt">
+          <v:shape id="_x0000_i1025" type="#_x0000_t75" style="width:498.75pt;height:363pt">
             <v:imagedata r:id="rId13" o:title="conflict resolution"/>
           </v:shape>
         </w:pict>
@@ -2269,13 +2248,8 @@
           </w:tcPr>
           <w:p>
             <w:r>
-              <w:t xml:space="preserve">Database API and </w:t>
-            </w:r>
-            <w:proofErr w:type="spellStart"/>
-            <w:r>
-              <w:t>Github</w:t>
-            </w:r>
-            <w:proofErr w:type="spellEnd"/>
+              <w:t>Database API and Github</w:t>
+            </w:r>
           </w:p>
         </w:tc>
       </w:tr>
@@ -2332,13 +2306,21 @@
           <w:tcPr>
             <w:tcW w:w="3321" w:type="dxa"/>
           </w:tcPr>
-          <w:p/>
+          <w:p>
+            <w:r>
+              <w:t>3h</w:t>
+            </w:r>
+          </w:p>
         </w:tc>
         <w:tc>
           <w:tcPr>
             <w:tcW w:w="3321" w:type="dxa"/>
           </w:tcPr>
-          <w:p/>
+          <w:p>
+            <w:r>
+              <w:t>UML diagrams/Scope report</w:t>
+            </w:r>
+          </w:p>
         </w:tc>
       </w:tr>
       <w:tr>
@@ -2388,13 +2370,21 @@
           <w:tcPr>
             <w:tcW w:w="3321" w:type="dxa"/>
           </w:tcPr>
-          <w:p/>
+          <w:p>
+            <w:r>
+              <w:t>6h</w:t>
+            </w:r>
+          </w:p>
         </w:tc>
         <w:tc>
           <w:tcPr>
             <w:tcW w:w="3321" w:type="dxa"/>
           </w:tcPr>
-          <w:p/>
+          <w:p>
+            <w:r>
+              <w:t>User involvement, prototype design</w:t>
+            </w:r>
+          </w:p>
         </w:tc>
       </w:tr>
     </w:tbl>
@@ -2414,11 +2404,13 @@
         <w:t>we will not be able to implement all features, but the division of work requires that all components be at least functional for the proper implementation of the successful use cases. Administrative time is overseen by Mitchell, and he’s aggressive about time management, so worrying about administrative time is not an issue.</w:t>
       </w:r>
     </w:p>
+    <w:p/>
     <w:p>
       <w:pPr>
         <w:pStyle w:val="Heading3"/>
       </w:pPr>
       <w:r>
+        <w:lastRenderedPageBreak/>
         <w:t>project plan</w:t>
       </w:r>
     </w:p>
@@ -2531,14 +2523,8 @@
           </w:tcPr>
           <w:p>
             <w:r>
-              <w:lastRenderedPageBreak/>
-              <w:t xml:space="preserve">Set up </w:t>
-            </w:r>
-            <w:proofErr w:type="spellStart"/>
-            <w:r>
-              <w:t>Github</w:t>
-            </w:r>
-            <w:proofErr w:type="spellEnd"/>
+              <w:t>Set up Github</w:t>
+            </w:r>
           </w:p>
         </w:tc>
         <w:tc>
@@ -2858,15 +2844,7 @@
           </w:tcPr>
           <w:p>
             <w:r>
-              <w:t xml:space="preserve">Create </w:t>
-            </w:r>
-            <w:proofErr w:type="spellStart"/>
-            <w:r>
-              <w:t>Buisness</w:t>
-            </w:r>
-            <w:proofErr w:type="spellEnd"/>
-            <w:r>
-              <w:t xml:space="preserve"> Objects</w:t>
+              <w:t>Create Buisness Objects</w:t>
             </w:r>
           </w:p>
         </w:tc>
@@ -4636,7 +4614,7 @@
           <w:szCs w:val="21"/>
         </w:rPr>
         <w:pict>
-          <v:shape id="_x0000_i1025" type="#_x0000_t75" style="width:498pt;height:235.5pt">
+          <v:shape id="_x0000_i1026" type="#_x0000_t75" style="width:498pt;height:235.5pt">
             <v:imagedata r:id="rId16" o:title="uml_StructuralOverview"/>
           </v:shape>
         </w:pict>
@@ -4663,7 +4641,7 @@
     <w:p>
       <w:r>
         <w:pict>
-          <v:shape id="_x0000_i1026" type="#_x0000_t75" style="width:498pt;height:225pt">
+          <v:shape id="_x0000_i1027" type="#_x0000_t75" style="width:498pt;height:225pt">
             <v:imagedata r:id="rId17" o:title="TableStructure"/>
           </v:shape>
         </w:pict>
@@ -4702,13 +4680,8 @@
       </w:r>
     </w:p>
     <w:p>
-      <w:proofErr w:type="spellStart"/>
-      <w:r>
-        <w:t>Achievatron</w:t>
-      </w:r>
-      <w:proofErr w:type="spellEnd"/>
-      <w:r>
-        <w:t xml:space="preserve"> Unlimited</w:t>
+      <w:r>
+        <w:t>Achievatron Unlimited</w:t>
       </w:r>
     </w:p>
     <w:p>
@@ -4770,23 +4743,7 @@
     </w:p>
     <w:p>
       <w:r>
-        <w:t xml:space="preserve"> Classes: </w:t>
-      </w:r>
-      <w:proofErr w:type="spellStart"/>
-      <w:r>
-        <w:t>SomeClass</w:t>
-      </w:r>
-      <w:proofErr w:type="spellEnd"/>
-      <w:r>
-        <w:t xml:space="preserve"> </w:t>
-      </w:r>
-      <w:proofErr w:type="spellStart"/>
-      <w:r>
-        <w:t>INterfaces</w:t>
-      </w:r>
-      <w:proofErr w:type="spellEnd"/>
-      <w:r>
-        <w:t xml:space="preserve"> the same</w:t>
+        <w:t xml:space="preserve"> Classes: SomeClass INterfaces the same</w:t>
       </w:r>
     </w:p>
     <w:p>
@@ -4796,15 +4753,7 @@
     </w:p>
     <w:p>
       <w:r>
-        <w:t xml:space="preserve"> </w:t>
-      </w:r>
-      <w:proofErr w:type="gramStart"/>
-      <w:r>
-        <w:t>with</w:t>
-      </w:r>
-      <w:proofErr w:type="gramEnd"/>
-      <w:r>
-        <w:t xml:space="preserve"> the first letter of each internal word capitalized.</w:t>
+        <w:t xml:space="preserve"> with the first letter of each internal word capitalized.</w:t>
       </w:r>
     </w:p>
     <w:p>
@@ -4819,41 +4768,12 @@
     </w:p>
     <w:p>
       <w:r>
-        <w:t xml:space="preserve">  </w:t>
-      </w:r>
-      <w:proofErr w:type="gramStart"/>
-      <w:r>
-        <w:t>vector&lt;</w:t>
-      </w:r>
-      <w:proofErr w:type="gramEnd"/>
-      <w:r>
-        <w:t xml:space="preserve">widgets&gt; </w:t>
-      </w:r>
-      <w:proofErr w:type="spellStart"/>
-      <w:r>
-        <w:t>widgetCollection</w:t>
-      </w:r>
-      <w:proofErr w:type="spellEnd"/>
-    </w:p>
-    <w:p>
-      <w:r>
-        <w:t xml:space="preserve">  </w:t>
-      </w:r>
-      <w:proofErr w:type="gramStart"/>
-      <w:r>
-        <w:t>for</w:t>
-      </w:r>
-      <w:proofErr w:type="gramEnd"/>
-      <w:r>
-        <w:t xml:space="preserve"> (widget </w:t>
-      </w:r>
-      <w:proofErr w:type="spellStart"/>
-      <w:r>
-        <w:t>currentWidget:widgetCollection</w:t>
-      </w:r>
-      <w:proofErr w:type="spellEnd"/>
-      <w:r>
-        <w:t xml:space="preserve">) </w:t>
+        <w:t xml:space="preserve">  vector&lt;widgets&gt; widgetCollection</w:t>
+      </w:r>
+    </w:p>
+    <w:p>
+      <w:r>
+        <w:t xml:space="preserve">  for (widget currentWidget:widgetCollection) </w:t>
       </w:r>
     </w:p>
     <w:p>
@@ -4879,86 +4799,68 @@
     <w:p>
       <w:r>
         <w:lastRenderedPageBreak/>
-        <w:t xml:space="preserve"> In </w:t>
-      </w:r>
-      <w:proofErr w:type="spellStart"/>
-      <w:r>
-        <w:t>dicussing</w:t>
-      </w:r>
-      <w:proofErr w:type="spellEnd"/>
-      <w:r>
-        <w:t xml:space="preserve"> the conventions it was suggested that we do the web applet as a prototype for the </w:t>
-      </w:r>
-      <w:proofErr w:type="spellStart"/>
-      <w:r>
-        <w:t>localO</w:t>
-      </w:r>
-      <w:proofErr w:type="spellEnd"/>
-    </w:p>
-    <w:p>
-      <w:r>
-        <w:t>Only other Git things:</w:t>
-      </w:r>
-    </w:p>
-    <w:p>
-      <w:proofErr w:type="gramStart"/>
-      <w:r>
-        <w:t>git</w:t>
-      </w:r>
-      <w:proofErr w:type="gramEnd"/>
-      <w:r>
-        <w:t xml:space="preserve"> pull origin master: It updates to the most recent version, always do this before starting to work</w:t>
-      </w:r>
-    </w:p>
-    <w:p>
-      <w:proofErr w:type="gramStart"/>
-      <w:r>
-        <w:t>commit</w:t>
-      </w:r>
-      <w:proofErr w:type="gramEnd"/>
-      <w:r>
-        <w:t xml:space="preserve"> after you're done, but only push if it's tested</w:t>
-      </w:r>
-    </w:p>
-    <w:p/>
-    <w:p>
-      <w:r>
-        <w:t>We decided on pair programming:</w:t>
-      </w:r>
-    </w:p>
-    <w:p>
-      <w:r>
-        <w:t>Matt &lt;=&gt; John</w:t>
-      </w:r>
-    </w:p>
-    <w:p>
-      <w:r>
-        <w:t>Matt=&gt;Ryan</w:t>
-      </w:r>
-    </w:p>
-    <w:p>
-      <w:r>
-        <w:t xml:space="preserve">Ryan=&gt;John </w:t>
-      </w:r>
-    </w:p>
-    <w:p>
-      <w:r>
-        <w:t>Iain&lt;=&gt;Mitchell</w:t>
-      </w:r>
-    </w:p>
-    <w:p/>
-    <w:p>
-      <w:r>
-        <w:t>We distributed the workload</w:t>
-      </w:r>
-      <w:r>
-        <w:t xml:space="preserve">. </w:t>
-      </w:r>
-    </w:p>
-    <w:p>
+        <w:t xml:space="preserve"> In di</w:t>
+      </w:r>
+      <w:r>
+        <w:t>s</w:t>
+      </w:r>
       <w:bookmarkStart w:id="0" w:name="_GoBack"/>
       <w:bookmarkEnd w:id="0"/>
-    </w:p>
+      <w:r>
+        <w:t>cussing the conventions it was suggested that we do the web applet as a prototype for the localO</w:t>
+      </w:r>
+    </w:p>
+    <w:p>
+      <w:r>
+        <w:t>Only other Git things:</w:t>
+      </w:r>
+    </w:p>
+    <w:p>
+      <w:r>
+        <w:t>git pull origin master: It updates to the most recent version, always do this before starting to work</w:t>
+      </w:r>
+    </w:p>
+    <w:p>
+      <w:r>
+        <w:t>commit after you're done, but only push if it's tested</w:t>
+      </w:r>
+    </w:p>
+    <w:p/>
+    <w:p>
+      <w:r>
+        <w:t>We decided on pair programming:</w:t>
+      </w:r>
+    </w:p>
+    <w:p>
+      <w:r>
+        <w:t>Matt &lt;=&gt; John</w:t>
+      </w:r>
+    </w:p>
+    <w:p>
+      <w:r>
+        <w:t>Matt=&gt;Ryan</w:t>
+      </w:r>
+    </w:p>
+    <w:p>
+      <w:r>
+        <w:t xml:space="preserve">Ryan=&gt;John </w:t>
+      </w:r>
+    </w:p>
+    <w:p>
+      <w:r>
+        <w:t>Iain&lt;=&gt;Mitchell</w:t>
+      </w:r>
+    </w:p>
+    <w:p/>
+    <w:p>
+      <w:r>
+        <w:t>We distributed the workload</w:t>
+      </w:r>
+      <w:r>
+        <w:t xml:space="preserve">. </w:t>
+      </w:r>
+    </w:p>
+    <w:p/>
     <w:sectPr>
       <w:headerReference w:type="even" r:id="rId18"/>
       <w:headerReference w:type="default" r:id="rId19"/>
@@ -5363,7 +5265,7 @@
                                 <w:rPr>
                                   <w:noProof/>
                                 </w:rPr>
-                                <w:t>2</w:t>
+                                <w:t>15</w:t>
                               </w:r>
                               <w:r>
                                 <w:rPr>
@@ -5416,7 +5318,7 @@
                           <w:rPr>
                             <w:noProof/>
                           </w:rPr>
-                          <w:t>2</w:t>
+                          <w:t>15</w:t>
                         </w:r>
                         <w:r>
                           <w:rPr>
@@ -8863,7 +8765,7 @@
     <w:charset w:val="00"/>
     <w:family w:val="roman"/>
     <w:pitch w:val="variable"/>
-    <w:sig w:usb0="E0002EFF" w:usb1="C0007843" w:usb2="00000009" w:usb3="00000000" w:csb0="000001FF" w:csb1="00000000"/>
+    <w:sig w:usb0="E0002AFF" w:usb1="C0007841" w:usb2="00000009" w:usb3="00000000" w:csb0="000001FF" w:csb1="00000000"/>
   </w:font>
   <w:font w:name="Courier New">
     <w:panose1 w:val="02070309020205020404"/>
@@ -8916,10 +8818,11 @@
   </w:font>
   <w:font w:name="Mangal">
     <w:panose1 w:val="02040503050203030202"/>
-    <w:charset w:val="00"/>
+    <w:charset w:val="01"/>
     <w:family w:val="roman"/>
+    <w:notTrueType/>
     <w:pitch w:val="variable"/>
-    <w:sig w:usb0="00008003" w:usb1="00000000" w:usb2="00000000" w:usb3="00000000" w:csb0="00000001" w:csb1="00000000"/>
+    <w:sig w:usb0="00002000" w:usb1="00000000" w:usb2="00000000" w:usb3="00000000" w:csb0="00000000" w:csb1="00000000"/>
   </w:font>
   <w:font w:name="Calibri Light">
     <w:panose1 w:val="020F0302020204030204"/>
@@ -8946,6 +8849,7 @@
   </w:compat>
   <w:rsids>
     <w:rsidRoot w:val="000B33B4"/>
+    <w:rsid w:val="000A30B0"/>
     <w:rsid w:val="000B33B4"/>
     <w:rsid w:val="001927BB"/>
     <w:rsid w:val="004D26C4"/>
@@ -9682,7 +9586,7 @@
 </file>
 
 <file path=customXml/itemProps1.xml><?xml version="1.0" encoding="utf-8"?>
-<ds:datastoreItem xmlns:ds="http://schemas.openxmlformats.org/officeDocument/2006/customXml" ds:itemID="{B07B73C7-9DA9-4237-B9C9-C7FACA64699D}">
+<ds:datastoreItem xmlns:ds="http://schemas.openxmlformats.org/officeDocument/2006/customXml" ds:itemID="{39CD7124-A552-4D2F-8B69-5F583506E5E9}">
   <ds:schemaRefs>
     <ds:schemaRef ds:uri="http://schemas.openxmlformats.org/officeDocument/2006/bibliography"/>
   </ds:schemaRefs>

</xml_diff>